<commit_message>
Added some new text to Diploma_Volokhovych.docx
</commit_message>
<xml_diff>
--- a/Diploma_Volokhovych.docx
+++ b/Diploma_Volokhovych.docx
@@ -3603,75 +3603,496 @@
           <w:lang w:val="uk-UA"/>
         </w:rPr>
       </w:pPr>
-      <w:bookmarkStart w:id="5" w:name="_Toc70961043"/>
-      <w:r>
-        <w:rPr>
-          <w:lang w:val="uk-UA"/>
-        </w:rPr>
-        <w:t>Перше застосування терміну</w:t>
-      </w:r>
-      <w:r>
-        <w:rPr>
-          <w:lang w:val="uk-UA"/>
-        </w:rPr>
-        <w:t xml:space="preserve"> «База Даних»</w:t>
+      <w:r>
+        <w:rPr>
+          <w:lang w:val="uk-UA"/>
+        </w:rPr>
+        <w:t>Що таке стиснення даних?</w:t>
+      </w:r>
+    </w:p>
+    <w:p>
+      <w:pPr>
+        <w:ind w:firstLine="420"/>
+        <w:rPr>
+          <w:lang w:val="uk-UA"/>
+        </w:rPr>
+      </w:pPr>
+      <w:r>
+        <w:rPr>
+          <w:lang w:val="uk-UA"/>
+        </w:rPr>
+        <w:t>Стиснення даних – це зменшення кількості бітів, необхідних для репродукції даних. Такі алгоритми допомагають зберігати пам’ять, збільшити швидкість передачі даних та зменшити вартість накопичувачів та необхідну пропускну властивість інтернету для передачі. Іншими словами, це процес кодування, реструктуризації або модифікування даних для зменшення її розміру. Фундаментально, це включає повторне шифрування інформації</w:t>
+      </w:r>
+      <w:r>
+        <w:rPr>
+          <w:lang w:val="uk-UA"/>
+        </w:rPr>
+        <w:t>, користуючись меншими бітами (шматками), ніж оригінальне представлення</w:t>
+      </w:r>
+      <w:r>
+        <w:rPr>
+          <w:lang w:val="uk-UA"/>
+        </w:rPr>
+        <w:t>. Стиснення даних підлягає компромісу між кількістю пам’яті, яку займає та часом. Це широко застосовується в обчислювальних сервісах та рішеннях, особливо в комунікації даними, Стискання даних працює за допомогою декількох методів стиснення та програмних рішень, які використовують алгоритми стискання для зменшення обсягу даних.</w:t>
+      </w:r>
+    </w:p>
+    <w:p>
+      <w:pPr>
+        <w:pStyle w:val="2"/>
+        <w:numPr>
+          <w:ilvl w:val="1"/>
+          <w:numId w:val="2"/>
+        </w:numPr>
+        <w:jc w:val="left"/>
+        <w:rPr>
+          <w:lang w:val="uk-UA"/>
+        </w:rPr>
+      </w:pPr>
+      <w:r>
+        <w:rPr>
+          <w:lang w:val="uk-UA"/>
+        </w:rPr>
+        <w:t>Історія створення методів стиснення</w:t>
+      </w:r>
+    </w:p>
+    <w:p>
+      <w:pPr>
+        <w:ind w:firstLine="420"/>
+        <w:rPr>
+          <w:lang w:val="uk-UA"/>
+        </w:rPr>
+      </w:pPr>
+      <w:r>
+        <w:rPr>
+          <w:lang w:val="uk-UA"/>
+        </w:rPr>
+        <w:t xml:space="preserve">Теоретичну базу стискання даних було розроблено Клодом </w:t>
+      </w:r>
+      <w:proofErr w:type="spellStart"/>
+      <w:r>
+        <w:rPr>
+          <w:lang w:val="uk-UA"/>
+        </w:rPr>
+        <w:t>Шеноном</w:t>
+      </w:r>
+      <w:proofErr w:type="spellEnd"/>
+      <w:r>
+        <w:rPr>
+          <w:lang w:val="uk-UA"/>
+        </w:rPr>
+        <w:t xml:space="preserve">, який опублікував роботи по </w:t>
+      </w:r>
+      <w:r>
+        <w:rPr>
+          <w:highlight w:val="yellow"/>
+          <w:lang w:val="uk-UA"/>
+        </w:rPr>
+        <w:t>алгоритмічній теорії інформації(</w:t>
+      </w:r>
+      <w:r>
+        <w:rPr>
+          <w:highlight w:val="yellow"/>
+        </w:rPr>
+        <w:t>AIT</w:t>
+      </w:r>
+      <w:r>
+        <w:rPr>
+          <w:highlight w:val="yellow"/>
+          <w:lang w:val="uk-UA"/>
+        </w:rPr>
+        <w:t>)</w:t>
+      </w:r>
+      <w:r>
+        <w:rPr>
+          <w:lang w:val="uk-UA"/>
+        </w:rPr>
+        <w:t xml:space="preserve"> для компресії без втрат</w:t>
+      </w:r>
+      <w:r>
+        <w:rPr>
+          <w:lang w:val="uk-UA"/>
+        </w:rPr>
+        <w:t xml:space="preserve"> та </w:t>
+      </w:r>
+      <w:r>
+        <w:rPr>
+          <w:highlight w:val="yellow"/>
+          <w:lang w:val="uk-UA"/>
+        </w:rPr>
+        <w:t>теорії швидкості спотворення</w:t>
+      </w:r>
+      <w:r>
+        <w:rPr>
+          <w:lang w:val="uk-UA"/>
+        </w:rPr>
+        <w:t xml:space="preserve"> для компресії з втратами. Вони стали фундаментом започаткування стискання даних, які на сьогоднішній день досягли величезних здібностей та дуже часто застосовуються у машинному навчанні.</w:t>
+      </w:r>
+    </w:p>
+    <w:p>
+      <w:pPr>
+        <w:ind w:firstLine="420"/>
+        <w:rPr>
+          <w:lang w:val="uk-UA"/>
+        </w:rPr>
+      </w:pPr>
+      <w:r>
+        <w:rPr>
+          <w:lang w:val="uk-UA"/>
+        </w:rPr>
+        <w:t xml:space="preserve">З народженням інтернету в 70 – х роках, взаємозв’язок між розміром файлів та швидкістю передачі даних став більш значущим. Видатні розуми всього світу боролися з цією проблемою роками, але цього не було допоки універсальний алгоритм стиснення без втрат </w:t>
+      </w:r>
+      <w:proofErr w:type="spellStart"/>
+      <w:r>
+        <w:rPr>
+          <w:highlight w:val="yellow"/>
+          <w:lang w:val="uk-UA"/>
+        </w:rPr>
+        <w:t>Лемпелля</w:t>
+      </w:r>
+      <w:proofErr w:type="spellEnd"/>
+      <w:r>
+        <w:rPr>
+          <w:highlight w:val="yellow"/>
+          <w:lang w:val="uk-UA"/>
+        </w:rPr>
+        <w:t xml:space="preserve"> – </w:t>
+      </w:r>
+      <w:proofErr w:type="spellStart"/>
+      <w:r>
+        <w:rPr>
+          <w:highlight w:val="yellow"/>
+          <w:lang w:val="uk-UA"/>
+        </w:rPr>
+        <w:t>Зівела</w:t>
+      </w:r>
+      <w:proofErr w:type="spellEnd"/>
+      <w:r>
+        <w:rPr>
+          <w:highlight w:val="yellow"/>
+          <w:lang w:val="uk-UA"/>
+        </w:rPr>
+        <w:t xml:space="preserve"> – </w:t>
+      </w:r>
+      <w:proofErr w:type="spellStart"/>
+      <w:r>
+        <w:rPr>
+          <w:highlight w:val="yellow"/>
+          <w:lang w:val="uk-UA"/>
+        </w:rPr>
+        <w:t>Велча</w:t>
+      </w:r>
+      <w:proofErr w:type="spellEnd"/>
+      <w:r>
+        <w:rPr>
+          <w:lang w:val="uk-UA"/>
+        </w:rPr>
+        <w:t xml:space="preserve"> (</w:t>
+      </w:r>
+      <w:r>
+        <w:t>LZW</w:t>
+      </w:r>
+      <w:r>
+        <w:rPr>
+          <w:lang w:val="ru-RU"/>
+        </w:rPr>
+        <w:t xml:space="preserve">) </w:t>
+      </w:r>
+      <w:r>
+        <w:rPr>
+          <w:lang w:val="uk-UA"/>
+        </w:rPr>
+        <w:t>не з’явився у середині 80 – х роках, який показав реальні переваги стискання.</w:t>
+      </w:r>
+    </w:p>
+    <w:p>
+      <w:pPr>
+        <w:ind w:firstLine="420"/>
+        <w:rPr>
+          <w:lang w:val="ru-RU"/>
+        </w:rPr>
+      </w:pPr>
+      <w:r>
+        <w:rPr>
+          <w:lang w:val="uk-UA"/>
+        </w:rPr>
+        <w:lastRenderedPageBreak/>
+        <w:t xml:space="preserve">Метод </w:t>
+      </w:r>
+      <w:r>
+        <w:t>LZW</w:t>
+      </w:r>
+      <w:r>
+        <w:rPr>
+          <w:lang w:val="uk-UA"/>
+        </w:rPr>
+        <w:t xml:space="preserve"> був першим ши</w:t>
+      </w:r>
+      <w:r>
+        <w:rPr>
+          <w:lang w:val="uk-UA"/>
+        </w:rPr>
+        <w:t>р</w:t>
+      </w:r>
+      <w:r>
+        <w:rPr>
+          <w:lang w:val="uk-UA"/>
+        </w:rPr>
+        <w:t>о</w:t>
+      </w:r>
+      <w:r>
+        <w:rPr>
+          <w:lang w:val="uk-UA"/>
+        </w:rPr>
+        <w:t>к</w:t>
+      </w:r>
+      <w:r>
+        <w:rPr>
+          <w:lang w:val="uk-UA"/>
+        </w:rPr>
+        <w:t xml:space="preserve">о вживаним алгоритмом стискання даних, який був </w:t>
+      </w:r>
+      <w:proofErr w:type="spellStart"/>
+      <w:r>
+        <w:rPr>
+          <w:lang w:val="uk-UA"/>
+        </w:rPr>
+        <w:t>ім</w:t>
+      </w:r>
+      <w:r>
+        <w:rPr>
+          <w:lang w:val="uk-UA"/>
+        </w:rPr>
+        <w:t>плементований</w:t>
+      </w:r>
+      <w:proofErr w:type="spellEnd"/>
+      <w:r>
+        <w:rPr>
+          <w:lang w:val="uk-UA"/>
+        </w:rPr>
+        <w:t xml:space="preserve"> на комп’ютерах та досі використовується сьогодні (у різноманітних варіаціях). Великий текст англійською мовою може бути стиснутий приблизно на 50% використовуючи </w:t>
+      </w:r>
+      <w:r>
+        <w:t>LZW</w:t>
+      </w:r>
+      <w:r>
+        <w:rPr>
+          <w:lang w:val="ru-RU"/>
+        </w:rPr>
+        <w:t xml:space="preserve">. </w:t>
+      </w:r>
+      <w:r>
+        <w:rPr>
+          <w:lang w:val="uk-UA"/>
+        </w:rPr>
+        <w:t xml:space="preserve">Навіть код </w:t>
+      </w:r>
+      <w:r>
+        <w:rPr>
+          <w:highlight w:val="yellow"/>
+          <w:lang w:val="uk-UA"/>
+        </w:rPr>
+        <w:t>Морз</w:t>
+      </w:r>
+      <w:r>
+        <w:rPr>
+          <w:lang w:val="uk-UA"/>
+        </w:rPr>
+        <w:t>е</w:t>
+      </w:r>
+      <w:r>
+        <w:rPr>
+          <w:lang w:val="uk-UA"/>
+        </w:rPr>
+        <w:t xml:space="preserve"> (</w:t>
+      </w:r>
+      <w:r>
+        <w:t>Morse</w:t>
+      </w:r>
+      <w:r>
+        <w:rPr>
+          <w:lang w:val="ru-RU"/>
+        </w:rPr>
+        <w:t xml:space="preserve"> </w:t>
+      </w:r>
+      <w:r>
+        <w:t>core</w:t>
+      </w:r>
+      <w:r>
+        <w:rPr>
+          <w:lang w:val="ru-RU"/>
+        </w:rPr>
+        <w:t>)</w:t>
+      </w:r>
+      <w:r>
+        <w:rPr>
+          <w:lang w:val="uk-UA"/>
+        </w:rPr>
+        <w:t xml:space="preserve">, створений у 1838 році, вважається </w:t>
+      </w:r>
+      <w:proofErr w:type="spellStart"/>
+      <w:r>
+        <w:rPr>
+          <w:lang w:val="uk-UA"/>
+        </w:rPr>
+        <w:t>найранішим</w:t>
+      </w:r>
+      <w:proofErr w:type="spellEnd"/>
+      <w:r>
+        <w:rPr>
+          <w:lang w:val="uk-UA"/>
+        </w:rPr>
+        <w:t xml:space="preserve"> методом стискання даних оскільки найпоширеніші літери в англійській мові, такі як «е» і «</w:t>
+      </w:r>
+      <w:r>
+        <w:t>t</w:t>
+      </w:r>
+      <w:r>
+        <w:rPr>
+          <w:lang w:val="uk-UA"/>
+        </w:rPr>
+        <w:t>» мають коротші коди Морзе.</w:t>
+      </w:r>
+    </w:p>
+    <w:p>
+      <w:pPr>
+        <w:pStyle w:val="2"/>
+        <w:numPr>
+          <w:ilvl w:val="1"/>
+          <w:numId w:val="2"/>
+        </w:numPr>
+        <w:jc w:val="left"/>
+        <w:rPr>
+          <w:lang w:val="uk-UA"/>
+        </w:rPr>
+      </w:pPr>
+      <w:r>
+        <w:rPr>
+          <w:lang w:val="uk-UA"/>
+        </w:rPr>
+        <w:t>Як працюють методи стиснення</w:t>
+      </w:r>
+    </w:p>
+    <w:p>
+      <w:pPr>
+        <w:pStyle w:val="2"/>
+        <w:numPr>
+          <w:ilvl w:val="1"/>
+          <w:numId w:val="2"/>
+        </w:numPr>
+        <w:jc w:val="left"/>
+        <w:rPr>
+          <w:lang w:val="uk-UA"/>
+        </w:rPr>
+      </w:pPr>
+      <w:r>
+        <w:rPr>
+          <w:lang w:val="uk-UA"/>
+        </w:rPr>
+        <w:t>Типи стиснення</w:t>
+      </w:r>
+    </w:p>
+    <w:p>
+      <w:pPr>
+        <w:pStyle w:val="2"/>
+        <w:numPr>
+          <w:ilvl w:val="1"/>
+          <w:numId w:val="2"/>
+        </w:numPr>
+        <w:jc w:val="left"/>
+        <w:rPr>
+          <w:lang w:val="uk-UA"/>
+        </w:rPr>
+      </w:pPr>
+      <w:r>
+        <w:rPr>
+          <w:lang w:val="uk-UA"/>
+        </w:rPr>
+        <w:t>Переваги та недоліки стискання даних</w:t>
+      </w:r>
+    </w:p>
+    <w:p>
+      <w:pPr>
+        <w:rPr>
+          <w:lang w:val="uk-UA"/>
+        </w:rPr>
+      </w:pPr>
+    </w:p>
+    <w:p>
+      <w:pPr>
+        <w:rPr>
+          <w:lang w:val="uk-UA"/>
+        </w:rPr>
+      </w:pPr>
+    </w:p>
+    <w:p>
+      <w:pPr>
+        <w:rPr>
+          <w:lang w:val="uk-UA"/>
+        </w:rPr>
+      </w:pPr>
+    </w:p>
+    <w:p>
+      <w:pPr>
+        <w:rPr>
+          <w:lang w:val="uk-UA"/>
+        </w:rPr>
+      </w:pPr>
+    </w:p>
+    <w:p>
+      <w:pPr>
+        <w:pStyle w:val="1"/>
+        <w:rPr>
+          <w:lang w:val="ru-RU"/>
+        </w:rPr>
+      </w:pPr>
+      <w:bookmarkStart w:id="5" w:name="_Toc70961044"/>
+      <w:r>
+        <w:rPr>
+          <w:lang w:val="uk-UA"/>
+        </w:rPr>
+        <w:lastRenderedPageBreak/>
+        <w:t xml:space="preserve">РОЗДІЛ </w:t>
+      </w:r>
+      <w:r>
+        <w:rPr>
+          <w:lang w:val="uk-UA"/>
+        </w:rPr>
+        <w:t>2</w:t>
+      </w:r>
+      <w:r>
+        <w:rPr>
+          <w:lang w:val="uk-UA"/>
+        </w:rPr>
+        <w:t xml:space="preserve">. </w:t>
+      </w:r>
+      <w:r>
+        <w:rPr>
+          <w:lang w:val="uk-UA"/>
+        </w:rPr>
+        <w:t xml:space="preserve">ЗАГАЛЬНІ ВІДОМОСТІ </w:t>
+      </w:r>
+      <w:r>
+        <w:rPr>
+          <w:lang w:val="uk-UA"/>
+        </w:rPr>
+        <w:t xml:space="preserve">ПРО ПЕРЕТВОРЕННЯ БАРРОУЗА-УІЛЛЕРА </w:t>
+      </w:r>
+      <w:r>
+        <w:rPr>
+          <w:lang w:val="ru-RU"/>
+        </w:rPr>
+        <w:t>(</w:t>
+      </w:r>
+      <w:r>
+        <w:t>BWT</w:t>
+      </w:r>
+      <w:r>
+        <w:rPr>
+          <w:lang w:val="ru-RU"/>
+        </w:rPr>
+        <w:t>)</w:t>
       </w:r>
       <w:bookmarkEnd w:id="5"/>
-    </w:p>
-    <w:p>
-      <w:pPr>
-        <w:pStyle w:val="1"/>
-        <w:rPr>
-          <w:lang w:val="ru-RU"/>
-        </w:rPr>
-      </w:pPr>
-      <w:bookmarkStart w:id="6" w:name="_Toc70961044"/>
-      <w:r>
-        <w:rPr>
-          <w:lang w:val="uk-UA"/>
-        </w:rPr>
-        <w:t xml:space="preserve">РОЗДІЛ </w:t>
-      </w:r>
-      <w:r>
-        <w:rPr>
-          <w:lang w:val="uk-UA"/>
-        </w:rPr>
-        <w:t>2</w:t>
-      </w:r>
-      <w:r>
-        <w:rPr>
-          <w:lang w:val="uk-UA"/>
-        </w:rPr>
-        <w:t xml:space="preserve">. </w:t>
-      </w:r>
-      <w:r>
-        <w:rPr>
-          <w:lang w:val="uk-UA"/>
-        </w:rPr>
-        <w:t xml:space="preserve">ЗАГАЛЬНІ ВІДОМОСТІ </w:t>
-      </w:r>
-      <w:r>
-        <w:rPr>
-          <w:lang w:val="uk-UA"/>
-        </w:rPr>
-        <w:t xml:space="preserve">ПРО ПЕРЕТВОРЕННЯ БАРРОУЗА-УІЛЛЕРА </w:t>
-      </w:r>
-      <w:r>
-        <w:rPr>
-          <w:lang w:val="ru-RU"/>
-        </w:rPr>
-        <w:t>(</w:t>
-      </w:r>
-      <w:r>
-        <w:t>BWT</w:t>
-      </w:r>
-      <w:r>
-        <w:rPr>
-          <w:lang w:val="ru-RU"/>
-        </w:rPr>
-        <w:t>)</w:t>
-      </w:r>
-      <w:bookmarkEnd w:id="6"/>
     </w:p>
     <w:p>
       <w:pPr>
@@ -3691,7 +4112,7 @@
         </w:rPr>
         <w:t xml:space="preserve"> </w:t>
       </w:r>
-      <w:bookmarkStart w:id="7" w:name="_Toc70961045"/>
+      <w:bookmarkStart w:id="6" w:name="_Toc70961045"/>
       <w:r>
         <w:rPr>
           <w:lang w:val="uk-UA"/>
@@ -3719,42 +4140,42 @@
         </w:rPr>
         <w:t>Framework</w:t>
       </w:r>
+      <w:bookmarkEnd w:id="6"/>
+      <w:proofErr w:type="spellEnd"/>
+    </w:p>
+    <w:p>
+      <w:pPr>
+        <w:pStyle w:val="1"/>
+      </w:pPr>
+      <w:bookmarkStart w:id="7" w:name="_Toc70961046"/>
+      <w:r>
+        <w:rPr>
+          <w:lang w:val="uk-UA"/>
+        </w:rPr>
+        <w:t xml:space="preserve">РОЗДІЛ </w:t>
+      </w:r>
+      <w:r>
+        <w:rPr>
+          <w:lang w:val="uk-UA"/>
+        </w:rPr>
+        <w:t>3</w:t>
+      </w:r>
+      <w:r>
+        <w:rPr>
+          <w:lang w:val="uk-UA"/>
+        </w:rPr>
+        <w:t xml:space="preserve">. </w:t>
+      </w:r>
+      <w:r>
+        <w:rPr>
+          <w:lang w:val="uk-UA"/>
+        </w:rPr>
+        <w:t xml:space="preserve">ІМПЛЕМЕНТАЦІЯ ПЕРЕТВОРЕННЯ </w:t>
+      </w:r>
+      <w:r>
+        <w:t>BWT</w:t>
+      </w:r>
       <w:bookmarkEnd w:id="7"/>
-      <w:proofErr w:type="spellEnd"/>
-    </w:p>
-    <w:p>
-      <w:pPr>
-        <w:pStyle w:val="1"/>
-      </w:pPr>
-      <w:bookmarkStart w:id="8" w:name="_Toc70961046"/>
-      <w:r>
-        <w:rPr>
-          <w:lang w:val="uk-UA"/>
-        </w:rPr>
-        <w:t xml:space="preserve">РОЗДІЛ </w:t>
-      </w:r>
-      <w:r>
-        <w:rPr>
-          <w:lang w:val="uk-UA"/>
-        </w:rPr>
-        <w:t>3</w:t>
-      </w:r>
-      <w:r>
-        <w:rPr>
-          <w:lang w:val="uk-UA"/>
-        </w:rPr>
-        <w:t xml:space="preserve">. </w:t>
-      </w:r>
-      <w:r>
-        <w:rPr>
-          <w:lang w:val="uk-UA"/>
-        </w:rPr>
-        <w:t xml:space="preserve">ІМПЛЕМЕНТАЦІЯ ПЕРЕТВОРЕННЯ </w:t>
-      </w:r>
-      <w:r>
-        <w:t>BWT</w:t>
-      </w:r>
-      <w:bookmarkEnd w:id="8"/>
     </w:p>
     <w:p>
       <w:pPr>
@@ -3774,7 +4195,7 @@
         </w:rPr>
         <w:t xml:space="preserve"> </w:t>
       </w:r>
-      <w:bookmarkStart w:id="9" w:name="_Toc70961047"/>
+      <w:bookmarkStart w:id="8" w:name="_Toc70961047"/>
       <w:r>
         <w:rPr>
           <w:lang w:val="uk-UA"/>
@@ -3830,7 +4251,7 @@
         </w:rPr>
         <w:t>]</w:t>
       </w:r>
-      <w:bookmarkEnd w:id="9"/>
+      <w:bookmarkEnd w:id="8"/>
       <w:r>
         <w:rPr>
           <w:rStyle w:val="a7"/>
@@ -3845,7 +4266,7 @@
       <w:pPr>
         <w:pStyle w:val="1"/>
       </w:pPr>
-      <w:bookmarkStart w:id="10" w:name="_Toc70961048"/>
+      <w:bookmarkStart w:id="9" w:name="_Toc70961048"/>
       <w:r>
         <w:rPr>
           <w:lang w:val="uk-UA"/>
@@ -3876,7 +4297,7 @@
         </w:rPr>
         <w:t>ІВ СТИСНЕННЯ</w:t>
       </w:r>
-      <w:bookmarkEnd w:id="10"/>
+      <w:bookmarkEnd w:id="9"/>
     </w:p>
     <w:p>
       <w:pPr>
@@ -3893,7 +4314,7 @@
         </w:rPr>
         <w:t xml:space="preserve"> </w:t>
       </w:r>
-      <w:bookmarkStart w:id="11" w:name="_Toc70961049"/>
+      <w:bookmarkStart w:id="10" w:name="_Toc70961049"/>
       <w:r>
         <w:rPr>
           <w:lang w:val="uk-UA"/>
@@ -3903,7 +4324,7 @@
       <w:r>
         <w:t>LZW</w:t>
       </w:r>
-      <w:bookmarkEnd w:id="11"/>
+      <w:bookmarkEnd w:id="10"/>
     </w:p>
     <w:p>
       <w:pPr>
@@ -3923,7 +4344,7 @@
         </w:rPr>
         <w:t xml:space="preserve"> </w:t>
       </w:r>
-      <w:bookmarkStart w:id="12" w:name="_Toc70961050"/>
+      <w:bookmarkStart w:id="11" w:name="_Toc70961050"/>
       <w:r>
         <w:rPr>
           <w:lang w:val="uk-UA"/>
@@ -3952,7 +4373,7 @@
         </w:rPr>
         <w:t>Барроуза-Уіллера</w:t>
       </w:r>
-      <w:bookmarkEnd w:id="12"/>
+      <w:bookmarkEnd w:id="11"/>
       <w:proofErr w:type="spellEnd"/>
     </w:p>
     <w:p>
@@ -3973,7 +4394,7 @@
         </w:rPr>
         <w:t xml:space="preserve"> </w:t>
       </w:r>
-      <w:bookmarkStart w:id="13" w:name="_Toc70961051"/>
+      <w:bookmarkStart w:id="12" w:name="_Toc70961051"/>
       <w:r>
         <w:rPr>
           <w:lang w:val="uk-UA"/>
@@ -3997,47 +4418,47 @@
       <w:r>
         <w:t>Huffman coding)</w:t>
       </w:r>
+      <w:bookmarkEnd w:id="12"/>
+    </w:p>
+    <w:p>
+      <w:pPr>
+        <w:pStyle w:val="2"/>
+        <w:rPr>
+          <w:lang w:val="uk-UA"/>
+        </w:rPr>
+      </w:pPr>
+      <w:bookmarkStart w:id="13" w:name="_Toc70961052"/>
+      <w:r>
+        <w:rPr>
+          <w:lang w:val="uk-UA"/>
+        </w:rPr>
+        <w:t xml:space="preserve">РОЗДІЛ </w:t>
+      </w:r>
+      <w:r>
+        <w:rPr>
+          <w:lang w:val="ru-RU"/>
+        </w:rPr>
+        <w:t>5</w:t>
+      </w:r>
+      <w:r>
+        <w:rPr>
+          <w:lang w:val="uk-UA"/>
+        </w:rPr>
+        <w:t xml:space="preserve">. </w:t>
+      </w:r>
+      <w:r>
+        <w:rPr>
+          <w:lang w:val="uk-UA"/>
+        </w:rPr>
+        <w:t xml:space="preserve">ПОРІВНЯННЯ </w:t>
+      </w:r>
+      <w:r>
+        <w:rPr>
+          <w:lang w:val="uk-UA"/>
+        </w:rPr>
+        <w:t>МЕТОДІВ СТИСНЕННЯ</w:t>
+      </w:r>
       <w:bookmarkEnd w:id="13"/>
-    </w:p>
-    <w:p>
-      <w:pPr>
-        <w:pStyle w:val="2"/>
-        <w:rPr>
-          <w:lang w:val="uk-UA"/>
-        </w:rPr>
-      </w:pPr>
-      <w:bookmarkStart w:id="14" w:name="_Toc70961052"/>
-      <w:r>
-        <w:rPr>
-          <w:lang w:val="uk-UA"/>
-        </w:rPr>
-        <w:t xml:space="preserve">РОЗДІЛ </w:t>
-      </w:r>
-      <w:r>
-        <w:rPr>
-          <w:lang w:val="ru-RU"/>
-        </w:rPr>
-        <w:t>5</w:t>
-      </w:r>
-      <w:r>
-        <w:rPr>
-          <w:lang w:val="uk-UA"/>
-        </w:rPr>
-        <w:t xml:space="preserve">. </w:t>
-      </w:r>
-      <w:r>
-        <w:rPr>
-          <w:lang w:val="uk-UA"/>
-        </w:rPr>
-        <w:t xml:space="preserve">ПОРІВНЯННЯ </w:t>
-      </w:r>
-      <w:r>
-        <w:rPr>
-          <w:lang w:val="uk-UA"/>
-        </w:rPr>
-        <w:t>МЕТОДІВ СТИСНЕННЯ</w:t>
-      </w:r>
-      <w:bookmarkEnd w:id="14"/>
     </w:p>
     <w:p>
       <w:pPr>
@@ -4047,38 +4468,38 @@
           <w:lang w:val="uk-UA"/>
         </w:rPr>
       </w:pPr>
-      <w:bookmarkStart w:id="15" w:name="_Toc41336131"/>
-      <w:bookmarkStart w:id="16" w:name="_Toc70961053"/>
+      <w:bookmarkStart w:id="14" w:name="_Toc41336131"/>
+      <w:bookmarkStart w:id="15" w:name="_Toc70961053"/>
       <w:r>
         <w:rPr>
           <w:lang w:val="uk-UA"/>
         </w:rPr>
         <w:t>ВИСНОВКИ</w:t>
       </w:r>
-      <w:bookmarkStart w:id="17" w:name="_ПЕРЕЛІК_ВИКОРИСТАНИХ_ДЖЕРЕЛ"/>
-      <w:bookmarkStart w:id="18" w:name="_Toc41336132"/>
+      <w:bookmarkStart w:id="16" w:name="_ПЕРЕЛІК_ВИКОРИСТАНИХ_ДЖЕРЕЛ"/>
+      <w:bookmarkStart w:id="17" w:name="_Toc41336132"/>
+      <w:bookmarkEnd w:id="14"/>
       <w:bookmarkEnd w:id="15"/>
       <w:bookmarkEnd w:id="16"/>
+    </w:p>
+    <w:p>
+      <w:pPr>
+        <w:pStyle w:val="1"/>
+        <w:rPr>
+          <w:lang w:val="uk-UA"/>
+        </w:rPr>
+      </w:pPr>
+      <w:bookmarkStart w:id="18" w:name="_ПЕРЕЛІК_ВИКОРИСТАНИХ_ДЖЕРЕЛ_1"/>
+      <w:bookmarkStart w:id="19" w:name="_Toc70961054"/>
+      <w:bookmarkEnd w:id="18"/>
+      <w:r>
+        <w:rPr>
+          <w:lang w:val="uk-UA"/>
+        </w:rPr>
+        <w:t>ПЕРЕЛІК ВИКОРИСТАНИХ ДЖЕРЕЛ</w:t>
+      </w:r>
       <w:bookmarkEnd w:id="17"/>
-    </w:p>
-    <w:p>
-      <w:pPr>
-        <w:pStyle w:val="1"/>
-        <w:rPr>
-          <w:lang w:val="uk-UA"/>
-        </w:rPr>
-      </w:pPr>
-      <w:bookmarkStart w:id="19" w:name="_ПЕРЕЛІК_ВИКОРИСТАНИХ_ДЖЕРЕЛ_1"/>
-      <w:bookmarkStart w:id="20" w:name="_Toc70961054"/>
       <w:bookmarkEnd w:id="19"/>
-      <w:r>
-        <w:rPr>
-          <w:lang w:val="uk-UA"/>
-        </w:rPr>
-        <w:t>ПЕРЕЛІК ВИКОРИСТАНИХ ДЖЕРЕЛ</w:t>
-      </w:r>
-      <w:bookmarkEnd w:id="18"/>
-      <w:bookmarkEnd w:id="20"/>
     </w:p>
     <w:p>
       <w:pPr>
@@ -4816,7 +5237,6 @@
           <w:szCs w:val="28"/>
           <w:shd w:val="clear" w:color="auto" w:fill="FFFFFF"/>
         </w:rPr>
-        <w:lastRenderedPageBreak/>
         <w:t>ASP</w:t>
       </w:r>
       <w:r>
@@ -5014,8 +5434,8 @@
           <w:lang w:val="uk-UA"/>
         </w:rPr>
       </w:pPr>
-      <w:bookmarkStart w:id="21" w:name="_Toc6478953"/>
-      <w:bookmarkStart w:id="22" w:name="_Toc70961055"/>
+      <w:bookmarkStart w:id="20" w:name="_Toc6478953"/>
+      <w:bookmarkStart w:id="21" w:name="_Toc70961055"/>
       <w:r>
         <w:rPr>
           <w:szCs w:val="40"/>
@@ -5023,8 +5443,8 @@
         </w:rPr>
         <w:t>ДОДАТКИ</w:t>
       </w:r>
+      <w:bookmarkEnd w:id="20"/>
       <w:bookmarkEnd w:id="21"/>
-      <w:bookmarkEnd w:id="22"/>
     </w:p>
     <w:p>
       <w:pPr>
@@ -5036,14 +5456,14 @@
           <w:lang w:val="uk-UA"/>
         </w:rPr>
       </w:pPr>
-      <w:bookmarkStart w:id="23" w:name="_Toc6475835"/>
+      <w:bookmarkStart w:id="22" w:name="_Toc6475835"/>
       <w:r>
         <w:rPr>
           <w:lang w:val="uk-UA"/>
         </w:rPr>
         <w:t>ДОДАТОК А</w:t>
       </w:r>
-      <w:bookmarkEnd w:id="23"/>
+      <w:bookmarkEnd w:id="22"/>
     </w:p>
     <w:sectPr>
       <w:headerReference w:type="default" r:id="rId11"/>

</xml_diff>

<commit_message>
Almost done chapter 1 in Diploma_Volokhovych.docx
</commit_message>
<xml_diff>
--- a/Diploma_Volokhovych.docx
+++ b/Diploma_Volokhovych.docx
@@ -1659,7 +1659,7 @@
             </w:rPr>
             <w:fldChar w:fldCharType="separate"/>
           </w:r>
-          <w:hyperlink w:anchor="_Toc71063761" w:history="1">
+          <w:hyperlink w:anchor="_Toc71067530" w:history="1">
             <w:r>
               <w:rPr>
                 <w:rStyle w:val="a7"/>
@@ -1687,7 +1687,7 @@
                 <w:noProof/>
                 <w:webHidden/>
               </w:rPr>
-              <w:instrText xml:space="preserve"> PAGEREF _Toc71063761 \h </w:instrText>
+              <w:instrText xml:space="preserve"> PAGEREF _Toc71067530 \h </w:instrText>
             </w:r>
             <w:r>
               <w:rPr>
@@ -1728,7 +1728,7 @@
               <w:lang w:val="ru-UA" w:eastAsia="ru-UA"/>
             </w:rPr>
           </w:pPr>
-          <w:hyperlink w:anchor="_Toc71063762" w:history="1">
+          <w:hyperlink w:anchor="_Toc71067531" w:history="1">
             <w:r>
               <w:rPr>
                 <w:rStyle w:val="a7"/>
@@ -1756,7 +1756,7 @@
                 <w:noProof/>
                 <w:webHidden/>
               </w:rPr>
-              <w:instrText xml:space="preserve"> PAGEREF _Toc71063762 \h </w:instrText>
+              <w:instrText xml:space="preserve"> PAGEREF _Toc71067531 \h </w:instrText>
             </w:r>
             <w:r>
               <w:rPr>
@@ -1801,7 +1801,7 @@
               <w:lang w:val="ru-UA" w:eastAsia="ru-UA"/>
             </w:rPr>
           </w:pPr>
-          <w:hyperlink w:anchor="_Toc71063763" w:history="1">
+          <w:hyperlink w:anchor="_Toc71067532" w:history="1">
             <w:r>
               <w:rPr>
                 <w:rStyle w:val="a7"/>
@@ -1846,7 +1846,7 @@
                 <w:noProof/>
                 <w:webHidden/>
               </w:rPr>
-              <w:instrText xml:space="preserve"> PAGEREF _Toc71063763 \h </w:instrText>
+              <w:instrText xml:space="preserve"> PAGEREF _Toc71067532 \h </w:instrText>
             </w:r>
             <w:r>
               <w:rPr>
@@ -1891,7 +1891,7 @@
               <w:lang w:val="ru-UA" w:eastAsia="ru-UA"/>
             </w:rPr>
           </w:pPr>
-          <w:hyperlink w:anchor="_Toc71063764" w:history="1">
+          <w:hyperlink w:anchor="_Toc71067533" w:history="1">
             <w:r>
               <w:rPr>
                 <w:rStyle w:val="a7"/>
@@ -1936,7 +1936,7 @@
                 <w:noProof/>
                 <w:webHidden/>
               </w:rPr>
-              <w:instrText xml:space="preserve"> PAGEREF _Toc71063764 \h </w:instrText>
+              <w:instrText xml:space="preserve"> PAGEREF _Toc71067533 \h </w:instrText>
             </w:r>
             <w:r>
               <w:rPr>
@@ -1981,7 +1981,7 @@
               <w:lang w:val="ru-UA" w:eastAsia="ru-UA"/>
             </w:rPr>
           </w:pPr>
-          <w:hyperlink w:anchor="_Toc71063765" w:history="1">
+          <w:hyperlink w:anchor="_Toc71067534" w:history="1">
             <w:r>
               <w:rPr>
                 <w:rStyle w:val="a7"/>
@@ -2026,7 +2026,7 @@
                 <w:noProof/>
                 <w:webHidden/>
               </w:rPr>
-              <w:instrText xml:space="preserve"> PAGEREF _Toc71063765 \h </w:instrText>
+              <w:instrText xml:space="preserve"> PAGEREF _Toc71067534 \h </w:instrText>
             </w:r>
             <w:r>
               <w:rPr>
@@ -2071,7 +2071,7 @@
               <w:lang w:val="ru-UA" w:eastAsia="ru-UA"/>
             </w:rPr>
           </w:pPr>
-          <w:hyperlink w:anchor="_Toc71063766" w:history="1">
+          <w:hyperlink w:anchor="_Toc71067535" w:history="1">
             <w:r>
               <w:rPr>
                 <w:rStyle w:val="a7"/>
@@ -2116,7 +2116,7 @@
                 <w:noProof/>
                 <w:webHidden/>
               </w:rPr>
-              <w:instrText xml:space="preserve"> PAGEREF _Toc71063766 \h </w:instrText>
+              <w:instrText xml:space="preserve"> PAGEREF _Toc71067535 \h </w:instrText>
             </w:r>
             <w:r>
               <w:rPr>
@@ -2161,7 +2161,7 @@
               <w:lang w:val="ru-UA" w:eastAsia="ru-UA"/>
             </w:rPr>
           </w:pPr>
-          <w:hyperlink w:anchor="_Toc71063767" w:history="1">
+          <w:hyperlink w:anchor="_Toc71067536" w:history="1">
             <w:r>
               <w:rPr>
                 <w:rStyle w:val="a7"/>
@@ -2206,7 +2206,7 @@
                 <w:noProof/>
                 <w:webHidden/>
               </w:rPr>
-              <w:instrText xml:space="preserve"> PAGEREF _Toc71063767 \h </w:instrText>
+              <w:instrText xml:space="preserve"> PAGEREF _Toc71067536 \h </w:instrText>
             </w:r>
             <w:r>
               <w:rPr>
@@ -2226,7 +2226,7 @@
                 <w:noProof/>
                 <w:webHidden/>
               </w:rPr>
-              <w:t>10</w:t>
+              <w:t>11</w:t>
             </w:r>
             <w:r>
               <w:rPr>
@@ -2251,7 +2251,7 @@
               <w:lang w:val="ru-UA" w:eastAsia="ru-UA"/>
             </w:rPr>
           </w:pPr>
-          <w:hyperlink w:anchor="_Toc71063768" w:history="1">
+          <w:hyperlink w:anchor="_Toc71067537" w:history="1">
             <w:r>
               <w:rPr>
                 <w:rStyle w:val="a7"/>
@@ -2296,7 +2296,7 @@
                 <w:noProof/>
                 <w:webHidden/>
               </w:rPr>
-              <w:instrText xml:space="preserve"> PAGEREF _Toc71063768 \h </w:instrText>
+              <w:instrText xml:space="preserve"> PAGEREF _Toc71067537 \h </w:instrText>
             </w:r>
             <w:r>
               <w:rPr>
@@ -2316,76 +2316,7 @@
                 <w:noProof/>
                 <w:webHidden/>
               </w:rPr>
-              <w:t>10</w:t>
-            </w:r>
-            <w:r>
-              <w:rPr>
-                <w:noProof/>
-                <w:webHidden/>
-              </w:rPr>
-              <w:fldChar w:fldCharType="end"/>
-            </w:r>
-          </w:hyperlink>
-        </w:p>
-        <w:p>
-          <w:pPr>
-            <w:pStyle w:val="11"/>
-            <w:rPr>
-              <w:rFonts w:asciiTheme="minorHAnsi" w:eastAsiaTheme="minorEastAsia" w:hAnsiTheme="minorHAnsi"/>
-              <w:noProof/>
-              <w:sz w:val="22"/>
-              <w:lang w:val="ru-UA" w:eastAsia="ru-UA"/>
-            </w:rPr>
-          </w:pPr>
-          <w:hyperlink w:anchor="_Toc71063769" w:history="1">
-            <w:r>
-              <w:rPr>
-                <w:rStyle w:val="a7"/>
-                <w:noProof/>
-                <w:lang w:val="uk-UA"/>
-              </w:rPr>
-              <w:t>РОЗДІЛ 2. ОГЛЯД МЕТОДІВ СТИСНЕННЯ</w:t>
-            </w:r>
-            <w:r>
-              <w:rPr>
-                <w:noProof/>
-                <w:webHidden/>
-              </w:rPr>
-              <w:tab/>
-            </w:r>
-            <w:r>
-              <w:rPr>
-                <w:noProof/>
-                <w:webHidden/>
-              </w:rPr>
-              <w:fldChar w:fldCharType="begin"/>
-            </w:r>
-            <w:r>
-              <w:rPr>
-                <w:noProof/>
-                <w:webHidden/>
-              </w:rPr>
-              <w:instrText xml:space="preserve"> PAGEREF _Toc71063769 \h </w:instrText>
-            </w:r>
-            <w:r>
-              <w:rPr>
-                <w:noProof/>
-                <w:webHidden/>
-              </w:rPr>
-            </w:r>
-            <w:r>
-              <w:rPr>
-                <w:noProof/>
-                <w:webHidden/>
-              </w:rPr>
-              <w:fldChar w:fldCharType="separate"/>
-            </w:r>
-            <w:r>
-              <w:rPr>
-                <w:noProof/>
-                <w:webHidden/>
-              </w:rPr>
-              <w:t>11</w:t>
+              <w:t>12</w:t>
             </w:r>
             <w:r>
               <w:rPr>
@@ -2410,14 +2341,14 @@
               <w:lang w:val="ru-UA" w:eastAsia="ru-UA"/>
             </w:rPr>
           </w:pPr>
-          <w:hyperlink w:anchor="_Toc71063770" w:history="1">
+          <w:hyperlink w:anchor="_Toc71067538" w:history="1">
             <w:r>
               <w:rPr>
                 <w:rStyle w:val="a7"/>
                 <w:noProof/>
                 <w:lang w:val="uk-UA"/>
               </w:rPr>
-              <w:t>2.1</w:t>
+              <w:t>1.7</w:t>
             </w:r>
             <w:r>
               <w:rPr>
@@ -2434,7 +2365,7 @@
                 <w:noProof/>
                 <w:lang w:val="uk-UA"/>
               </w:rPr>
-              <w:t>Відомості про Entity Framework</w:t>
+              <w:t>Поточні програми архівації</w:t>
             </w:r>
             <w:r>
               <w:rPr>
@@ -2455,7 +2386,7 @@
                 <w:noProof/>
                 <w:webHidden/>
               </w:rPr>
-              <w:instrText xml:space="preserve"> PAGEREF _Toc71063770 \h </w:instrText>
+              <w:instrText xml:space="preserve"> PAGEREF _Toc71067538 \h </w:instrText>
             </w:r>
             <w:r>
               <w:rPr>
@@ -2475,152 +2406,7 @@
                 <w:noProof/>
                 <w:webHidden/>
               </w:rPr>
-              <w:t>11</w:t>
-            </w:r>
-            <w:r>
-              <w:rPr>
-                <w:noProof/>
-                <w:webHidden/>
-              </w:rPr>
-              <w:fldChar w:fldCharType="end"/>
-            </w:r>
-          </w:hyperlink>
-        </w:p>
-        <w:p>
-          <w:pPr>
-            <w:pStyle w:val="11"/>
-            <w:rPr>
-              <w:rFonts w:asciiTheme="minorHAnsi" w:eastAsiaTheme="minorEastAsia" w:hAnsiTheme="minorHAnsi"/>
-              <w:noProof/>
-              <w:sz w:val="22"/>
-              <w:lang w:val="ru-UA" w:eastAsia="ru-UA"/>
-            </w:rPr>
-          </w:pPr>
-          <w:hyperlink w:anchor="_Toc71063771" w:history="1">
-            <w:r>
-              <w:rPr>
-                <w:rStyle w:val="a7"/>
-                <w:noProof/>
-                <w:lang w:val="uk-UA"/>
-              </w:rPr>
-              <w:t>РОЗДІЛ 3. ОГЛЯД АЛГОРИТМІВ СТИСНЕННЯ</w:t>
-            </w:r>
-            <w:r>
-              <w:rPr>
-                <w:noProof/>
-                <w:webHidden/>
-              </w:rPr>
-              <w:tab/>
-            </w:r>
-            <w:r>
-              <w:rPr>
-                <w:noProof/>
-                <w:webHidden/>
-              </w:rPr>
-              <w:fldChar w:fldCharType="begin"/>
-            </w:r>
-            <w:r>
-              <w:rPr>
-                <w:noProof/>
-                <w:webHidden/>
-              </w:rPr>
-              <w:instrText xml:space="preserve"> PAGEREF _Toc71063771 \h </w:instrText>
-            </w:r>
-            <w:r>
-              <w:rPr>
-                <w:noProof/>
-                <w:webHidden/>
-              </w:rPr>
-            </w:r>
-            <w:r>
-              <w:rPr>
-                <w:noProof/>
-                <w:webHidden/>
-              </w:rPr>
-              <w:fldChar w:fldCharType="separate"/>
-            </w:r>
-            <w:r>
-              <w:rPr>
-                <w:noProof/>
-                <w:webHidden/>
-              </w:rPr>
-              <w:t>11</w:t>
-            </w:r>
-            <w:r>
-              <w:rPr>
-                <w:noProof/>
-                <w:webHidden/>
-              </w:rPr>
-              <w:fldChar w:fldCharType="end"/>
-            </w:r>
-          </w:hyperlink>
-        </w:p>
-        <w:p>
-          <w:pPr>
-            <w:pStyle w:val="11"/>
-            <w:rPr>
-              <w:rFonts w:asciiTheme="minorHAnsi" w:eastAsiaTheme="minorEastAsia" w:hAnsiTheme="minorHAnsi"/>
-              <w:noProof/>
-              <w:sz w:val="22"/>
-              <w:lang w:val="ru-UA" w:eastAsia="ru-UA"/>
-            </w:rPr>
-          </w:pPr>
-          <w:hyperlink w:anchor="_Toc71063772" w:history="1">
-            <w:r>
-              <w:rPr>
-                <w:rStyle w:val="a7"/>
-                <w:noProof/>
-                <w:lang w:val="uk-UA"/>
-              </w:rPr>
-              <w:t xml:space="preserve">РОЗДІЛ 4. ІМПЛЕМЕНТАЦІЯ ПЕРЕТВОРЕННЯ </w:t>
-            </w:r>
-            <w:r>
-              <w:rPr>
-                <w:rStyle w:val="a7"/>
-                <w:noProof/>
-              </w:rPr>
-              <w:t>BWT</w:t>
-            </w:r>
-            <w:r>
-              <w:rPr>
-                <w:noProof/>
-                <w:webHidden/>
-              </w:rPr>
-              <w:tab/>
-            </w:r>
-            <w:r>
-              <w:rPr>
-                <w:noProof/>
-                <w:webHidden/>
-              </w:rPr>
-              <w:fldChar w:fldCharType="begin"/>
-            </w:r>
-            <w:r>
-              <w:rPr>
-                <w:noProof/>
-                <w:webHidden/>
-              </w:rPr>
-              <w:instrText xml:space="preserve"> PAGEREF _Toc71063772 \h </w:instrText>
-            </w:r>
-            <w:r>
-              <w:rPr>
-                <w:noProof/>
-                <w:webHidden/>
-              </w:rPr>
-            </w:r>
-            <w:r>
-              <w:rPr>
-                <w:noProof/>
-                <w:webHidden/>
-              </w:rPr>
-              <w:fldChar w:fldCharType="separate"/>
-            </w:r>
-            <w:r>
-              <w:rPr>
-                <w:noProof/>
-                <w:webHidden/>
-              </w:rPr>
-              <w:t>11</w:t>
+              <w:t>12</w:t>
             </w:r>
             <w:r>
               <w:rPr>
@@ -2645,14 +2431,14 @@
               <w:lang w:val="ru-UA" w:eastAsia="ru-UA"/>
             </w:rPr>
           </w:pPr>
-          <w:hyperlink w:anchor="_Toc71063773" w:history="1">
+          <w:hyperlink w:anchor="_Toc71067539" w:history="1">
             <w:r>
               <w:rPr>
                 <w:rStyle w:val="a7"/>
                 <w:noProof/>
                 <w:lang w:val="uk-UA"/>
               </w:rPr>
-              <w:t>3.1</w:t>
+              <w:t>1.8</w:t>
             </w:r>
             <w:r>
               <w:rPr>
@@ -2669,7 +2455,7 @@
                 <w:noProof/>
                 <w:lang w:val="uk-UA"/>
               </w:rPr>
-              <w:t>Відомості про Entity Framework[7]</w:t>
+              <w:t>Майбутні розробки</w:t>
             </w:r>
             <w:r>
               <w:rPr>
@@ -2690,7 +2476,7 @@
                 <w:noProof/>
                 <w:webHidden/>
               </w:rPr>
-              <w:instrText xml:space="preserve"> PAGEREF _Toc71063773 \h </w:instrText>
+              <w:instrText xml:space="preserve"> PAGEREF _Toc71067539 \h </w:instrText>
             </w:r>
             <w:r>
               <w:rPr>
@@ -2710,7 +2496,7 @@
                 <w:noProof/>
                 <w:webHidden/>
               </w:rPr>
-              <w:t>11</w:t>
+              <w:t>13</w:t>
             </w:r>
             <w:r>
               <w:rPr>
@@ -2731,14 +2517,14 @@
               <w:lang w:val="ru-UA" w:eastAsia="ru-UA"/>
             </w:rPr>
           </w:pPr>
-          <w:hyperlink w:anchor="_Toc71063774" w:history="1">
+          <w:hyperlink w:anchor="_Toc71067540" w:history="1">
             <w:r>
               <w:rPr>
                 <w:rStyle w:val="a7"/>
                 <w:noProof/>
                 <w:lang w:val="uk-UA"/>
               </w:rPr>
-              <w:t>РОЗДІЛ 4. ІМПЛЕМЕНТАЦІЯ МЕТОДІВ СТИСНЕННЯ</w:t>
+              <w:t>РОЗДІЛ 2. ОГЛЯД МЕТОДІВ СТИСНЕННЯ</w:t>
             </w:r>
             <w:r>
               <w:rPr>
@@ -2759,7 +2545,7 @@
                 <w:noProof/>
                 <w:webHidden/>
               </w:rPr>
-              <w:instrText xml:space="preserve"> PAGEREF _Toc71063774 \h </w:instrText>
+              <w:instrText xml:space="preserve"> PAGEREF _Toc71067540 \h </w:instrText>
             </w:r>
             <w:r>
               <w:rPr>
@@ -2779,7 +2565,7 @@
                 <w:noProof/>
                 <w:webHidden/>
               </w:rPr>
-              <w:t>11</w:t>
+              <w:t>15</w:t>
             </w:r>
             <w:r>
               <w:rPr>
@@ -2804,13 +2590,14 @@
               <w:lang w:val="ru-UA" w:eastAsia="ru-UA"/>
             </w:rPr>
           </w:pPr>
-          <w:hyperlink w:anchor="_Toc71063775" w:history="1">
+          <w:hyperlink w:anchor="_Toc71067541" w:history="1">
             <w:r>
               <w:rPr>
                 <w:rStyle w:val="a7"/>
                 <w:noProof/>
-              </w:rPr>
-              <w:t>4.1</w:t>
+                <w:lang w:val="uk-UA"/>
+              </w:rPr>
+              <w:t>2.1</w:t>
             </w:r>
             <w:r>
               <w:rPr>
@@ -2827,14 +2614,76 @@
                 <w:noProof/>
                 <w:lang w:val="uk-UA"/>
               </w:rPr>
-              <w:t xml:space="preserve">Стандартний метод </w:t>
-            </w:r>
+              <w:t>Відомості про Entity Framework</w:t>
+            </w:r>
+            <w:r>
+              <w:rPr>
+                <w:noProof/>
+                <w:webHidden/>
+              </w:rPr>
+              <w:tab/>
+            </w:r>
+            <w:r>
+              <w:rPr>
+                <w:noProof/>
+                <w:webHidden/>
+              </w:rPr>
+              <w:fldChar w:fldCharType="begin"/>
+            </w:r>
+            <w:r>
+              <w:rPr>
+                <w:noProof/>
+                <w:webHidden/>
+              </w:rPr>
+              <w:instrText xml:space="preserve"> PAGEREF _Toc71067541 \h </w:instrText>
+            </w:r>
+            <w:r>
+              <w:rPr>
+                <w:noProof/>
+                <w:webHidden/>
+              </w:rPr>
+            </w:r>
+            <w:r>
+              <w:rPr>
+                <w:noProof/>
+                <w:webHidden/>
+              </w:rPr>
+              <w:fldChar w:fldCharType="separate"/>
+            </w:r>
+            <w:r>
+              <w:rPr>
+                <w:noProof/>
+                <w:webHidden/>
+              </w:rPr>
+              <w:t>15</w:t>
+            </w:r>
+            <w:r>
+              <w:rPr>
+                <w:noProof/>
+                <w:webHidden/>
+              </w:rPr>
+              <w:fldChar w:fldCharType="end"/>
+            </w:r>
+          </w:hyperlink>
+        </w:p>
+        <w:p>
+          <w:pPr>
+            <w:pStyle w:val="11"/>
+            <w:rPr>
+              <w:rFonts w:asciiTheme="minorHAnsi" w:eastAsiaTheme="minorEastAsia" w:hAnsiTheme="minorHAnsi"/>
+              <w:noProof/>
+              <w:sz w:val="22"/>
+              <w:lang w:val="ru-UA" w:eastAsia="ru-UA"/>
+            </w:rPr>
+          </w:pPr>
+          <w:hyperlink w:anchor="_Toc71067542" w:history="1">
             <w:r>
               <w:rPr>
                 <w:rStyle w:val="a7"/>
                 <w:noProof/>
-              </w:rPr>
-              <w:t>LZW</w:t>
+                <w:lang w:val="uk-UA"/>
+              </w:rPr>
+              <w:t>РОЗДІЛ 3. ОГЛЯД АЛГОРИТМІВ СТИСНЕННЯ</w:t>
             </w:r>
             <w:r>
               <w:rPr>
@@ -2855,7 +2704,7 @@
                 <w:noProof/>
                 <w:webHidden/>
               </w:rPr>
-              <w:instrText xml:space="preserve"> PAGEREF _Toc71063775 \h </w:instrText>
+              <w:instrText xml:space="preserve"> PAGEREF _Toc71067542 \h </w:instrText>
             </w:r>
             <w:r>
               <w:rPr>
@@ -2875,7 +2724,83 @@
                 <w:noProof/>
                 <w:webHidden/>
               </w:rPr>
-              <w:t>11</w:t>
+              <w:t>15</w:t>
+            </w:r>
+            <w:r>
+              <w:rPr>
+                <w:noProof/>
+                <w:webHidden/>
+              </w:rPr>
+              <w:fldChar w:fldCharType="end"/>
+            </w:r>
+          </w:hyperlink>
+        </w:p>
+        <w:p>
+          <w:pPr>
+            <w:pStyle w:val="11"/>
+            <w:rPr>
+              <w:rFonts w:asciiTheme="minorHAnsi" w:eastAsiaTheme="minorEastAsia" w:hAnsiTheme="minorHAnsi"/>
+              <w:noProof/>
+              <w:sz w:val="22"/>
+              <w:lang w:val="ru-UA" w:eastAsia="ru-UA"/>
+            </w:rPr>
+          </w:pPr>
+          <w:hyperlink w:anchor="_Toc71067543" w:history="1">
+            <w:r>
+              <w:rPr>
+                <w:rStyle w:val="a7"/>
+                <w:noProof/>
+                <w:lang w:val="uk-UA"/>
+              </w:rPr>
+              <w:t xml:space="preserve">РОЗДІЛ 4. ІМПЛЕМЕНТАЦІЯ ПЕРЕТВОРЕННЯ </w:t>
+            </w:r>
+            <w:r>
+              <w:rPr>
+                <w:rStyle w:val="a7"/>
+                <w:noProof/>
+              </w:rPr>
+              <w:t>BWT</w:t>
+            </w:r>
+            <w:r>
+              <w:rPr>
+                <w:noProof/>
+                <w:webHidden/>
+              </w:rPr>
+              <w:tab/>
+            </w:r>
+            <w:r>
+              <w:rPr>
+                <w:noProof/>
+                <w:webHidden/>
+              </w:rPr>
+              <w:fldChar w:fldCharType="begin"/>
+            </w:r>
+            <w:r>
+              <w:rPr>
+                <w:noProof/>
+                <w:webHidden/>
+              </w:rPr>
+              <w:instrText xml:space="preserve"> PAGEREF _Toc71067543 \h </w:instrText>
+            </w:r>
+            <w:r>
+              <w:rPr>
+                <w:noProof/>
+                <w:webHidden/>
+              </w:rPr>
+            </w:r>
+            <w:r>
+              <w:rPr>
+                <w:noProof/>
+                <w:webHidden/>
+              </w:rPr>
+              <w:fldChar w:fldCharType="separate"/>
+            </w:r>
+            <w:r>
+              <w:rPr>
+                <w:noProof/>
+                <w:webHidden/>
+              </w:rPr>
+              <w:t>15</w:t>
             </w:r>
             <w:r>
               <w:rPr>
@@ -2900,14 +2825,14 @@
               <w:lang w:val="ru-UA" w:eastAsia="ru-UA"/>
             </w:rPr>
           </w:pPr>
-          <w:hyperlink w:anchor="_Toc71063776" w:history="1">
+          <w:hyperlink w:anchor="_Toc71067544" w:history="1">
             <w:r>
               <w:rPr>
                 <w:rStyle w:val="a7"/>
                 <w:noProof/>
                 <w:lang w:val="uk-UA"/>
               </w:rPr>
-              <w:t>4.2</w:t>
+              <w:t>3.1</w:t>
             </w:r>
             <w:r>
               <w:rPr>
@@ -2924,30 +2849,76 @@
                 <w:noProof/>
                 <w:lang w:val="uk-UA"/>
               </w:rPr>
-              <w:t xml:space="preserve">Метод </w:t>
-            </w:r>
+              <w:t>Відомості про Entity Framework[7]</w:t>
+            </w:r>
+            <w:r>
+              <w:rPr>
+                <w:noProof/>
+                <w:webHidden/>
+              </w:rPr>
+              <w:tab/>
+            </w:r>
+            <w:r>
+              <w:rPr>
+                <w:noProof/>
+                <w:webHidden/>
+              </w:rPr>
+              <w:fldChar w:fldCharType="begin"/>
+            </w:r>
+            <w:r>
+              <w:rPr>
+                <w:noProof/>
+                <w:webHidden/>
+              </w:rPr>
+              <w:instrText xml:space="preserve"> PAGEREF _Toc71067544 \h </w:instrText>
+            </w:r>
+            <w:r>
+              <w:rPr>
+                <w:noProof/>
+                <w:webHidden/>
+              </w:rPr>
+            </w:r>
+            <w:r>
+              <w:rPr>
+                <w:noProof/>
+                <w:webHidden/>
+              </w:rPr>
+              <w:fldChar w:fldCharType="separate"/>
+            </w:r>
+            <w:r>
+              <w:rPr>
+                <w:noProof/>
+                <w:webHidden/>
+              </w:rPr>
+              <w:t>15</w:t>
+            </w:r>
+            <w:r>
+              <w:rPr>
+                <w:noProof/>
+                <w:webHidden/>
+              </w:rPr>
+              <w:fldChar w:fldCharType="end"/>
+            </w:r>
+          </w:hyperlink>
+        </w:p>
+        <w:p>
+          <w:pPr>
+            <w:pStyle w:val="11"/>
+            <w:rPr>
+              <w:rFonts w:asciiTheme="minorHAnsi" w:eastAsiaTheme="minorEastAsia" w:hAnsiTheme="minorHAnsi"/>
+              <w:noProof/>
+              <w:sz w:val="22"/>
+              <w:lang w:val="ru-UA" w:eastAsia="ru-UA"/>
+            </w:rPr>
+          </w:pPr>
+          <w:hyperlink w:anchor="_Toc71067545" w:history="1">
             <w:r>
               <w:rPr>
                 <w:rStyle w:val="a7"/>
                 <w:noProof/>
-              </w:rPr>
-              <w:t>LZW</w:t>
-            </w:r>
-            <w:r>
-              <w:rPr>
-                <w:rStyle w:val="a7"/>
-                <w:noProof/>
-                <w:lang w:val="ru-RU"/>
-              </w:rPr>
-              <w:t xml:space="preserve"> </w:t>
-            </w:r>
-            <w:r>
-              <w:rPr>
-                <w:rStyle w:val="a7"/>
-                <w:noProof/>
                 <w:lang w:val="uk-UA"/>
               </w:rPr>
-              <w:t>з перетворенням Барроуза-Віллера</w:t>
+              <w:t>РОЗДІЛ 4. ІМПЛЕМЕНТАЦІЯ МЕТОДІВ СТИСНЕННЯ</w:t>
             </w:r>
             <w:r>
               <w:rPr>
@@ -2968,7 +2939,7 @@
                 <w:noProof/>
                 <w:webHidden/>
               </w:rPr>
-              <w:instrText xml:space="preserve"> PAGEREF _Toc71063776 \h </w:instrText>
+              <w:instrText xml:space="preserve"> PAGEREF _Toc71067545 \h </w:instrText>
             </w:r>
             <w:r>
               <w:rPr>
@@ -2988,7 +2959,7 @@
                 <w:noProof/>
                 <w:webHidden/>
               </w:rPr>
-              <w:t>11</w:t>
+              <w:t>15</w:t>
             </w:r>
             <w:r>
               <w:rPr>
@@ -3013,14 +2984,13 @@
               <w:lang w:val="ru-UA" w:eastAsia="ru-UA"/>
             </w:rPr>
           </w:pPr>
-          <w:hyperlink w:anchor="_Toc71063777" w:history="1">
+          <w:hyperlink w:anchor="_Toc71067546" w:history="1">
             <w:r>
               <w:rPr>
                 <w:rStyle w:val="a7"/>
                 <w:noProof/>
-                <w:lang w:val="uk-UA"/>
-              </w:rPr>
-              <w:t>4.3</w:t>
+              </w:rPr>
+              <w:t>4.1</w:t>
             </w:r>
             <w:r>
               <w:rPr>
@@ -3037,6 +3007,216 @@
                 <w:noProof/>
                 <w:lang w:val="uk-UA"/>
               </w:rPr>
+              <w:t xml:space="preserve">Стандартний метод </w:t>
+            </w:r>
+            <w:r>
+              <w:rPr>
+                <w:rStyle w:val="a7"/>
+                <w:noProof/>
+              </w:rPr>
+              <w:t>LZW</w:t>
+            </w:r>
+            <w:r>
+              <w:rPr>
+                <w:noProof/>
+                <w:webHidden/>
+              </w:rPr>
+              <w:tab/>
+            </w:r>
+            <w:r>
+              <w:rPr>
+                <w:noProof/>
+                <w:webHidden/>
+              </w:rPr>
+              <w:fldChar w:fldCharType="begin"/>
+            </w:r>
+            <w:r>
+              <w:rPr>
+                <w:noProof/>
+                <w:webHidden/>
+              </w:rPr>
+              <w:instrText xml:space="preserve"> PAGEREF _Toc71067546 \h </w:instrText>
+            </w:r>
+            <w:r>
+              <w:rPr>
+                <w:noProof/>
+                <w:webHidden/>
+              </w:rPr>
+            </w:r>
+            <w:r>
+              <w:rPr>
+                <w:noProof/>
+                <w:webHidden/>
+              </w:rPr>
+              <w:fldChar w:fldCharType="separate"/>
+            </w:r>
+            <w:r>
+              <w:rPr>
+                <w:noProof/>
+                <w:webHidden/>
+              </w:rPr>
+              <w:t>15</w:t>
+            </w:r>
+            <w:r>
+              <w:rPr>
+                <w:noProof/>
+                <w:webHidden/>
+              </w:rPr>
+              <w:fldChar w:fldCharType="end"/>
+            </w:r>
+          </w:hyperlink>
+        </w:p>
+        <w:p>
+          <w:pPr>
+            <w:pStyle w:val="21"/>
+            <w:tabs>
+              <w:tab w:val="left" w:pos="880"/>
+              <w:tab w:val="right" w:leader="dot" w:pos="9345"/>
+            </w:tabs>
+            <w:rPr>
+              <w:rFonts w:asciiTheme="minorHAnsi" w:eastAsiaTheme="minorEastAsia" w:hAnsiTheme="minorHAnsi"/>
+              <w:noProof/>
+              <w:sz w:val="22"/>
+              <w:lang w:val="ru-UA" w:eastAsia="ru-UA"/>
+            </w:rPr>
+          </w:pPr>
+          <w:hyperlink w:anchor="_Toc71067547" w:history="1">
+            <w:r>
+              <w:rPr>
+                <w:rStyle w:val="a7"/>
+                <w:noProof/>
+                <w:lang w:val="uk-UA"/>
+              </w:rPr>
+              <w:t>4.2</w:t>
+            </w:r>
+            <w:r>
+              <w:rPr>
+                <w:rFonts w:asciiTheme="minorHAnsi" w:eastAsiaTheme="minorEastAsia" w:hAnsiTheme="minorHAnsi"/>
+                <w:noProof/>
+                <w:sz w:val="22"/>
+                <w:lang w:val="ru-UA" w:eastAsia="ru-UA"/>
+              </w:rPr>
+              <w:tab/>
+            </w:r>
+            <w:r>
+              <w:rPr>
+                <w:rStyle w:val="a7"/>
+                <w:noProof/>
+                <w:lang w:val="uk-UA"/>
+              </w:rPr>
+              <w:t xml:space="preserve">Метод </w:t>
+            </w:r>
+            <w:r>
+              <w:rPr>
+                <w:rStyle w:val="a7"/>
+                <w:noProof/>
+              </w:rPr>
+              <w:t>LZW</w:t>
+            </w:r>
+            <w:r>
+              <w:rPr>
+                <w:rStyle w:val="a7"/>
+                <w:noProof/>
+                <w:lang w:val="ru-RU"/>
+              </w:rPr>
+              <w:t xml:space="preserve"> </w:t>
+            </w:r>
+            <w:r>
+              <w:rPr>
+                <w:rStyle w:val="a7"/>
+                <w:noProof/>
+                <w:lang w:val="uk-UA"/>
+              </w:rPr>
+              <w:t>з перетворенням Барроуза-Віллера</w:t>
+            </w:r>
+            <w:r>
+              <w:rPr>
+                <w:noProof/>
+                <w:webHidden/>
+              </w:rPr>
+              <w:tab/>
+            </w:r>
+            <w:r>
+              <w:rPr>
+                <w:noProof/>
+                <w:webHidden/>
+              </w:rPr>
+              <w:fldChar w:fldCharType="begin"/>
+            </w:r>
+            <w:r>
+              <w:rPr>
+                <w:noProof/>
+                <w:webHidden/>
+              </w:rPr>
+              <w:instrText xml:space="preserve"> PAGEREF _Toc71067547 \h </w:instrText>
+            </w:r>
+            <w:r>
+              <w:rPr>
+                <w:noProof/>
+                <w:webHidden/>
+              </w:rPr>
+            </w:r>
+            <w:r>
+              <w:rPr>
+                <w:noProof/>
+                <w:webHidden/>
+              </w:rPr>
+              <w:fldChar w:fldCharType="separate"/>
+            </w:r>
+            <w:r>
+              <w:rPr>
+                <w:noProof/>
+                <w:webHidden/>
+              </w:rPr>
+              <w:t>15</w:t>
+            </w:r>
+            <w:r>
+              <w:rPr>
+                <w:noProof/>
+                <w:webHidden/>
+              </w:rPr>
+              <w:fldChar w:fldCharType="end"/>
+            </w:r>
+          </w:hyperlink>
+        </w:p>
+        <w:p>
+          <w:pPr>
+            <w:pStyle w:val="21"/>
+            <w:tabs>
+              <w:tab w:val="left" w:pos="880"/>
+              <w:tab w:val="right" w:leader="dot" w:pos="9345"/>
+            </w:tabs>
+            <w:rPr>
+              <w:rFonts w:asciiTheme="minorHAnsi" w:eastAsiaTheme="minorEastAsia" w:hAnsiTheme="minorHAnsi"/>
+              <w:noProof/>
+              <w:sz w:val="22"/>
+              <w:lang w:val="ru-UA" w:eastAsia="ru-UA"/>
+            </w:rPr>
+          </w:pPr>
+          <w:hyperlink w:anchor="_Toc71067548" w:history="1">
+            <w:r>
+              <w:rPr>
+                <w:rStyle w:val="a7"/>
+                <w:noProof/>
+                <w:lang w:val="uk-UA"/>
+              </w:rPr>
+              <w:t>4.3</w:t>
+            </w:r>
+            <w:r>
+              <w:rPr>
+                <w:rFonts w:asciiTheme="minorHAnsi" w:eastAsiaTheme="minorEastAsia" w:hAnsiTheme="minorHAnsi"/>
+                <w:noProof/>
+                <w:sz w:val="22"/>
+                <w:lang w:val="ru-UA" w:eastAsia="ru-UA"/>
+              </w:rPr>
+              <w:tab/>
+            </w:r>
+            <w:r>
+              <w:rPr>
+                <w:rStyle w:val="a7"/>
+                <w:noProof/>
+                <w:lang w:val="uk-UA"/>
+              </w:rPr>
               <w:t>Метод Хаффмана (</w:t>
             </w:r>
             <w:r>
@@ -3065,7 +3245,7 @@
                 <w:noProof/>
                 <w:webHidden/>
               </w:rPr>
-              <w:instrText xml:space="preserve"> PAGEREF _Toc71063777 \h </w:instrText>
+              <w:instrText xml:space="preserve"> PAGEREF _Toc71067548 \h </w:instrText>
             </w:r>
             <w:r>
               <w:rPr>
@@ -3085,7 +3265,7 @@
                 <w:noProof/>
                 <w:webHidden/>
               </w:rPr>
-              <w:t>11</w:t>
+              <w:t>15</w:t>
             </w:r>
             <w:r>
               <w:rPr>
@@ -3109,7 +3289,7 @@
               <w:lang w:val="ru-UA" w:eastAsia="ru-UA"/>
             </w:rPr>
           </w:pPr>
-          <w:hyperlink w:anchor="_Toc71063778" w:history="1">
+          <w:hyperlink w:anchor="_Toc71067549" w:history="1">
             <w:r>
               <w:rPr>
                 <w:rStyle w:val="a7"/>
@@ -3153,7 +3333,7 @@
                 <w:noProof/>
                 <w:webHidden/>
               </w:rPr>
-              <w:instrText xml:space="preserve"> PAGEREF _Toc71063778 \h </w:instrText>
+              <w:instrText xml:space="preserve"> PAGEREF _Toc71067549 \h </w:instrText>
             </w:r>
             <w:r>
               <w:rPr>
@@ -3173,7 +3353,7 @@
                 <w:noProof/>
                 <w:webHidden/>
               </w:rPr>
-              <w:t>11</w:t>
+              <w:t>15</w:t>
             </w:r>
             <w:r>
               <w:rPr>
@@ -3194,7 +3374,7 @@
               <w:lang w:val="ru-UA" w:eastAsia="ru-UA"/>
             </w:rPr>
           </w:pPr>
-          <w:hyperlink w:anchor="_Toc71063779" w:history="1">
+          <w:hyperlink w:anchor="_Toc71067550" w:history="1">
             <w:r>
               <w:rPr>
                 <w:rStyle w:val="a7"/>
@@ -3222,7 +3402,7 @@
                 <w:noProof/>
                 <w:webHidden/>
               </w:rPr>
-              <w:instrText xml:space="preserve"> PAGEREF _Toc71063779 \h </w:instrText>
+              <w:instrText xml:space="preserve"> PAGEREF _Toc71067550 \h </w:instrText>
             </w:r>
             <w:r>
               <w:rPr>
@@ -3242,7 +3422,7 @@
                 <w:noProof/>
                 <w:webHidden/>
               </w:rPr>
-              <w:t>11</w:t>
+              <w:t>15</w:t>
             </w:r>
             <w:r>
               <w:rPr>
@@ -3263,7 +3443,7 @@
               <w:lang w:val="ru-UA" w:eastAsia="ru-UA"/>
             </w:rPr>
           </w:pPr>
-          <w:hyperlink w:anchor="_Toc71063780" w:history="1">
+          <w:hyperlink w:anchor="_Toc71067551" w:history="1">
             <w:r>
               <w:rPr>
                 <w:rStyle w:val="a7"/>
@@ -3291,7 +3471,7 @@
                 <w:noProof/>
                 <w:webHidden/>
               </w:rPr>
-              <w:instrText xml:space="preserve"> PAGEREF _Toc71063780 \h </w:instrText>
+              <w:instrText xml:space="preserve"> PAGEREF _Toc71067551 \h </w:instrText>
             </w:r>
             <w:r>
               <w:rPr>
@@ -3311,7 +3491,7 @@
                 <w:noProof/>
                 <w:webHidden/>
               </w:rPr>
-              <w:t>12</w:t>
+              <w:t>16</w:t>
             </w:r>
             <w:r>
               <w:rPr>
@@ -3332,7 +3512,7 @@
               <w:lang w:val="ru-UA" w:eastAsia="ru-UA"/>
             </w:rPr>
           </w:pPr>
-          <w:hyperlink w:anchor="_Toc71063781" w:history="1">
+          <w:hyperlink w:anchor="_Toc71067552" w:history="1">
             <w:r>
               <w:rPr>
                 <w:rStyle w:val="a7"/>
@@ -3360,7 +3540,7 @@
                 <w:noProof/>
                 <w:webHidden/>
               </w:rPr>
-              <w:instrText xml:space="preserve"> PAGEREF _Toc71063781 \h </w:instrText>
+              <w:instrText xml:space="preserve"> PAGEREF _Toc71067552 \h </w:instrText>
             </w:r>
             <w:r>
               <w:rPr>
@@ -3380,7 +3560,7 @@
                 <w:noProof/>
                 <w:webHidden/>
               </w:rPr>
-              <w:t>13</w:t>
+              <w:t>17</w:t>
             </w:r>
             <w:r>
               <w:rPr>
@@ -3408,45 +3588,15 @@
         </w:p>
       </w:sdtContent>
     </w:sdt>
+    <w:bookmarkStart w:id="1" w:name="_Toc41336112" w:displacedByCustomXml="prev"/>
     <w:p>
       <w:pPr>
-        <w:spacing w:after="160" w:line="259" w:lineRule="auto"/>
-        <w:jc w:val="left"/>
-        <w:rPr>
-          <w:rFonts w:eastAsiaTheme="majorEastAsia" w:cstheme="majorBidi"/>
-          <w:b/>
-          <w:szCs w:val="32"/>
-          <w:lang w:val="uk-UA"/>
-        </w:rPr>
-      </w:pPr>
-      <w:bookmarkStart w:id="1" w:name="_Toc41336112"/>
-    </w:p>
-    <w:p>
-      <w:pPr>
-        <w:spacing w:after="160" w:line="259" w:lineRule="auto"/>
-        <w:jc w:val="left"/>
-        <w:rPr>
-          <w:rFonts w:eastAsiaTheme="majorEastAsia" w:cstheme="majorBidi"/>
-          <w:b/>
-          <w:szCs w:val="32"/>
-          <w:lang w:val="uk-UA"/>
-        </w:rPr>
-      </w:pPr>
-      <w:r>
-        <w:rPr>
-          <w:lang w:val="uk-UA"/>
-        </w:rPr>
-        <w:br w:type="page"/>
-      </w:r>
-    </w:p>
-    <w:p>
-      <w:pPr>
         <w:pStyle w:val="1"/>
         <w:rPr>
           <w:lang w:val="uk-UA"/>
         </w:rPr>
       </w:pPr>
-      <w:bookmarkStart w:id="2" w:name="_Toc71063761"/>
+      <w:bookmarkStart w:id="2" w:name="_Toc71067530"/>
       <w:r>
         <w:rPr>
           <w:lang w:val="uk-UA"/>
@@ -4239,7 +4389,7 @@
           <w:lang w:val="ru-RU"/>
         </w:rPr>
       </w:pPr>
-      <w:bookmarkStart w:id="4" w:name="_Toc71063762"/>
+      <w:bookmarkStart w:id="4" w:name="_Toc71067531"/>
       <w:r>
         <w:rPr>
           <w:lang w:val="uk-UA"/>
@@ -4280,7 +4430,7 @@
           <w:lang w:val="uk-UA"/>
         </w:rPr>
       </w:pPr>
-      <w:bookmarkStart w:id="5" w:name="_Toc71063763"/>
+      <w:bookmarkStart w:id="5" w:name="_Toc71067532"/>
       <w:r>
         <w:rPr>
           <w:lang w:val="uk-UA"/>
@@ -4360,7 +4510,7 @@
           <w:lang w:val="uk-UA"/>
         </w:rPr>
       </w:pPr>
-      <w:bookmarkStart w:id="6" w:name="_Toc71063764"/>
+      <w:bookmarkStart w:id="6" w:name="_Toc71067533"/>
       <w:r>
         <w:rPr>
           <w:lang w:val="uk-UA"/>
@@ -4517,7 +4667,7 @@
           <w:lang w:val="uk-UA"/>
         </w:rPr>
       </w:pPr>
-      <w:bookmarkStart w:id="7" w:name="_Toc71063765"/>
+      <w:bookmarkStart w:id="7" w:name="_Toc71067534"/>
       <w:r>
         <w:rPr>
           <w:lang w:val="uk-UA"/>
@@ -5556,7 +5706,7 @@
           <w:lang w:val="uk-UA"/>
         </w:rPr>
       </w:pPr>
-      <w:bookmarkStart w:id="8" w:name="_Toc71063766"/>
+      <w:bookmarkStart w:id="8" w:name="_Toc71067535"/>
       <w:r>
         <w:rPr>
           <w:lang w:val="uk-UA"/>
@@ -6405,7 +6555,7 @@
           <w:lang w:val="uk-UA"/>
         </w:rPr>
       </w:pPr>
-      <w:bookmarkStart w:id="9" w:name="_Toc71063767"/>
+      <w:bookmarkStart w:id="9" w:name="_Toc71067536"/>
       <w:r>
         <w:rPr>
           <w:lang w:val="uk-UA"/>
@@ -6884,7 +7034,7 @@
           <w:lang w:val="uk-UA"/>
         </w:rPr>
       </w:pPr>
-      <w:bookmarkStart w:id="10" w:name="_Toc71063768"/>
+      <w:bookmarkStart w:id="10" w:name="_Toc71067537"/>
       <w:r>
         <w:rPr>
           <w:lang w:val="uk-UA"/>
@@ -6895,41 +7045,725 @@
     </w:p>
     <w:p>
       <w:pPr>
-        <w:rPr>
-          <w:lang w:val="uk-UA"/>
-        </w:rPr>
-      </w:pPr>
+        <w:pStyle w:val="2"/>
+        <w:numPr>
+          <w:ilvl w:val="1"/>
+          <w:numId w:val="2"/>
+        </w:numPr>
+        <w:jc w:val="left"/>
+        <w:rPr>
+          <w:lang w:val="uk-UA"/>
+        </w:rPr>
+      </w:pPr>
+      <w:bookmarkStart w:id="11" w:name="_Toc71067538"/>
+      <w:r>
+        <w:rPr>
+          <w:lang w:val="uk-UA"/>
+        </w:rPr>
+        <w:t>Поточні програми архівації</w:t>
+      </w:r>
+      <w:bookmarkEnd w:id="11"/>
     </w:p>
     <w:p>
       <w:pPr>
-        <w:rPr>
-          <w:lang w:val="uk-UA"/>
-        </w:rPr>
-      </w:pPr>
+        <w:ind w:firstLine="420"/>
+        <w:rPr>
+          <w:lang w:val="uk-UA"/>
+        </w:rPr>
+      </w:pPr>
+      <w:r>
+        <w:rPr>
+          <w:lang w:val="uk-UA"/>
+        </w:rPr>
+        <w:t xml:space="preserve">Формат ZIP та інші формати, засновані на </w:t>
+      </w:r>
+      <w:r>
+        <w:rPr>
+          <w:lang w:val="uk-UA"/>
+        </w:rPr>
+        <w:t xml:space="preserve">алгоритмі </w:t>
+      </w:r>
+      <w:r>
+        <w:t>DEFLATE</w:t>
+      </w:r>
+      <w:r>
+        <w:rPr>
+          <w:lang w:val="uk-UA"/>
+        </w:rPr>
+        <w:t>, були корол</w:t>
+      </w:r>
+      <w:r>
+        <w:rPr>
+          <w:lang w:val="uk-UA"/>
+        </w:rPr>
+        <w:t>ями</w:t>
+      </w:r>
+      <w:r>
+        <w:rPr>
+          <w:lang w:val="uk-UA"/>
+        </w:rPr>
+        <w:t xml:space="preserve"> аж до середини 1990-х років, коли почали з'являтися нові </w:t>
+      </w:r>
+      <w:r>
+        <w:rPr>
+          <w:lang w:val="uk-UA"/>
+        </w:rPr>
+        <w:t>та</w:t>
+      </w:r>
+      <w:r>
+        <w:rPr>
+          <w:lang w:val="uk-UA"/>
+        </w:rPr>
+        <w:t xml:space="preserve"> поліпшені формати. У 1993 році Євген </w:t>
+      </w:r>
+      <w:proofErr w:type="spellStart"/>
+      <w:r>
+        <w:rPr>
+          <w:lang w:val="uk-UA"/>
+        </w:rPr>
+        <w:t>Рошаль</w:t>
+      </w:r>
+      <w:proofErr w:type="spellEnd"/>
+      <w:r>
+        <w:rPr>
+          <w:lang w:val="uk-UA"/>
+        </w:rPr>
+        <w:t xml:space="preserve"> випустив свій </w:t>
+      </w:r>
+      <w:proofErr w:type="spellStart"/>
+      <w:r>
+        <w:rPr>
+          <w:lang w:val="uk-UA"/>
+        </w:rPr>
+        <w:t>архіватор</w:t>
+      </w:r>
+      <w:proofErr w:type="spellEnd"/>
+      <w:r>
+        <w:rPr>
+          <w:lang w:val="uk-UA"/>
+        </w:rPr>
+        <w:t xml:space="preserve">, відомий як </w:t>
+      </w:r>
+      <w:proofErr w:type="spellStart"/>
+      <w:r>
+        <w:rPr>
+          <w:lang w:val="uk-UA"/>
+        </w:rPr>
+        <w:t>WinRAR</w:t>
+      </w:r>
+      <w:proofErr w:type="spellEnd"/>
+      <w:r>
+        <w:rPr>
+          <w:lang w:val="uk-UA"/>
+        </w:rPr>
+        <w:t xml:space="preserve">, який використовує власний формат RAR. Остання версія RAR використовує комбінацію алгоритмів PPM і LZSS, але про </w:t>
+      </w:r>
+      <w:r>
+        <w:rPr>
+          <w:lang w:val="uk-UA"/>
+        </w:rPr>
+        <w:t xml:space="preserve">ранні </w:t>
+      </w:r>
+      <w:r>
+        <w:rPr>
+          <w:lang w:val="uk-UA"/>
+        </w:rPr>
+        <w:t>реалізаці</w:t>
+      </w:r>
+      <w:r>
+        <w:rPr>
+          <w:lang w:val="uk-UA"/>
+        </w:rPr>
+        <w:t xml:space="preserve">ї </w:t>
+      </w:r>
+      <w:r>
+        <w:rPr>
+          <w:lang w:val="uk-UA"/>
+        </w:rPr>
+        <w:t xml:space="preserve">відомо небагато. RAR став стандартним форматом для обміну файлами через Інтернет, особливо при поширенні піратських носіїв. Реалізація </w:t>
+      </w:r>
+      <w:r>
+        <w:rPr>
+          <w:lang w:val="uk-UA"/>
+        </w:rPr>
+        <w:lastRenderedPageBreak/>
+        <w:t>перетворення Б</w:t>
+      </w:r>
+      <w:r>
+        <w:rPr>
+          <w:lang w:val="uk-UA"/>
+        </w:rPr>
+        <w:t>а</w:t>
+      </w:r>
+      <w:r>
+        <w:rPr>
+          <w:lang w:val="uk-UA"/>
+        </w:rPr>
+        <w:t>рроуза-</w:t>
+      </w:r>
+      <w:r>
+        <w:rPr>
+          <w:lang w:val="uk-UA"/>
+        </w:rPr>
+        <w:t>В</w:t>
+      </w:r>
+      <w:r>
+        <w:rPr>
+          <w:lang w:val="uk-UA"/>
+        </w:rPr>
+        <w:t>іл</w:t>
+      </w:r>
+      <w:r>
+        <w:rPr>
+          <w:lang w:val="uk-UA"/>
+        </w:rPr>
+        <w:t>л</w:t>
+      </w:r>
+      <w:r>
+        <w:rPr>
+          <w:lang w:val="uk-UA"/>
+        </w:rPr>
+        <w:t xml:space="preserve">ера з відкритим вихідним кодом під назвою bzip2 була представлена в 1996 році і швидко набрала популярність на платформі UNIX в порівнянні з форматом GZIP на основі DEFLATE. </w:t>
+      </w:r>
     </w:p>
     <w:p>
       <w:pPr>
-        <w:rPr>
-          <w:lang w:val="uk-UA"/>
-        </w:rPr>
-      </w:pPr>
+        <w:ind w:firstLine="420"/>
+        <w:rPr>
+          <w:lang w:val="uk-UA"/>
+        </w:rPr>
+      </w:pPr>
+      <w:r>
+        <w:rPr>
+          <w:lang w:val="uk-UA"/>
+        </w:rPr>
+        <w:t>Ще одна програма стиснення з відкритим вихідним кодом була випущена в 1999 році у форматі 7-Zip або .7z. 7-Zip може стати першим форматом, який кине виклик домінуванню ZIP і RAR через його, як правило, висок</w:t>
+      </w:r>
+      <w:r>
+        <w:rPr>
+          <w:lang w:val="uk-UA"/>
+        </w:rPr>
+        <w:t>ий</w:t>
+      </w:r>
+      <w:r>
+        <w:rPr>
+          <w:lang w:val="uk-UA"/>
+        </w:rPr>
+        <w:t xml:space="preserve"> ступ</w:t>
+      </w:r>
+      <w:r>
+        <w:rPr>
+          <w:lang w:val="uk-UA"/>
+        </w:rPr>
+        <w:t>інь</w:t>
+      </w:r>
+      <w:r>
+        <w:rPr>
+          <w:lang w:val="uk-UA"/>
+        </w:rPr>
+        <w:t xml:space="preserve"> стис</w:t>
+      </w:r>
+      <w:r>
+        <w:rPr>
+          <w:lang w:val="uk-UA"/>
+        </w:rPr>
+        <w:t xml:space="preserve">кання, </w:t>
+      </w:r>
+      <w:r>
+        <w:rPr>
+          <w:lang w:val="uk-UA"/>
+        </w:rPr>
+        <w:t>модульн</w:t>
+      </w:r>
+      <w:r>
+        <w:rPr>
+          <w:lang w:val="uk-UA"/>
+        </w:rPr>
+        <w:t>ість</w:t>
+      </w:r>
+      <w:r>
+        <w:rPr>
+          <w:lang w:val="uk-UA"/>
+        </w:rPr>
+        <w:t xml:space="preserve"> </w:t>
+      </w:r>
+      <w:r>
+        <w:rPr>
+          <w:lang w:val="uk-UA"/>
+        </w:rPr>
+        <w:t>та</w:t>
+      </w:r>
+      <w:r>
+        <w:rPr>
+          <w:lang w:val="uk-UA"/>
+        </w:rPr>
+        <w:t xml:space="preserve"> відкритості формату. Цей формат не обмежується використанням одного алгоритму стиснення, але замість цього може вибирати між алгоритмами bzip2, LZMA, LZMA2 і </w:t>
+      </w:r>
+      <w:proofErr w:type="spellStart"/>
+      <w:r>
+        <w:rPr>
+          <w:lang w:val="uk-UA"/>
+        </w:rPr>
+        <w:t>PPMd</w:t>
+      </w:r>
+      <w:proofErr w:type="spellEnd"/>
+      <w:r>
+        <w:rPr>
+          <w:lang w:val="uk-UA"/>
+        </w:rPr>
+        <w:t xml:space="preserve"> серед інших. Нарешті, на </w:t>
+      </w:r>
+      <w:r>
+        <w:rPr>
+          <w:lang w:val="uk-UA"/>
+        </w:rPr>
+        <w:t>передовій</w:t>
+      </w:r>
+      <w:r>
+        <w:rPr>
+          <w:lang w:val="uk-UA"/>
+        </w:rPr>
+        <w:t xml:space="preserve"> архівного програмного забезпечення знаходяться формати PAQ. Перший формат PAQ був випущений Метом </w:t>
+      </w:r>
+      <w:proofErr w:type="spellStart"/>
+      <w:r>
+        <w:rPr>
+          <w:lang w:val="uk-UA"/>
+        </w:rPr>
+        <w:t>Махоні</w:t>
+      </w:r>
+      <w:proofErr w:type="spellEnd"/>
+      <w:r>
+        <w:rPr>
+          <w:lang w:val="uk-UA"/>
+        </w:rPr>
+        <w:t xml:space="preserve"> в 2002 році під назвою PAQ1. </w:t>
+      </w:r>
+      <w:r>
+        <w:rPr>
+          <w:lang w:val="uk-UA"/>
+        </w:rPr>
+        <w:t>Цей алгоритм</w:t>
+      </w:r>
+      <w:r>
+        <w:rPr>
+          <w:lang w:val="uk-UA"/>
+        </w:rPr>
+        <w:t xml:space="preserve"> істотно покращує алгоритм PPM</w:t>
+      </w:r>
+      <w:r>
+        <w:rPr>
+          <w:lang w:val="uk-UA"/>
+        </w:rPr>
+        <w:t xml:space="preserve"> </w:t>
+      </w:r>
+      <w:r>
+        <w:rPr>
+          <w:lang w:val="uk-UA"/>
+        </w:rPr>
+        <w:t xml:space="preserve">використовуючи метод, відомий як змішування контексту, який об'єднує дві або більше статистичних моделей для отримання кращого передбачення наступного символу, ніж будь-яка з </w:t>
+      </w:r>
+      <w:r>
+        <w:rPr>
+          <w:lang w:val="uk-UA"/>
+        </w:rPr>
+        <w:t xml:space="preserve">інших </w:t>
+      </w:r>
+      <w:r>
+        <w:rPr>
+          <w:lang w:val="uk-UA"/>
+        </w:rPr>
+        <w:t>моделей.</w:t>
+      </w:r>
     </w:p>
     <w:p>
       <w:pPr>
-        <w:rPr>
-          <w:lang w:val="uk-UA"/>
-        </w:rPr>
-      </w:pPr>
+        <w:pStyle w:val="2"/>
+        <w:numPr>
+          <w:ilvl w:val="1"/>
+          <w:numId w:val="2"/>
+        </w:numPr>
+        <w:jc w:val="left"/>
+        <w:rPr>
+          <w:lang w:val="uk-UA"/>
+        </w:rPr>
+      </w:pPr>
+      <w:bookmarkStart w:id="12" w:name="_Toc71067539"/>
+      <w:r>
+        <w:rPr>
+          <w:lang w:val="uk-UA"/>
+        </w:rPr>
+        <w:t>Майбутні розробки</w:t>
+      </w:r>
+      <w:bookmarkEnd w:id="12"/>
     </w:p>
     <w:p>
       <w:pPr>
+        <w:ind w:firstLine="420"/>
+      </w:pPr>
+      <w:r>
+        <w:rPr>
+          <w:lang w:val="uk-UA"/>
+        </w:rPr>
+        <w:t>Майбутнє ніколи не буває певним</w:t>
+      </w:r>
+      <w:r>
+        <w:rPr>
+          <w:lang w:val="uk-UA"/>
+        </w:rPr>
+        <w:t>. А</w:t>
+      </w:r>
+      <w:r>
+        <w:rPr>
+          <w:lang w:val="uk-UA"/>
+        </w:rPr>
+        <w:t xml:space="preserve">ле, виходячи з поточних тенденцій, можна зробити деякі прогнози щодо того, що може статися в майбутньому при стисненні даних. Алгоритми змішування контексту, такі як PAQ і його варіанти, почали </w:t>
+      </w:r>
+      <w:r>
+        <w:rPr>
+          <w:lang w:val="uk-UA"/>
+        </w:rPr>
+        <w:t>ставати дедалі популярнішими. І</w:t>
+      </w:r>
+      <w:r>
+        <w:rPr>
+          <w:lang w:val="uk-UA"/>
+        </w:rPr>
+        <w:t xml:space="preserve"> вони, як правило, досягають найвищих коефіцієнтів стиснення, але зазвичай працюють повільно. З експоненціальним збільшенням швидкості апаратного забезпечення відповідно до закону Мура</w:t>
+      </w:r>
+      <w:r>
+        <w:rPr>
+          <w:lang w:val="uk-UA"/>
+        </w:rPr>
+        <w:t>,</w:t>
+      </w:r>
+      <w:r>
+        <w:rPr>
+          <w:lang w:val="uk-UA"/>
+        </w:rPr>
+        <w:t xml:space="preserve"> алгоритми змішування контексту, ймовірно, будуть процвітати, оскільки штрафи за швидкість </w:t>
+      </w:r>
+      <w:r>
+        <w:rPr>
+          <w:lang w:val="uk-UA"/>
+        </w:rPr>
+        <w:t>нівелюються</w:t>
+      </w:r>
+      <w:r>
+        <w:rPr>
+          <w:lang w:val="uk-UA"/>
+        </w:rPr>
+        <w:t xml:space="preserve"> за рахунок більш швидкого обладнання</w:t>
+      </w:r>
+      <w:r>
+        <w:rPr>
+          <w:lang w:val="uk-UA"/>
+        </w:rPr>
+        <w:t xml:space="preserve"> і на виході отримуємо</w:t>
+      </w:r>
+      <w:r>
+        <w:rPr>
+          <w:lang w:val="uk-UA"/>
+        </w:rPr>
+        <w:t xml:space="preserve"> високий ступінь стиснення. Алгоритм, який PAQ прагнув поліпшити, називається прогнозом шляхом часткового зіставлення</w:t>
+      </w:r>
+      <w:r>
+        <w:rPr>
+          <w:lang w:val="uk-UA"/>
+        </w:rPr>
+        <w:t xml:space="preserve"> </w:t>
+      </w:r>
+      <w:r>
+        <w:rPr>
+          <w:lang w:val="uk-UA"/>
+        </w:rPr>
+        <w:t xml:space="preserve">(PPM), </w:t>
+      </w:r>
+      <w:r>
+        <w:rPr>
+          <w:lang w:val="uk-UA"/>
+        </w:rPr>
+        <w:t>також може обзавестися модифікаціями та нащадками</w:t>
+      </w:r>
+      <w:r>
+        <w:rPr>
+          <w:lang w:val="uk-UA"/>
+        </w:rPr>
+        <w:t>. Нарешті, ланцюговий алгоритм Лемпеля</w:t>
+      </w:r>
+      <w:r>
+        <w:rPr>
+          <w:lang w:val="uk-UA"/>
+        </w:rPr>
+        <w:t xml:space="preserve"> – Зіва – Маркова</w:t>
+      </w:r>
+      <w:r>
+        <w:rPr>
+          <w:lang w:val="uk-UA"/>
+        </w:rPr>
+        <w:t xml:space="preserve"> (LZMA) незмінно демонструє відмінний компроміс між швидкістю </w:t>
+      </w:r>
+      <w:r>
+        <w:rPr>
+          <w:lang w:val="uk-UA"/>
+        </w:rPr>
+        <w:t>компресії та</w:t>
+      </w:r>
+      <w:r>
+        <w:rPr>
+          <w:lang w:val="uk-UA"/>
+        </w:rPr>
+        <w:t xml:space="preserve"> </w:t>
+      </w:r>
+      <w:r>
+        <w:rPr>
+          <w:lang w:val="uk-UA"/>
+        </w:rPr>
+        <w:lastRenderedPageBreak/>
+        <w:t>високим ступенем стиснення</w:t>
+      </w:r>
+      <w:r>
+        <w:rPr>
+          <w:lang w:val="uk-UA"/>
+        </w:rPr>
+        <w:t>. Й</w:t>
+      </w:r>
+      <w:r>
+        <w:rPr>
+          <w:lang w:val="uk-UA"/>
+        </w:rPr>
+        <w:t xml:space="preserve">мовірно, в майбутньому </w:t>
+      </w:r>
+      <w:r>
+        <w:rPr>
+          <w:lang w:val="uk-UA"/>
+        </w:rPr>
+        <w:t xml:space="preserve">цей алгоритм </w:t>
+      </w:r>
+      <w:r>
+        <w:rPr>
+          <w:lang w:val="uk-UA"/>
+        </w:rPr>
+        <w:t>породить більше варіантів. LZMA може навіть стати "переможцем"</w:t>
+      </w:r>
+      <w:r>
+        <w:rPr>
+          <w:lang w:val="uk-UA"/>
+        </w:rPr>
+        <w:t xml:space="preserve"> серед всіх алгоритмів</w:t>
+      </w:r>
+      <w:r>
+        <w:rPr>
+          <w:lang w:val="uk-UA"/>
+        </w:rPr>
+        <w:t xml:space="preserve"> </w:t>
+      </w:r>
+      <w:r>
+        <w:rPr>
+          <w:lang w:val="uk-UA"/>
+        </w:rPr>
+        <w:t>у</w:t>
+      </w:r>
+      <w:r>
+        <w:rPr>
+          <w:lang w:val="uk-UA"/>
+        </w:rPr>
+        <w:t xml:space="preserve"> подальшого розвитку, оскільки в</w:t>
+      </w:r>
+      <w:r>
+        <w:rPr>
+          <w:lang w:val="uk-UA"/>
+        </w:rPr>
+        <w:t>ін</w:t>
+      </w:r>
+      <w:r>
+        <w:rPr>
+          <w:lang w:val="uk-UA"/>
+        </w:rPr>
+        <w:t xml:space="preserve"> вже бу</w:t>
+      </w:r>
+      <w:r>
+        <w:rPr>
+          <w:lang w:val="uk-UA"/>
+        </w:rPr>
+        <w:t>в</w:t>
+      </w:r>
+      <w:r>
+        <w:rPr>
+          <w:lang w:val="uk-UA"/>
+        </w:rPr>
+        <w:t xml:space="preserve"> прийнят</w:t>
+      </w:r>
+      <w:r>
+        <w:rPr>
+          <w:lang w:val="uk-UA"/>
+        </w:rPr>
+        <w:t>ий на озброєння</w:t>
+      </w:r>
+      <w:r>
+        <w:rPr>
+          <w:lang w:val="uk-UA"/>
+        </w:rPr>
+        <w:t xml:space="preserve"> </w:t>
+      </w:r>
+      <w:r>
+        <w:rPr>
+          <w:lang w:val="uk-UA"/>
+        </w:rPr>
+        <w:t xml:space="preserve">багатьма </w:t>
+      </w:r>
+      <w:r>
+        <w:rPr>
+          <w:lang w:val="uk-UA"/>
+        </w:rPr>
+        <w:t>конкуруючи</w:t>
+      </w:r>
+      <w:r>
+        <w:rPr>
+          <w:lang w:val="uk-UA"/>
+        </w:rPr>
+        <w:t>ми</w:t>
+      </w:r>
+      <w:r>
+        <w:rPr>
+          <w:lang w:val="uk-UA"/>
+        </w:rPr>
+        <w:t xml:space="preserve"> формата</w:t>
+      </w:r>
+      <w:r>
+        <w:rPr>
+          <w:lang w:val="uk-UA"/>
+        </w:rPr>
+        <w:t>ми</w:t>
+      </w:r>
+      <w:r>
+        <w:rPr>
+          <w:lang w:val="uk-UA"/>
+        </w:rPr>
+        <w:t xml:space="preserve"> стиснення з тих пір, як </w:t>
+      </w:r>
+      <w:r>
+        <w:rPr>
+          <w:lang w:val="uk-UA"/>
+        </w:rPr>
+        <w:t>його було введено</w:t>
+      </w:r>
+      <w:r>
+        <w:rPr>
+          <w:lang w:val="uk-UA"/>
+        </w:rPr>
+        <w:t xml:space="preserve"> з форматом 7-Zip. Ще одним потенційним розвитком є використання стиснення за допомогою перерахування </w:t>
+      </w:r>
+      <w:r>
+        <w:rPr>
+          <w:lang w:val="uk-UA"/>
+        </w:rPr>
+        <w:t>під рядків</w:t>
+      </w:r>
+      <w:r>
+        <w:rPr>
+          <w:lang w:val="uk-UA"/>
+        </w:rPr>
+        <w:t xml:space="preserve"> </w:t>
+      </w:r>
+      <w:r>
+        <w:rPr>
+          <w:lang w:val="uk-UA"/>
+        </w:rPr>
+        <w:t>(CSE), як</w:t>
+      </w:r>
+      <w:r>
+        <w:rPr>
+          <w:lang w:val="uk-UA"/>
+        </w:rPr>
+        <w:t>ий</w:t>
+      </w:r>
+      <w:r>
+        <w:rPr>
+          <w:lang w:val="uk-UA"/>
+        </w:rPr>
+        <w:t xml:space="preserve"> є перспективним методом стиснення, який ще не бачив багатьох програмних реалізацій. У своїй наївній формі він працює аналогічно bzip2 і PPM, і дослідники працюють над підвищенням його ефективності.</w:t>
+      </w:r>
+      <w:r>
+        <w:rPr>
+          <w:szCs w:val="26"/>
+          <w:lang w:val="uk-UA"/>
+        </w:rPr>
+        <w:t xml:space="preserve"> </w:t>
+      </w:r>
+      <w:hyperlink w:anchor="_ПЕРЕЛІК_ВИКОРИСТАНИХ_ДЖЕРЕЛ" w:history="1">
+        <w:r>
+          <w:rPr>
+            <w:rStyle w:val="a7"/>
+            <w:sz w:val="18"/>
+            <w:szCs w:val="14"/>
+            <w:lang w:val="uk-UA"/>
+          </w:rPr>
+          <w:t>[</w:t>
+        </w:r>
+        <w:r>
+          <w:rPr>
+            <w:rStyle w:val="a7"/>
+            <w:sz w:val="18"/>
+            <w:szCs w:val="14"/>
+          </w:rPr>
+          <w:t>23</w:t>
+        </w:r>
+        <w:r>
+          <w:rPr>
+            <w:rStyle w:val="a7"/>
+            <w:sz w:val="18"/>
+            <w:szCs w:val="14"/>
+            <w:lang w:val="uk-UA"/>
+          </w:rPr>
+          <w:t>]</w:t>
+        </w:r>
+      </w:hyperlink>
+    </w:p>
+    <w:p>
+      <w:pPr>
+        <w:rPr>
+          <w:lang w:val="uk-UA"/>
+        </w:rPr>
+      </w:pPr>
+    </w:p>
+    <w:p>
+      <w:pPr>
+        <w:rPr>
+          <w:lang w:val="uk-UA"/>
+        </w:rPr>
+      </w:pPr>
+    </w:p>
+    <w:p>
+      <w:pPr>
+        <w:rPr>
+          <w:lang w:val="uk-UA"/>
+        </w:rPr>
+      </w:pPr>
+    </w:p>
+    <w:p>
+      <w:pPr>
+        <w:rPr>
+          <w:lang w:val="uk-UA"/>
+        </w:rPr>
+      </w:pPr>
+    </w:p>
+    <w:p>
+      <w:pPr>
+        <w:rPr>
+          <w:lang w:val="uk-UA"/>
+        </w:rPr>
+      </w:pPr>
+    </w:p>
+    <w:p>
+      <w:pPr>
         <w:pStyle w:val="1"/>
         <w:jc w:val="both"/>
         <w:rPr>
           <w:lang w:val="ru-RU"/>
         </w:rPr>
       </w:pPr>
-      <w:bookmarkStart w:id="11" w:name="_Toc71063769"/>
+      <w:bookmarkStart w:id="13" w:name="_Toc71067540"/>
       <w:r>
         <w:rPr>
           <w:lang w:val="uk-UA"/>
@@ -6955,7 +7789,7 @@
         </w:rPr>
         <w:t>ОГЛЯД МЕТОДІВ СТИСНЕННЯ</w:t>
       </w:r>
-      <w:bookmarkEnd w:id="11"/>
+      <w:bookmarkEnd w:id="13"/>
     </w:p>
     <w:p>
       <w:pPr>
@@ -6975,7 +7809,7 @@
         </w:rPr>
         <w:t xml:space="preserve"> </w:t>
       </w:r>
-      <w:bookmarkStart w:id="12" w:name="_Toc71063770"/>
+      <w:bookmarkStart w:id="14" w:name="_Toc71067541"/>
       <w:r>
         <w:rPr>
           <w:lang w:val="uk-UA"/>
@@ -7003,7 +7837,7 @@
         </w:rPr>
         <w:t>Framework</w:t>
       </w:r>
-      <w:bookmarkEnd w:id="12"/>
+      <w:bookmarkEnd w:id="14"/>
       <w:proofErr w:type="spellEnd"/>
     </w:p>
     <w:p>
@@ -7014,7 +7848,7 @@
           <w:lang w:val="ru-RU"/>
         </w:rPr>
       </w:pPr>
-      <w:bookmarkStart w:id="13" w:name="_Toc71063771"/>
+      <w:bookmarkStart w:id="15" w:name="_Toc71067542"/>
       <w:r>
         <w:rPr>
           <w:lang w:val="uk-UA"/>
@@ -7039,14 +7873,14 @@
         </w:rPr>
         <w:t>АЛГОРИТМІВ СТИСНЕННЯ</w:t>
       </w:r>
-      <w:bookmarkEnd w:id="13"/>
+      <w:bookmarkEnd w:id="15"/>
     </w:p>
     <w:p>
       <w:pPr>
         <w:pStyle w:val="1"/>
         <w:jc w:val="both"/>
       </w:pPr>
-      <w:bookmarkStart w:id="14" w:name="_Toc71063772"/>
+      <w:bookmarkStart w:id="16" w:name="_Toc71067543"/>
       <w:r>
         <w:rPr>
           <w:lang w:val="uk-UA"/>
@@ -7068,7 +7902,7 @@
       <w:r>
         <w:t>BWT</w:t>
       </w:r>
-      <w:bookmarkEnd w:id="14"/>
+      <w:bookmarkEnd w:id="16"/>
     </w:p>
     <w:p>
       <w:pPr>
@@ -7088,7 +7922,7 @@
         </w:rPr>
         <w:t xml:space="preserve"> </w:t>
       </w:r>
-      <w:bookmarkStart w:id="15" w:name="_Toc71063773"/>
+      <w:bookmarkStart w:id="17" w:name="_Toc71067544"/>
       <w:r>
         <w:rPr>
           <w:lang w:val="uk-UA"/>
@@ -7135,7 +7969,7 @@
         </w:rPr>
         <w:t>[7]</w:t>
       </w:r>
-      <w:bookmarkEnd w:id="15"/>
+      <w:bookmarkEnd w:id="17"/>
       <w:r>
         <w:rPr>
           <w:rStyle w:val="a7"/>
@@ -7151,7 +7985,7 @@
         <w:pStyle w:val="1"/>
         <w:jc w:val="both"/>
       </w:pPr>
-      <w:bookmarkStart w:id="16" w:name="_Toc71063774"/>
+      <w:bookmarkStart w:id="18" w:name="_Toc71067545"/>
       <w:r>
         <w:rPr>
           <w:lang w:val="uk-UA"/>
@@ -7176,7 +8010,7 @@
         </w:rPr>
         <w:t>ІВ СТИСНЕННЯ</w:t>
       </w:r>
-      <w:bookmarkEnd w:id="16"/>
+      <w:bookmarkEnd w:id="18"/>
     </w:p>
     <w:p>
       <w:pPr>
@@ -7193,7 +8027,7 @@
         </w:rPr>
         <w:t xml:space="preserve"> </w:t>
       </w:r>
-      <w:bookmarkStart w:id="17" w:name="_Toc71063775"/>
+      <w:bookmarkStart w:id="19" w:name="_Toc71067546"/>
       <w:r>
         <w:rPr>
           <w:lang w:val="uk-UA"/>
@@ -7203,7 +8037,7 @@
       <w:r>
         <w:t>LZW</w:t>
       </w:r>
-      <w:bookmarkEnd w:id="17"/>
+      <w:bookmarkEnd w:id="19"/>
     </w:p>
     <w:p>
       <w:pPr>
@@ -7223,7 +8057,7 @@
         </w:rPr>
         <w:t xml:space="preserve"> </w:t>
       </w:r>
-      <w:bookmarkStart w:id="18" w:name="_Toc71063776"/>
+      <w:bookmarkStart w:id="20" w:name="_Toc71067547"/>
       <w:r>
         <w:rPr>
           <w:lang w:val="uk-UA"/>
@@ -7257,7 +8091,7 @@
         </w:rPr>
         <w:t>іллера</w:t>
       </w:r>
-      <w:bookmarkEnd w:id="18"/>
+      <w:bookmarkEnd w:id="20"/>
     </w:p>
     <w:p>
       <w:pPr>
@@ -7277,7 +8111,7 @@
         </w:rPr>
         <w:t xml:space="preserve"> </w:t>
       </w:r>
-      <w:bookmarkStart w:id="19" w:name="_Toc71063777"/>
+      <w:bookmarkStart w:id="21" w:name="_Toc71067548"/>
       <w:r>
         <w:rPr>
           <w:lang w:val="uk-UA"/>
@@ -7287,7 +8121,7 @@
       <w:r>
         <w:t>Huffman coding)</w:t>
       </w:r>
-      <w:bookmarkEnd w:id="19"/>
+      <w:bookmarkEnd w:id="21"/>
     </w:p>
     <w:p>
       <w:pPr>
@@ -7296,7 +8130,7 @@
           <w:lang w:val="uk-UA"/>
         </w:rPr>
       </w:pPr>
-      <w:bookmarkStart w:id="20" w:name="_Toc71063778"/>
+      <w:bookmarkStart w:id="22" w:name="_Toc71067549"/>
       <w:r>
         <w:rPr>
           <w:lang w:val="uk-UA"/>
@@ -7321,7 +8155,7 @@
         </w:rPr>
         <w:t>РЕЗУЛЬТАТІВ</w:t>
       </w:r>
-      <w:bookmarkEnd w:id="20"/>
+      <w:bookmarkEnd w:id="22"/>
     </w:p>
     <w:p>
       <w:pPr>
@@ -7331,19 +8165,19 @@
           <w:lang w:val="uk-UA"/>
         </w:rPr>
       </w:pPr>
-      <w:bookmarkStart w:id="21" w:name="_Toc41336131"/>
-      <w:bookmarkStart w:id="22" w:name="_Toc71063779"/>
+      <w:bookmarkStart w:id="23" w:name="_Toc41336131"/>
+      <w:bookmarkStart w:id="24" w:name="_Toc71067550"/>
       <w:r>
         <w:rPr>
           <w:lang w:val="uk-UA"/>
         </w:rPr>
         <w:t>ВИСНОВКИ</w:t>
       </w:r>
-      <w:bookmarkStart w:id="23" w:name="_ПЕРЕЛІК_ВИКОРИСТАНИХ_ДЖЕРЕЛ"/>
-      <w:bookmarkStart w:id="24" w:name="_Toc41336132"/>
-      <w:bookmarkEnd w:id="21"/>
-      <w:bookmarkEnd w:id="22"/>
+      <w:bookmarkStart w:id="25" w:name="_ПЕРЕЛІК_ВИКОРИСТАНИХ_ДЖЕРЕЛ"/>
+      <w:bookmarkStart w:id="26" w:name="_Toc41336132"/>
       <w:bookmarkEnd w:id="23"/>
+      <w:bookmarkEnd w:id="24"/>
+      <w:bookmarkEnd w:id="25"/>
     </w:p>
     <w:p>
       <w:pPr>
@@ -7356,8 +8190,8 @@
           <w:lang w:val="uk-UA"/>
         </w:rPr>
       </w:pPr>
-      <w:bookmarkStart w:id="25" w:name="_ПЕРЕЛІК_ВИКОРИСТАНИХ_ДЖЕРЕЛ_1"/>
-      <w:bookmarkEnd w:id="25"/>
+      <w:bookmarkStart w:id="27" w:name="_ПЕРЕЛІК_ВИКОРИСТАНИХ_ДЖЕРЕЛ_1"/>
+      <w:bookmarkEnd w:id="27"/>
       <w:r>
         <w:rPr>
           <w:lang w:val="uk-UA"/>
@@ -7372,7 +8206,7 @@
           <w:lang w:val="uk-UA"/>
         </w:rPr>
       </w:pPr>
-      <w:bookmarkStart w:id="26" w:name="_Toc71063780"/>
+      <w:bookmarkStart w:id="28" w:name="_Toc71067551"/>
       <w:r>
         <w:rPr>
           <w:lang w:val="uk-UA"/>
@@ -7380,8 +8214,8 @@
         <w:lastRenderedPageBreak/>
         <w:t>ПЕРЕЛІК ВИКОРИСТАНИХ ДЖЕРЕЛ</w:t>
       </w:r>
-      <w:bookmarkEnd w:id="24"/>
       <w:bookmarkEnd w:id="26"/>
+      <w:bookmarkEnd w:id="28"/>
     </w:p>
     <w:p>
       <w:pPr>
@@ -10082,173 +10916,175 @@
         </w:rPr>
         <w:t xml:space="preserve"> ресурс] // 2014 – Режим доступу до ресурсу: </w:t>
       </w:r>
-      <w:r>
-        <w:rPr>
-          <w:color w:val="000000"/>
-          <w:szCs w:val="28"/>
-          <w:shd w:val="clear" w:color="auto" w:fill="FFFFFF"/>
-        </w:rPr>
-        <w:t>http</w:t>
-      </w:r>
-      <w:r>
-        <w:rPr>
-          <w:color w:val="000000"/>
-          <w:szCs w:val="28"/>
-          <w:shd w:val="clear" w:color="auto" w:fill="FFFFFF"/>
-          <w:lang w:val="ru-RU"/>
-        </w:rPr>
-        <w:t>://</w:t>
-      </w:r>
-      <w:r>
-        <w:rPr>
-          <w:color w:val="000000"/>
-          <w:szCs w:val="28"/>
-          <w:shd w:val="clear" w:color="auto" w:fill="FFFFFF"/>
-        </w:rPr>
-        <w:t>www</w:t>
-      </w:r>
-      <w:r>
-        <w:rPr>
-          <w:color w:val="000000"/>
-          <w:szCs w:val="28"/>
-          <w:shd w:val="clear" w:color="auto" w:fill="FFFFFF"/>
-          <w:lang w:val="ru-RU"/>
-        </w:rPr>
-        <w:t>.</w:t>
-      </w:r>
-      <w:proofErr w:type="spellStart"/>
-      <w:r>
-        <w:rPr>
-          <w:color w:val="000000"/>
-          <w:szCs w:val="28"/>
-          <w:shd w:val="clear" w:color="auto" w:fill="FFFFFF"/>
-        </w:rPr>
-        <w:t>faqs</w:t>
-      </w:r>
-      <w:proofErr w:type="spellEnd"/>
-      <w:r>
-        <w:rPr>
-          <w:color w:val="000000"/>
-          <w:szCs w:val="28"/>
-          <w:shd w:val="clear" w:color="auto" w:fill="FFFFFF"/>
-          <w:lang w:val="ru-RU"/>
-        </w:rPr>
-        <w:t>.</w:t>
-      </w:r>
-      <w:r>
-        <w:rPr>
-          <w:color w:val="000000"/>
-          <w:szCs w:val="28"/>
-          <w:shd w:val="clear" w:color="auto" w:fill="FFFFFF"/>
-        </w:rPr>
-        <w:t>org</w:t>
-      </w:r>
-      <w:r>
-        <w:rPr>
-          <w:color w:val="000000"/>
-          <w:szCs w:val="28"/>
-          <w:shd w:val="clear" w:color="auto" w:fill="FFFFFF"/>
-          <w:lang w:val="ru-RU"/>
-        </w:rPr>
-        <w:t>/</w:t>
-      </w:r>
-      <w:proofErr w:type="spellStart"/>
-      <w:r>
-        <w:rPr>
-          <w:color w:val="000000"/>
-          <w:szCs w:val="28"/>
-          <w:shd w:val="clear" w:color="auto" w:fill="FFFFFF"/>
-        </w:rPr>
-        <w:t>faqs</w:t>
-      </w:r>
-      <w:proofErr w:type="spellEnd"/>
-      <w:r>
-        <w:rPr>
-          <w:color w:val="000000"/>
-          <w:szCs w:val="28"/>
-          <w:shd w:val="clear" w:color="auto" w:fill="FFFFFF"/>
-          <w:lang w:val="ru-RU"/>
-        </w:rPr>
-        <w:t>/</w:t>
-      </w:r>
-      <w:r>
-        <w:rPr>
-          <w:color w:val="000000"/>
-          <w:szCs w:val="28"/>
-          <w:shd w:val="clear" w:color="auto" w:fill="FFFFFF"/>
-        </w:rPr>
-        <w:t>compression</w:t>
-      </w:r>
-      <w:r>
-        <w:rPr>
-          <w:color w:val="000000"/>
-          <w:szCs w:val="28"/>
-          <w:shd w:val="clear" w:color="auto" w:fill="FFFFFF"/>
-          <w:lang w:val="ru-RU"/>
-        </w:rPr>
-        <w:t>-</w:t>
-      </w:r>
-      <w:proofErr w:type="spellStart"/>
-      <w:r>
-        <w:rPr>
-          <w:color w:val="000000"/>
-          <w:szCs w:val="28"/>
-          <w:shd w:val="clear" w:color="auto" w:fill="FFFFFF"/>
-        </w:rPr>
-        <w:t>faq</w:t>
-      </w:r>
-      <w:proofErr w:type="spellEnd"/>
-      <w:r>
-        <w:rPr>
-          <w:color w:val="000000"/>
-          <w:szCs w:val="28"/>
-          <w:shd w:val="clear" w:color="auto" w:fill="FFFFFF"/>
-          <w:lang w:val="ru-RU"/>
-        </w:rPr>
-        <w:t>/</w:t>
-      </w:r>
-      <w:r>
-        <w:rPr>
-          <w:color w:val="000000"/>
-          <w:szCs w:val="28"/>
-          <w:shd w:val="clear" w:color="auto" w:fill="FFFFFF"/>
-        </w:rPr>
-        <w:t>part</w:t>
-      </w:r>
-      <w:r>
-        <w:rPr>
-          <w:color w:val="000000"/>
-          <w:szCs w:val="28"/>
-          <w:shd w:val="clear" w:color="auto" w:fill="FFFFFF"/>
-          <w:lang w:val="ru-RU"/>
-        </w:rPr>
-        <w:t>1/</w:t>
-      </w:r>
-      <w:r>
-        <w:rPr>
-          <w:color w:val="000000"/>
-          <w:szCs w:val="28"/>
-          <w:shd w:val="clear" w:color="auto" w:fill="FFFFFF"/>
-        </w:rPr>
-        <w:t>section</w:t>
-      </w:r>
-      <w:r>
-        <w:rPr>
-          <w:color w:val="000000"/>
-          <w:szCs w:val="28"/>
-          <w:shd w:val="clear" w:color="auto" w:fill="FFFFFF"/>
-          <w:lang w:val="ru-RU"/>
-        </w:rPr>
-        <w:t>-7.</w:t>
-      </w:r>
-      <w:r>
-        <w:rPr>
-          <w:color w:val="000000"/>
-          <w:szCs w:val="28"/>
-          <w:shd w:val="clear" w:color="auto" w:fill="FFFFFF"/>
-        </w:rPr>
-        <w:t>html</w:t>
-      </w:r>
+      <w:hyperlink r:id="rId24" w:history="1">
+        <w:r>
+          <w:rPr>
+            <w:rStyle w:val="a7"/>
+            <w:szCs w:val="28"/>
+            <w:shd w:val="clear" w:color="auto" w:fill="FFFFFF"/>
+          </w:rPr>
+          <w:t>http</w:t>
+        </w:r>
+        <w:r>
+          <w:rPr>
+            <w:rStyle w:val="a7"/>
+            <w:szCs w:val="28"/>
+            <w:shd w:val="clear" w:color="auto" w:fill="FFFFFF"/>
+            <w:lang w:val="ru-RU"/>
+          </w:rPr>
+          <w:t>://</w:t>
+        </w:r>
+        <w:r>
+          <w:rPr>
+            <w:rStyle w:val="a7"/>
+            <w:szCs w:val="28"/>
+            <w:shd w:val="clear" w:color="auto" w:fill="FFFFFF"/>
+          </w:rPr>
+          <w:t>www</w:t>
+        </w:r>
+        <w:r>
+          <w:rPr>
+            <w:rStyle w:val="a7"/>
+            <w:szCs w:val="28"/>
+            <w:shd w:val="clear" w:color="auto" w:fill="FFFFFF"/>
+            <w:lang w:val="ru-RU"/>
+          </w:rPr>
+          <w:t>.</w:t>
+        </w:r>
+        <w:proofErr w:type="spellStart"/>
+        <w:r>
+          <w:rPr>
+            <w:rStyle w:val="a7"/>
+            <w:szCs w:val="28"/>
+            <w:shd w:val="clear" w:color="auto" w:fill="FFFFFF"/>
+          </w:rPr>
+          <w:t>faqs</w:t>
+        </w:r>
+        <w:proofErr w:type="spellEnd"/>
+        <w:r>
+          <w:rPr>
+            <w:rStyle w:val="a7"/>
+            <w:szCs w:val="28"/>
+            <w:shd w:val="clear" w:color="auto" w:fill="FFFFFF"/>
+            <w:lang w:val="ru-RU"/>
+          </w:rPr>
+          <w:t>.</w:t>
+        </w:r>
+        <w:r>
+          <w:rPr>
+            <w:rStyle w:val="a7"/>
+            <w:szCs w:val="28"/>
+            <w:shd w:val="clear" w:color="auto" w:fill="FFFFFF"/>
+          </w:rPr>
+          <w:t>org</w:t>
+        </w:r>
+        <w:r>
+          <w:rPr>
+            <w:rStyle w:val="a7"/>
+            <w:szCs w:val="28"/>
+            <w:shd w:val="clear" w:color="auto" w:fill="FFFFFF"/>
+            <w:lang w:val="ru-RU"/>
+          </w:rPr>
+          <w:t>/</w:t>
+        </w:r>
+        <w:proofErr w:type="spellStart"/>
+        <w:r>
+          <w:rPr>
+            <w:rStyle w:val="a7"/>
+            <w:szCs w:val="28"/>
+            <w:shd w:val="clear" w:color="auto" w:fill="FFFFFF"/>
+          </w:rPr>
+          <w:t>faqs</w:t>
+        </w:r>
+        <w:proofErr w:type="spellEnd"/>
+        <w:r>
+          <w:rPr>
+            <w:rStyle w:val="a7"/>
+            <w:szCs w:val="28"/>
+            <w:shd w:val="clear" w:color="auto" w:fill="FFFFFF"/>
+            <w:lang w:val="ru-RU"/>
+          </w:rPr>
+          <w:t>/</w:t>
+        </w:r>
+        <w:r>
+          <w:rPr>
+            <w:rStyle w:val="a7"/>
+            <w:szCs w:val="28"/>
+            <w:shd w:val="clear" w:color="auto" w:fill="FFFFFF"/>
+          </w:rPr>
+          <w:t>compression</w:t>
+        </w:r>
+        <w:r>
+          <w:rPr>
+            <w:rStyle w:val="a7"/>
+            <w:szCs w:val="28"/>
+            <w:shd w:val="clear" w:color="auto" w:fill="FFFFFF"/>
+            <w:lang w:val="ru-RU"/>
+          </w:rPr>
+          <w:t>-</w:t>
+        </w:r>
+        <w:proofErr w:type="spellStart"/>
+        <w:r>
+          <w:rPr>
+            <w:rStyle w:val="a7"/>
+            <w:szCs w:val="28"/>
+            <w:shd w:val="clear" w:color="auto" w:fill="FFFFFF"/>
+          </w:rPr>
+          <w:t>faq</w:t>
+        </w:r>
+        <w:proofErr w:type="spellEnd"/>
+        <w:r>
+          <w:rPr>
+            <w:rStyle w:val="a7"/>
+            <w:szCs w:val="28"/>
+            <w:shd w:val="clear" w:color="auto" w:fill="FFFFFF"/>
+            <w:lang w:val="ru-RU"/>
+          </w:rPr>
+          <w:t>/</w:t>
+        </w:r>
+        <w:r>
+          <w:rPr>
+            <w:rStyle w:val="a7"/>
+            <w:szCs w:val="28"/>
+            <w:shd w:val="clear" w:color="auto" w:fill="FFFFFF"/>
+          </w:rPr>
+          <w:t>part</w:t>
+        </w:r>
+        <w:r>
+          <w:rPr>
+            <w:rStyle w:val="a7"/>
+            <w:szCs w:val="28"/>
+            <w:shd w:val="clear" w:color="auto" w:fill="FFFFFF"/>
+            <w:lang w:val="ru-RU"/>
+          </w:rPr>
+          <w:t>1/</w:t>
+        </w:r>
+        <w:r>
+          <w:rPr>
+            <w:rStyle w:val="a7"/>
+            <w:szCs w:val="28"/>
+            <w:shd w:val="clear" w:color="auto" w:fill="FFFFFF"/>
+          </w:rPr>
+          <w:t>section</w:t>
+        </w:r>
+        <w:r>
+          <w:rPr>
+            <w:rStyle w:val="a7"/>
+            <w:szCs w:val="28"/>
+            <w:shd w:val="clear" w:color="auto" w:fill="FFFFFF"/>
+            <w:lang w:val="ru-RU"/>
+          </w:rPr>
+          <w:t>-7.</w:t>
+        </w:r>
+        <w:r>
+          <w:rPr>
+            <w:rStyle w:val="a7"/>
+            <w:szCs w:val="28"/>
+            <w:shd w:val="clear" w:color="auto" w:fill="FFFFFF"/>
+          </w:rPr>
+          <w:t>html</w:t>
+        </w:r>
+      </w:hyperlink>
       <w:r>
         <w:rPr>
           <w:color w:val="000000"/>
@@ -10261,14 +11097,37 @@
     </w:p>
     <w:p>
       <w:pPr>
+        <w:pStyle w:val="a5"/>
+        <w:numPr>
+          <w:ilvl w:val="0"/>
+          <w:numId w:val="6"/>
+        </w:numPr>
+        <w:ind w:left="426"/>
+        <w:jc w:val="left"/>
+        <w:rPr>
+          <w:szCs w:val="28"/>
+          <w:lang w:val="uk-UA"/>
+        </w:rPr>
+      </w:pPr>
+      <w:r>
+        <w:rPr>
+          <w:color w:val="000000"/>
+          <w:szCs w:val="28"/>
+          <w:shd w:val="clear" w:color="auto" w:fill="FFFFFF"/>
+        </w:rPr>
+        <w:t>Iwata K. An Improvement in Lossless Data Compression via Substring Enumeration / Iwata K. – IEEE/ACIS 10th International Conference on Compute, 2011.</w:t>
+      </w:r>
+    </w:p>
+    <w:p>
+      <w:pPr>
         <w:pStyle w:val="1"/>
         <w:rPr>
           <w:szCs w:val="40"/>
           <w:lang w:val="uk-UA"/>
         </w:rPr>
       </w:pPr>
-      <w:bookmarkStart w:id="27" w:name="_Toc6478953"/>
-      <w:bookmarkStart w:id="28" w:name="_Toc71063781"/>
+      <w:bookmarkStart w:id="29" w:name="_Toc6478953"/>
+      <w:bookmarkStart w:id="30" w:name="_Toc71067552"/>
       <w:r>
         <w:rPr>
           <w:szCs w:val="40"/>
@@ -10276,8 +11135,8 @@
         </w:rPr>
         <w:t>ДОДАТКИ</w:t>
       </w:r>
-      <w:bookmarkEnd w:id="27"/>
-      <w:bookmarkEnd w:id="28"/>
+      <w:bookmarkEnd w:id="29"/>
+      <w:bookmarkEnd w:id="30"/>
     </w:p>
     <w:p>
       <w:pPr>
@@ -10289,17 +11148,17 @@
           <w:lang w:val="uk-UA"/>
         </w:rPr>
       </w:pPr>
-      <w:bookmarkStart w:id="29" w:name="_Toc6475835"/>
+      <w:bookmarkStart w:id="31" w:name="_Toc6475835"/>
       <w:r>
         <w:rPr>
           <w:lang w:val="uk-UA"/>
         </w:rPr>
         <w:t>ДОДАТОК А</w:t>
       </w:r>
-      <w:bookmarkEnd w:id="29"/>
+      <w:bookmarkEnd w:id="31"/>
     </w:p>
     <w:sectPr>
-      <w:headerReference w:type="default" r:id="rId24"/>
+      <w:headerReference w:type="default" r:id="rId25"/>
       <w:pgSz w:w="11906" w:h="16838"/>
       <w:pgMar w:top="1134" w:right="850" w:bottom="1134" w:left="1701" w:header="708" w:footer="708" w:gutter="0"/>
       <w:cols w:space="708"/>

</xml_diff>

<commit_message>
Added context. Todo: more chapters
</commit_message>
<xml_diff>
--- a/Diploma_Volokhovych.docx
+++ b/Diploma_Volokhovych.docx
@@ -1641,7 +1641,7 @@
             </w:rPr>
             <w:fldChar w:fldCharType="separate"/>
           </w:r>
-          <w:hyperlink w:anchor="_Toc71067530" w:history="1">
+          <w:hyperlink w:anchor="_Toc71150360" w:history="1">
             <w:r>
               <w:rPr>
                 <w:rStyle w:val="a7"/>
@@ -1669,7 +1669,7 @@
                 <w:noProof/>
                 <w:webHidden/>
               </w:rPr>
-              <w:instrText xml:space="preserve"> PAGEREF _Toc71067530 \h </w:instrText>
+              <w:instrText xml:space="preserve"> PAGEREF _Toc71150360 \h </w:instrText>
             </w:r>
             <w:r>
               <w:rPr>
@@ -1689,7 +1689,7 @@
                 <w:noProof/>
                 <w:webHidden/>
               </w:rPr>
-              <w:t>4</w:t>
+              <w:t>5</w:t>
             </w:r>
             <w:r>
               <w:rPr>
@@ -1710,7 +1710,7 @@
               <w:lang w:val="ru-UA" w:eastAsia="ru-UA"/>
             </w:rPr>
           </w:pPr>
-          <w:hyperlink w:anchor="_Toc71067531" w:history="1">
+          <w:hyperlink w:anchor="_Toc71150361" w:history="1">
             <w:r>
               <w:rPr>
                 <w:rStyle w:val="a7"/>
@@ -1738,7 +1738,7 @@
                 <w:noProof/>
                 <w:webHidden/>
               </w:rPr>
-              <w:instrText xml:space="preserve"> PAGEREF _Toc71067531 \h </w:instrText>
+              <w:instrText xml:space="preserve"> PAGEREF _Toc71150361 \h </w:instrText>
             </w:r>
             <w:r>
               <w:rPr>
@@ -1758,7 +1758,7 @@
                 <w:noProof/>
                 <w:webHidden/>
               </w:rPr>
-              <w:t>6</w:t>
+              <w:t>7</w:t>
             </w:r>
             <w:r>
               <w:rPr>
@@ -1783,7 +1783,7 @@
               <w:lang w:val="ru-UA" w:eastAsia="ru-UA"/>
             </w:rPr>
           </w:pPr>
-          <w:hyperlink w:anchor="_Toc71067532" w:history="1">
+          <w:hyperlink w:anchor="_Toc71150362" w:history="1">
             <w:r>
               <w:rPr>
                 <w:rStyle w:val="a7"/>
@@ -1828,7 +1828,7 @@
                 <w:noProof/>
                 <w:webHidden/>
               </w:rPr>
-              <w:instrText xml:space="preserve"> PAGEREF _Toc71067532 \h </w:instrText>
+              <w:instrText xml:space="preserve"> PAGEREF _Toc71150362 \h </w:instrText>
             </w:r>
             <w:r>
               <w:rPr>
@@ -1848,7 +1848,7 @@
                 <w:noProof/>
                 <w:webHidden/>
               </w:rPr>
-              <w:t>6</w:t>
+              <w:t>7</w:t>
             </w:r>
             <w:r>
               <w:rPr>
@@ -1873,7 +1873,7 @@
               <w:lang w:val="ru-UA" w:eastAsia="ru-UA"/>
             </w:rPr>
           </w:pPr>
-          <w:hyperlink w:anchor="_Toc71067533" w:history="1">
+          <w:hyperlink w:anchor="_Toc71150363" w:history="1">
             <w:r>
               <w:rPr>
                 <w:rStyle w:val="a7"/>
@@ -1918,7 +1918,7 @@
                 <w:noProof/>
                 <w:webHidden/>
               </w:rPr>
-              <w:instrText xml:space="preserve"> PAGEREF _Toc71067533 \h </w:instrText>
+              <w:instrText xml:space="preserve"> PAGEREF _Toc71150363 \h </w:instrText>
             </w:r>
             <w:r>
               <w:rPr>
@@ -1938,7 +1938,7 @@
                 <w:noProof/>
                 <w:webHidden/>
               </w:rPr>
-              <w:t>6</w:t>
+              <w:t>7</w:t>
             </w:r>
             <w:r>
               <w:rPr>
@@ -1963,7 +1963,7 @@
               <w:lang w:val="ru-UA" w:eastAsia="ru-UA"/>
             </w:rPr>
           </w:pPr>
-          <w:hyperlink w:anchor="_Toc71067534" w:history="1">
+          <w:hyperlink w:anchor="_Toc71150364" w:history="1">
             <w:r>
               <w:rPr>
                 <w:rStyle w:val="a7"/>
@@ -2008,7 +2008,7 @@
                 <w:noProof/>
                 <w:webHidden/>
               </w:rPr>
-              <w:instrText xml:space="preserve"> PAGEREF _Toc71067534 \h </w:instrText>
+              <w:instrText xml:space="preserve"> PAGEREF _Toc71150364 \h </w:instrText>
             </w:r>
             <w:r>
               <w:rPr>
@@ -2028,7 +2028,7 @@
                 <w:noProof/>
                 <w:webHidden/>
               </w:rPr>
-              <w:t>7</w:t>
+              <w:t>8</w:t>
             </w:r>
             <w:r>
               <w:rPr>
@@ -2053,7 +2053,7 @@
               <w:lang w:val="ru-UA" w:eastAsia="ru-UA"/>
             </w:rPr>
           </w:pPr>
-          <w:hyperlink w:anchor="_Toc71067535" w:history="1">
+          <w:hyperlink w:anchor="_Toc71150365" w:history="1">
             <w:r>
               <w:rPr>
                 <w:rStyle w:val="a7"/>
@@ -2098,7 +2098,7 @@
                 <w:noProof/>
                 <w:webHidden/>
               </w:rPr>
-              <w:instrText xml:space="preserve"> PAGEREF _Toc71067535 \h </w:instrText>
+              <w:instrText xml:space="preserve"> PAGEREF _Toc71150365 \h </w:instrText>
             </w:r>
             <w:r>
               <w:rPr>
@@ -2118,7 +2118,7 @@
                 <w:noProof/>
                 <w:webHidden/>
               </w:rPr>
-              <w:t>9</w:t>
+              <w:t>10</w:t>
             </w:r>
             <w:r>
               <w:rPr>
@@ -2143,7 +2143,7 @@
               <w:lang w:val="ru-UA" w:eastAsia="ru-UA"/>
             </w:rPr>
           </w:pPr>
-          <w:hyperlink w:anchor="_Toc71067536" w:history="1">
+          <w:hyperlink w:anchor="_Toc71150366" w:history="1">
             <w:r>
               <w:rPr>
                 <w:rStyle w:val="a7"/>
@@ -2188,7 +2188,7 @@
                 <w:noProof/>
                 <w:webHidden/>
               </w:rPr>
-              <w:instrText xml:space="preserve"> PAGEREF _Toc71067536 \h </w:instrText>
+              <w:instrText xml:space="preserve"> PAGEREF _Toc71150366 \h </w:instrText>
             </w:r>
             <w:r>
               <w:rPr>
@@ -2208,7 +2208,7 @@
                 <w:noProof/>
                 <w:webHidden/>
               </w:rPr>
-              <w:t>11</w:t>
+              <w:t>12</w:t>
             </w:r>
             <w:r>
               <w:rPr>
@@ -2233,7 +2233,7 @@
               <w:lang w:val="ru-UA" w:eastAsia="ru-UA"/>
             </w:rPr>
           </w:pPr>
-          <w:hyperlink w:anchor="_Toc71067537" w:history="1">
+          <w:hyperlink w:anchor="_Toc71150367" w:history="1">
             <w:r>
               <w:rPr>
                 <w:rStyle w:val="a7"/>
@@ -2278,7 +2278,7 @@
                 <w:noProof/>
                 <w:webHidden/>
               </w:rPr>
-              <w:instrText xml:space="preserve"> PAGEREF _Toc71067537 \h </w:instrText>
+              <w:instrText xml:space="preserve"> PAGEREF _Toc71150367 \h </w:instrText>
             </w:r>
             <w:r>
               <w:rPr>
@@ -2298,7 +2298,7 @@
                 <w:noProof/>
                 <w:webHidden/>
               </w:rPr>
-              <w:t>12</w:t>
+              <w:t>13</w:t>
             </w:r>
             <w:r>
               <w:rPr>
@@ -2323,7 +2323,7 @@
               <w:lang w:val="ru-UA" w:eastAsia="ru-UA"/>
             </w:rPr>
           </w:pPr>
-          <w:hyperlink w:anchor="_Toc71067538" w:history="1">
+          <w:hyperlink w:anchor="_Toc71150368" w:history="1">
             <w:r>
               <w:rPr>
                 <w:rStyle w:val="a7"/>
@@ -2368,7 +2368,7 @@
                 <w:noProof/>
                 <w:webHidden/>
               </w:rPr>
-              <w:instrText xml:space="preserve"> PAGEREF _Toc71067538 \h </w:instrText>
+              <w:instrText xml:space="preserve"> PAGEREF _Toc71150368 \h </w:instrText>
             </w:r>
             <w:r>
               <w:rPr>
@@ -2388,7 +2388,7 @@
                 <w:noProof/>
                 <w:webHidden/>
               </w:rPr>
-              <w:t>13</w:t>
+              <w:t>14</w:t>
             </w:r>
             <w:r>
               <w:rPr>
@@ -2413,7 +2413,7 @@
               <w:lang w:val="ru-UA" w:eastAsia="ru-UA"/>
             </w:rPr>
           </w:pPr>
-          <w:hyperlink w:anchor="_Toc71067539" w:history="1">
+          <w:hyperlink w:anchor="_Toc71150369" w:history="1">
             <w:r>
               <w:rPr>
                 <w:rStyle w:val="a7"/>
@@ -2458,7 +2458,7 @@
                 <w:noProof/>
                 <w:webHidden/>
               </w:rPr>
-              <w:instrText xml:space="preserve"> PAGEREF _Toc71067539 \h </w:instrText>
+              <w:instrText xml:space="preserve"> PAGEREF _Toc71150369 \h </w:instrText>
             </w:r>
             <w:r>
               <w:rPr>
@@ -2478,7 +2478,7 @@
                 <w:noProof/>
                 <w:webHidden/>
               </w:rPr>
-              <w:t>14</w:t>
+              <w:t>15</w:t>
             </w:r>
             <w:r>
               <w:rPr>
@@ -2499,7 +2499,7 @@
               <w:lang w:val="ru-UA" w:eastAsia="ru-UA"/>
             </w:rPr>
           </w:pPr>
-          <w:hyperlink w:anchor="_Toc71067540" w:history="1">
+          <w:hyperlink w:anchor="_Toc71150370" w:history="1">
             <w:r>
               <w:rPr>
                 <w:rStyle w:val="a7"/>
@@ -2527,7 +2527,7 @@
                 <w:noProof/>
                 <w:webHidden/>
               </w:rPr>
-              <w:instrText xml:space="preserve"> PAGEREF _Toc71067540 \h </w:instrText>
+              <w:instrText xml:space="preserve"> PAGEREF _Toc71150370 \h </w:instrText>
             </w:r>
             <w:r>
               <w:rPr>
@@ -2547,7 +2547,7 @@
                 <w:noProof/>
                 <w:webHidden/>
               </w:rPr>
-              <w:t>15</w:t>
+              <w:t>16</w:t>
             </w:r>
             <w:r>
               <w:rPr>
@@ -2572,12 +2572,11 @@
               <w:lang w:val="ru-UA" w:eastAsia="ru-UA"/>
             </w:rPr>
           </w:pPr>
-          <w:hyperlink w:anchor="_Toc71067541" w:history="1">
+          <w:hyperlink w:anchor="_Toc71150371" w:history="1">
             <w:r>
               <w:rPr>
                 <w:rStyle w:val="a7"/>
                 <w:noProof/>
-                <w:lang w:val="uk-UA"/>
               </w:rPr>
               <w:t>2.1</w:t>
             </w:r>
@@ -2596,7 +2595,7 @@
                 <w:noProof/>
                 <w:lang w:val="uk-UA"/>
               </w:rPr>
-              <w:t>Відомості про Entity Framework</w:t>
+              <w:t>Вступ</w:t>
             </w:r>
             <w:r>
               <w:rPr>
@@ -2617,7 +2616,7 @@
                 <w:noProof/>
                 <w:webHidden/>
               </w:rPr>
-              <w:instrText xml:space="preserve"> PAGEREF _Toc71067541 \h </w:instrText>
+              <w:instrText xml:space="preserve"> PAGEREF _Toc71150371 \h </w:instrText>
             </w:r>
             <w:r>
               <w:rPr>
@@ -2637,152 +2636,7 @@
                 <w:noProof/>
                 <w:webHidden/>
               </w:rPr>
-              <w:t>15</w:t>
-            </w:r>
-            <w:r>
-              <w:rPr>
-                <w:noProof/>
-                <w:webHidden/>
-              </w:rPr>
-              <w:fldChar w:fldCharType="end"/>
-            </w:r>
-          </w:hyperlink>
-        </w:p>
-        <w:p>
-          <w:pPr>
-            <w:pStyle w:val="11"/>
-            <w:rPr>
-              <w:rFonts w:asciiTheme="minorHAnsi" w:eastAsiaTheme="minorEastAsia" w:hAnsiTheme="minorHAnsi"/>
-              <w:noProof/>
-              <w:sz w:val="22"/>
-              <w:lang w:val="ru-UA" w:eastAsia="ru-UA"/>
-            </w:rPr>
-          </w:pPr>
-          <w:hyperlink w:anchor="_Toc71067542" w:history="1">
-            <w:r>
-              <w:rPr>
-                <w:rStyle w:val="a7"/>
-                <w:noProof/>
-                <w:lang w:val="uk-UA"/>
-              </w:rPr>
-              <w:t>РОЗДІЛ 3. ОГЛЯД АЛГОРИТМІВ СТИСНЕННЯ</w:t>
-            </w:r>
-            <w:r>
-              <w:rPr>
-                <w:noProof/>
-                <w:webHidden/>
-              </w:rPr>
-              <w:tab/>
-            </w:r>
-            <w:r>
-              <w:rPr>
-                <w:noProof/>
-                <w:webHidden/>
-              </w:rPr>
-              <w:fldChar w:fldCharType="begin"/>
-            </w:r>
-            <w:r>
-              <w:rPr>
-                <w:noProof/>
-                <w:webHidden/>
-              </w:rPr>
-              <w:instrText xml:space="preserve"> PAGEREF _Toc71067542 \h </w:instrText>
-            </w:r>
-            <w:r>
-              <w:rPr>
-                <w:noProof/>
-                <w:webHidden/>
-              </w:rPr>
-            </w:r>
-            <w:r>
-              <w:rPr>
-                <w:noProof/>
-                <w:webHidden/>
-              </w:rPr>
-              <w:fldChar w:fldCharType="separate"/>
-            </w:r>
-            <w:r>
-              <w:rPr>
-                <w:noProof/>
-                <w:webHidden/>
-              </w:rPr>
-              <w:t>15</w:t>
-            </w:r>
-            <w:r>
-              <w:rPr>
-                <w:noProof/>
-                <w:webHidden/>
-              </w:rPr>
-              <w:fldChar w:fldCharType="end"/>
-            </w:r>
-          </w:hyperlink>
-        </w:p>
-        <w:p>
-          <w:pPr>
-            <w:pStyle w:val="11"/>
-            <w:rPr>
-              <w:rFonts w:asciiTheme="minorHAnsi" w:eastAsiaTheme="minorEastAsia" w:hAnsiTheme="minorHAnsi"/>
-              <w:noProof/>
-              <w:sz w:val="22"/>
-              <w:lang w:val="ru-UA" w:eastAsia="ru-UA"/>
-            </w:rPr>
-          </w:pPr>
-          <w:hyperlink w:anchor="_Toc71067543" w:history="1">
-            <w:r>
-              <w:rPr>
-                <w:rStyle w:val="a7"/>
-                <w:noProof/>
-                <w:lang w:val="uk-UA"/>
-              </w:rPr>
-              <w:t xml:space="preserve">РОЗДІЛ 4. ІМПЛЕМЕНТАЦІЯ ПЕРЕТВОРЕННЯ </w:t>
-            </w:r>
-            <w:r>
-              <w:rPr>
-                <w:rStyle w:val="a7"/>
-                <w:noProof/>
-              </w:rPr>
-              <w:t>BWT</w:t>
-            </w:r>
-            <w:r>
-              <w:rPr>
-                <w:noProof/>
-                <w:webHidden/>
-              </w:rPr>
-              <w:tab/>
-            </w:r>
-            <w:r>
-              <w:rPr>
-                <w:noProof/>
-                <w:webHidden/>
-              </w:rPr>
-              <w:fldChar w:fldCharType="begin"/>
-            </w:r>
-            <w:r>
-              <w:rPr>
-                <w:noProof/>
-                <w:webHidden/>
-              </w:rPr>
-              <w:instrText xml:space="preserve"> PAGEREF _Toc71067543 \h </w:instrText>
-            </w:r>
-            <w:r>
-              <w:rPr>
-                <w:noProof/>
-                <w:webHidden/>
-              </w:rPr>
-            </w:r>
-            <w:r>
-              <w:rPr>
-                <w:noProof/>
-                <w:webHidden/>
-              </w:rPr>
-              <w:fldChar w:fldCharType="separate"/>
-            </w:r>
-            <w:r>
-              <w:rPr>
-                <w:noProof/>
-                <w:webHidden/>
-              </w:rPr>
-              <w:t>15</w:t>
+              <w:t>16</w:t>
             </w:r>
             <w:r>
               <w:rPr>
@@ -2807,14 +2661,13 @@
               <w:lang w:val="ru-UA" w:eastAsia="ru-UA"/>
             </w:rPr>
           </w:pPr>
-          <w:hyperlink w:anchor="_Toc71067544" w:history="1">
+          <w:hyperlink w:anchor="_Toc71150372" w:history="1">
             <w:r>
               <w:rPr>
                 <w:rStyle w:val="a7"/>
                 <w:noProof/>
-                <w:lang w:val="uk-UA"/>
-              </w:rPr>
-              <w:t>3.1</w:t>
+              </w:rPr>
+              <w:t>2.2</w:t>
             </w:r>
             <w:r>
               <w:rPr>
@@ -2831,7 +2684,14 @@
                 <w:noProof/>
                 <w:lang w:val="uk-UA"/>
               </w:rPr>
-              <w:t>Відомості про Entity Framework[7]</w:t>
+              <w:t>Кодування довжин серій (</w:t>
+            </w:r>
+            <w:r>
+              <w:rPr>
+                <w:rStyle w:val="a7"/>
+                <w:noProof/>
+              </w:rPr>
+              <w:t>RLE)</w:t>
             </w:r>
             <w:r>
               <w:rPr>
@@ -2852,7 +2712,7 @@
                 <w:noProof/>
                 <w:webHidden/>
               </w:rPr>
-              <w:instrText xml:space="preserve"> PAGEREF _Toc71067544 \h </w:instrText>
+              <w:instrText xml:space="preserve"> PAGEREF _Toc71150372 \h </w:instrText>
             </w:r>
             <w:r>
               <w:rPr>
@@ -2872,76 +2732,7 @@
                 <w:noProof/>
                 <w:webHidden/>
               </w:rPr>
-              <w:t>15</w:t>
-            </w:r>
-            <w:r>
-              <w:rPr>
-                <w:noProof/>
-                <w:webHidden/>
-              </w:rPr>
-              <w:fldChar w:fldCharType="end"/>
-            </w:r>
-          </w:hyperlink>
-        </w:p>
-        <w:p>
-          <w:pPr>
-            <w:pStyle w:val="11"/>
-            <w:rPr>
-              <w:rFonts w:asciiTheme="minorHAnsi" w:eastAsiaTheme="minorEastAsia" w:hAnsiTheme="minorHAnsi"/>
-              <w:noProof/>
-              <w:sz w:val="22"/>
-              <w:lang w:val="ru-UA" w:eastAsia="ru-UA"/>
-            </w:rPr>
-          </w:pPr>
-          <w:hyperlink w:anchor="_Toc71067545" w:history="1">
-            <w:r>
-              <w:rPr>
-                <w:rStyle w:val="a7"/>
-                <w:noProof/>
-                <w:lang w:val="uk-UA"/>
-              </w:rPr>
-              <w:t>РОЗДІЛ 4. ІМПЛЕМЕНТАЦІЯ МЕТОДІВ СТИСНЕННЯ</w:t>
-            </w:r>
-            <w:r>
-              <w:rPr>
-                <w:noProof/>
-                <w:webHidden/>
-              </w:rPr>
-              <w:tab/>
-            </w:r>
-            <w:r>
-              <w:rPr>
-                <w:noProof/>
-                <w:webHidden/>
-              </w:rPr>
-              <w:fldChar w:fldCharType="begin"/>
-            </w:r>
-            <w:r>
-              <w:rPr>
-                <w:noProof/>
-                <w:webHidden/>
-              </w:rPr>
-              <w:instrText xml:space="preserve"> PAGEREF _Toc71067545 \h </w:instrText>
-            </w:r>
-            <w:r>
-              <w:rPr>
-                <w:noProof/>
-                <w:webHidden/>
-              </w:rPr>
-            </w:r>
-            <w:r>
-              <w:rPr>
-                <w:noProof/>
-                <w:webHidden/>
-              </w:rPr>
-              <w:fldChar w:fldCharType="separate"/>
-            </w:r>
-            <w:r>
-              <w:rPr>
-                <w:noProof/>
-                <w:webHidden/>
-              </w:rPr>
-              <w:t>15</w:t>
+              <w:t>16</w:t>
             </w:r>
             <w:r>
               <w:rPr>
@@ -2966,13 +2757,13 @@
               <w:lang w:val="ru-UA" w:eastAsia="ru-UA"/>
             </w:rPr>
           </w:pPr>
-          <w:hyperlink w:anchor="_Toc71067546" w:history="1">
+          <w:hyperlink w:anchor="_Toc71150373" w:history="1">
             <w:r>
               <w:rPr>
                 <w:rStyle w:val="a7"/>
                 <w:noProof/>
               </w:rPr>
-              <w:t>4.1</w:t>
+              <w:t>2.3</w:t>
             </w:r>
             <w:r>
               <w:rPr>
@@ -2989,14 +2780,14 @@
                 <w:noProof/>
                 <w:lang w:val="uk-UA"/>
               </w:rPr>
-              <w:t xml:space="preserve">Стандартний метод </w:t>
+              <w:t>Перетворення Барроуза – Віллера (</w:t>
             </w:r>
             <w:r>
               <w:rPr>
                 <w:rStyle w:val="a7"/>
                 <w:noProof/>
               </w:rPr>
-              <w:t>LZW</w:t>
+              <w:t>BWT)</w:t>
             </w:r>
             <w:r>
               <w:rPr>
@@ -3017,7 +2808,7 @@
                 <w:noProof/>
                 <w:webHidden/>
               </w:rPr>
-              <w:instrText xml:space="preserve"> PAGEREF _Toc71067546 \h </w:instrText>
+              <w:instrText xml:space="preserve"> PAGEREF _Toc71150373 \h </w:instrText>
             </w:r>
             <w:r>
               <w:rPr>
@@ -3037,7 +2828,7 @@
                 <w:noProof/>
                 <w:webHidden/>
               </w:rPr>
-              <w:t>15</w:t>
+              <w:t>16</w:t>
             </w:r>
             <w:r>
               <w:rPr>
@@ -3062,14 +2853,13 @@
               <w:lang w:val="ru-UA" w:eastAsia="ru-UA"/>
             </w:rPr>
           </w:pPr>
-          <w:hyperlink w:anchor="_Toc71067547" w:history="1">
+          <w:hyperlink w:anchor="_Toc71150374" w:history="1">
             <w:r>
               <w:rPr>
                 <w:rStyle w:val="a7"/>
                 <w:noProof/>
-                <w:lang w:val="uk-UA"/>
-              </w:rPr>
-              <w:t>4.2</w:t>
+              </w:rPr>
+              <w:t>2.4</w:t>
             </w:r>
             <w:r>
               <w:rPr>
@@ -3086,30 +2876,14 @@
                 <w:noProof/>
                 <w:lang w:val="uk-UA"/>
               </w:rPr>
-              <w:t xml:space="preserve">Метод </w:t>
+              <w:t>Ентропійне кодування (</w:t>
             </w:r>
             <w:r>
               <w:rPr>
                 <w:rStyle w:val="a7"/>
                 <w:noProof/>
               </w:rPr>
-              <w:t>LZW</w:t>
-            </w:r>
-            <w:r>
-              <w:rPr>
-                <w:rStyle w:val="a7"/>
-                <w:noProof/>
-                <w:lang w:val="ru-RU"/>
-              </w:rPr>
-              <w:t xml:space="preserve"> </w:t>
-            </w:r>
-            <w:r>
-              <w:rPr>
-                <w:rStyle w:val="a7"/>
-                <w:noProof/>
-                <w:lang w:val="uk-UA"/>
-              </w:rPr>
-              <w:t>з перетворенням Барроуза-Віллера</w:t>
+              <w:t>Entropy coding)</w:t>
             </w:r>
             <w:r>
               <w:rPr>
@@ -3130,7 +2904,7 @@
                 <w:noProof/>
                 <w:webHidden/>
               </w:rPr>
-              <w:instrText xml:space="preserve"> PAGEREF _Toc71067547 \h </w:instrText>
+              <w:instrText xml:space="preserve"> PAGEREF _Toc71150374 \h </w:instrText>
             </w:r>
             <w:r>
               <w:rPr>
@@ -3150,7 +2924,7 @@
                 <w:noProof/>
                 <w:webHidden/>
               </w:rPr>
-              <w:t>15</w:t>
+              <w:t>16</w:t>
             </w:r>
             <w:r>
               <w:rPr>
@@ -3175,14 +2949,13 @@
               <w:lang w:val="ru-UA" w:eastAsia="ru-UA"/>
             </w:rPr>
           </w:pPr>
-          <w:hyperlink w:anchor="_Toc71067548" w:history="1">
+          <w:hyperlink w:anchor="_Toc71150375" w:history="1">
             <w:r>
               <w:rPr>
                 <w:rStyle w:val="a7"/>
                 <w:noProof/>
-                <w:lang w:val="uk-UA"/>
-              </w:rPr>
-              <w:t>4.3</w:t>
+              </w:rPr>
+              <w:t>2.5</w:t>
             </w:r>
             <w:r>
               <w:rPr>
@@ -3199,6 +2972,1510 @@
                 <w:noProof/>
                 <w:lang w:val="uk-UA"/>
               </w:rPr>
+              <w:t>Алгоритм Шеннона – Фано (</w:t>
+            </w:r>
+            <w:r>
+              <w:rPr>
+                <w:rStyle w:val="a7"/>
+                <w:noProof/>
+              </w:rPr>
+              <w:t>Shannon – Fano coding)</w:t>
+            </w:r>
+            <w:r>
+              <w:rPr>
+                <w:noProof/>
+                <w:webHidden/>
+              </w:rPr>
+              <w:tab/>
+            </w:r>
+            <w:r>
+              <w:rPr>
+                <w:noProof/>
+                <w:webHidden/>
+              </w:rPr>
+              <w:fldChar w:fldCharType="begin"/>
+            </w:r>
+            <w:r>
+              <w:rPr>
+                <w:noProof/>
+                <w:webHidden/>
+              </w:rPr>
+              <w:instrText xml:space="preserve"> PAGEREF _Toc71150375 \h </w:instrText>
+            </w:r>
+            <w:r>
+              <w:rPr>
+                <w:noProof/>
+                <w:webHidden/>
+              </w:rPr>
+            </w:r>
+            <w:r>
+              <w:rPr>
+                <w:noProof/>
+                <w:webHidden/>
+              </w:rPr>
+              <w:fldChar w:fldCharType="separate"/>
+            </w:r>
+            <w:r>
+              <w:rPr>
+                <w:noProof/>
+                <w:webHidden/>
+              </w:rPr>
+              <w:t>16</w:t>
+            </w:r>
+            <w:r>
+              <w:rPr>
+                <w:noProof/>
+                <w:webHidden/>
+              </w:rPr>
+              <w:fldChar w:fldCharType="end"/>
+            </w:r>
+          </w:hyperlink>
+        </w:p>
+        <w:p>
+          <w:pPr>
+            <w:pStyle w:val="21"/>
+            <w:tabs>
+              <w:tab w:val="left" w:pos="880"/>
+              <w:tab w:val="right" w:leader="dot" w:pos="9345"/>
+            </w:tabs>
+            <w:rPr>
+              <w:rFonts w:asciiTheme="minorHAnsi" w:eastAsiaTheme="minorEastAsia" w:hAnsiTheme="minorHAnsi"/>
+              <w:noProof/>
+              <w:sz w:val="22"/>
+              <w:lang w:val="ru-UA" w:eastAsia="ru-UA"/>
+            </w:rPr>
+          </w:pPr>
+          <w:hyperlink w:anchor="_Toc71150376" w:history="1">
+            <w:r>
+              <w:rPr>
+                <w:rStyle w:val="a7"/>
+                <w:noProof/>
+              </w:rPr>
+              <w:t>2.6</w:t>
+            </w:r>
+            <w:r>
+              <w:rPr>
+                <w:rFonts w:asciiTheme="minorHAnsi" w:eastAsiaTheme="minorEastAsia" w:hAnsiTheme="minorHAnsi"/>
+                <w:noProof/>
+                <w:sz w:val="22"/>
+                <w:lang w:val="ru-UA" w:eastAsia="ru-UA"/>
+              </w:rPr>
+              <w:tab/>
+            </w:r>
+            <w:r>
+              <w:rPr>
+                <w:rStyle w:val="a7"/>
+                <w:noProof/>
+                <w:lang w:val="uk-UA"/>
+              </w:rPr>
+              <w:t>Алгоритм Хаффмана (</w:t>
+            </w:r>
+            <w:r>
+              <w:rPr>
+                <w:rStyle w:val="a7"/>
+                <w:noProof/>
+              </w:rPr>
+              <w:t>Huffman coding)</w:t>
+            </w:r>
+            <w:r>
+              <w:rPr>
+                <w:noProof/>
+                <w:webHidden/>
+              </w:rPr>
+              <w:tab/>
+            </w:r>
+            <w:r>
+              <w:rPr>
+                <w:noProof/>
+                <w:webHidden/>
+              </w:rPr>
+              <w:fldChar w:fldCharType="begin"/>
+            </w:r>
+            <w:r>
+              <w:rPr>
+                <w:noProof/>
+                <w:webHidden/>
+              </w:rPr>
+              <w:instrText xml:space="preserve"> PAGEREF _Toc71150376 \h </w:instrText>
+            </w:r>
+            <w:r>
+              <w:rPr>
+                <w:noProof/>
+                <w:webHidden/>
+              </w:rPr>
+            </w:r>
+            <w:r>
+              <w:rPr>
+                <w:noProof/>
+                <w:webHidden/>
+              </w:rPr>
+              <w:fldChar w:fldCharType="separate"/>
+            </w:r>
+            <w:r>
+              <w:rPr>
+                <w:noProof/>
+                <w:webHidden/>
+              </w:rPr>
+              <w:t>16</w:t>
+            </w:r>
+            <w:r>
+              <w:rPr>
+                <w:noProof/>
+                <w:webHidden/>
+              </w:rPr>
+              <w:fldChar w:fldCharType="end"/>
+            </w:r>
+          </w:hyperlink>
+        </w:p>
+        <w:p>
+          <w:pPr>
+            <w:pStyle w:val="21"/>
+            <w:tabs>
+              <w:tab w:val="left" w:pos="880"/>
+              <w:tab w:val="right" w:leader="dot" w:pos="9345"/>
+            </w:tabs>
+            <w:rPr>
+              <w:rFonts w:asciiTheme="minorHAnsi" w:eastAsiaTheme="minorEastAsia" w:hAnsiTheme="minorHAnsi"/>
+              <w:noProof/>
+              <w:sz w:val="22"/>
+              <w:lang w:val="ru-UA" w:eastAsia="ru-UA"/>
+            </w:rPr>
+          </w:pPr>
+          <w:hyperlink w:anchor="_Toc71150377" w:history="1">
+            <w:r>
+              <w:rPr>
+                <w:rStyle w:val="a7"/>
+                <w:noProof/>
+              </w:rPr>
+              <w:t>2.7</w:t>
+            </w:r>
+            <w:r>
+              <w:rPr>
+                <w:rFonts w:asciiTheme="minorHAnsi" w:eastAsiaTheme="minorEastAsia" w:hAnsiTheme="minorHAnsi"/>
+                <w:noProof/>
+                <w:sz w:val="22"/>
+                <w:lang w:val="ru-UA" w:eastAsia="ru-UA"/>
+              </w:rPr>
+              <w:tab/>
+            </w:r>
+            <w:r>
+              <w:rPr>
+                <w:rStyle w:val="a7"/>
+                <w:noProof/>
+                <w:lang w:val="uk-UA"/>
+              </w:rPr>
+              <w:t>Арифметичне кодування (</w:t>
+            </w:r>
+            <w:r>
+              <w:rPr>
+                <w:rStyle w:val="a7"/>
+                <w:noProof/>
+              </w:rPr>
+              <w:t>Arithmetic coding)</w:t>
+            </w:r>
+            <w:r>
+              <w:rPr>
+                <w:noProof/>
+                <w:webHidden/>
+              </w:rPr>
+              <w:tab/>
+            </w:r>
+            <w:r>
+              <w:rPr>
+                <w:noProof/>
+                <w:webHidden/>
+              </w:rPr>
+              <w:fldChar w:fldCharType="begin"/>
+            </w:r>
+            <w:r>
+              <w:rPr>
+                <w:noProof/>
+                <w:webHidden/>
+              </w:rPr>
+              <w:instrText xml:space="preserve"> PAGEREF _Toc71150377 \h </w:instrText>
+            </w:r>
+            <w:r>
+              <w:rPr>
+                <w:noProof/>
+                <w:webHidden/>
+              </w:rPr>
+            </w:r>
+            <w:r>
+              <w:rPr>
+                <w:noProof/>
+                <w:webHidden/>
+              </w:rPr>
+              <w:fldChar w:fldCharType="separate"/>
+            </w:r>
+            <w:r>
+              <w:rPr>
+                <w:noProof/>
+                <w:webHidden/>
+              </w:rPr>
+              <w:t>16</w:t>
+            </w:r>
+            <w:r>
+              <w:rPr>
+                <w:noProof/>
+                <w:webHidden/>
+              </w:rPr>
+              <w:fldChar w:fldCharType="end"/>
+            </w:r>
+          </w:hyperlink>
+        </w:p>
+        <w:p>
+          <w:pPr>
+            <w:pStyle w:val="11"/>
+            <w:rPr>
+              <w:rFonts w:asciiTheme="minorHAnsi" w:eastAsiaTheme="minorEastAsia" w:hAnsiTheme="minorHAnsi"/>
+              <w:noProof/>
+              <w:sz w:val="22"/>
+              <w:lang w:val="ru-UA" w:eastAsia="ru-UA"/>
+            </w:rPr>
+          </w:pPr>
+          <w:hyperlink w:anchor="_Toc71150378" w:history="1">
+            <w:r>
+              <w:rPr>
+                <w:rStyle w:val="a7"/>
+                <w:noProof/>
+                <w:lang w:val="uk-UA"/>
+              </w:rPr>
+              <w:t>РОЗДІЛ 3. ОГЛЯД АЛГОРИТМІВ СТИСНЕННЯ</w:t>
+            </w:r>
+            <w:r>
+              <w:rPr>
+                <w:noProof/>
+                <w:webHidden/>
+              </w:rPr>
+              <w:tab/>
+            </w:r>
+            <w:r>
+              <w:rPr>
+                <w:noProof/>
+                <w:webHidden/>
+              </w:rPr>
+              <w:fldChar w:fldCharType="begin"/>
+            </w:r>
+            <w:r>
+              <w:rPr>
+                <w:noProof/>
+                <w:webHidden/>
+              </w:rPr>
+              <w:instrText xml:space="preserve"> PAGEREF _Toc71150378 \h </w:instrText>
+            </w:r>
+            <w:r>
+              <w:rPr>
+                <w:noProof/>
+                <w:webHidden/>
+              </w:rPr>
+            </w:r>
+            <w:r>
+              <w:rPr>
+                <w:noProof/>
+                <w:webHidden/>
+              </w:rPr>
+              <w:fldChar w:fldCharType="separate"/>
+            </w:r>
+            <w:r>
+              <w:rPr>
+                <w:noProof/>
+                <w:webHidden/>
+              </w:rPr>
+              <w:t>17</w:t>
+            </w:r>
+            <w:r>
+              <w:rPr>
+                <w:noProof/>
+                <w:webHidden/>
+              </w:rPr>
+              <w:fldChar w:fldCharType="end"/>
+            </w:r>
+          </w:hyperlink>
+        </w:p>
+        <w:p>
+          <w:pPr>
+            <w:pStyle w:val="21"/>
+            <w:tabs>
+              <w:tab w:val="left" w:pos="880"/>
+              <w:tab w:val="right" w:leader="dot" w:pos="9345"/>
+            </w:tabs>
+            <w:rPr>
+              <w:rFonts w:asciiTheme="minorHAnsi" w:eastAsiaTheme="minorEastAsia" w:hAnsiTheme="minorHAnsi"/>
+              <w:noProof/>
+              <w:sz w:val="22"/>
+              <w:lang w:val="ru-UA" w:eastAsia="ru-UA"/>
+            </w:rPr>
+          </w:pPr>
+          <w:hyperlink w:anchor="_Toc71150379" w:history="1">
+            <w:r>
+              <w:rPr>
+                <w:rStyle w:val="a7"/>
+                <w:noProof/>
+                <w:lang w:val="uk-UA"/>
+              </w:rPr>
+              <w:t>3.1</w:t>
+            </w:r>
+            <w:r>
+              <w:rPr>
+                <w:rFonts w:asciiTheme="minorHAnsi" w:eastAsiaTheme="minorEastAsia" w:hAnsiTheme="minorHAnsi"/>
+                <w:noProof/>
+                <w:sz w:val="22"/>
+                <w:lang w:val="ru-UA" w:eastAsia="ru-UA"/>
+              </w:rPr>
+              <w:tab/>
+            </w:r>
+            <w:r>
+              <w:rPr>
+                <w:rStyle w:val="a7"/>
+                <w:noProof/>
+                <w:lang w:val="uk-UA"/>
+              </w:rPr>
+              <w:t>Алгоритми «Ковзаючого вікна» (</w:t>
+            </w:r>
+            <w:r>
+              <w:rPr>
+                <w:rStyle w:val="a7"/>
+                <w:noProof/>
+              </w:rPr>
+              <w:t>Sliding</w:t>
+            </w:r>
+            <w:r>
+              <w:rPr>
+                <w:rStyle w:val="a7"/>
+                <w:noProof/>
+                <w:lang w:val="uk-UA"/>
+              </w:rPr>
+              <w:t xml:space="preserve"> </w:t>
+            </w:r>
+            <w:r>
+              <w:rPr>
+                <w:rStyle w:val="a7"/>
+                <w:noProof/>
+              </w:rPr>
+              <w:t>window</w:t>
+            </w:r>
+            <w:r>
+              <w:rPr>
+                <w:rStyle w:val="a7"/>
+                <w:noProof/>
+                <w:lang w:val="uk-UA"/>
+              </w:rPr>
+              <w:t>)</w:t>
+            </w:r>
+            <w:r>
+              <w:rPr>
+                <w:noProof/>
+                <w:webHidden/>
+              </w:rPr>
+              <w:tab/>
+            </w:r>
+            <w:r>
+              <w:rPr>
+                <w:noProof/>
+                <w:webHidden/>
+              </w:rPr>
+              <w:fldChar w:fldCharType="begin"/>
+            </w:r>
+            <w:r>
+              <w:rPr>
+                <w:noProof/>
+                <w:webHidden/>
+              </w:rPr>
+              <w:instrText xml:space="preserve"> PAGEREF _Toc71150379 \h </w:instrText>
+            </w:r>
+            <w:r>
+              <w:rPr>
+                <w:noProof/>
+                <w:webHidden/>
+              </w:rPr>
+            </w:r>
+            <w:r>
+              <w:rPr>
+                <w:noProof/>
+                <w:webHidden/>
+              </w:rPr>
+              <w:fldChar w:fldCharType="separate"/>
+            </w:r>
+            <w:r>
+              <w:rPr>
+                <w:noProof/>
+                <w:webHidden/>
+              </w:rPr>
+              <w:t>17</w:t>
+            </w:r>
+            <w:r>
+              <w:rPr>
+                <w:noProof/>
+                <w:webHidden/>
+              </w:rPr>
+              <w:fldChar w:fldCharType="end"/>
+            </w:r>
+          </w:hyperlink>
+        </w:p>
+        <w:p>
+          <w:pPr>
+            <w:pStyle w:val="21"/>
+            <w:tabs>
+              <w:tab w:val="left" w:pos="1100"/>
+              <w:tab w:val="right" w:leader="dot" w:pos="9345"/>
+            </w:tabs>
+            <w:rPr>
+              <w:rFonts w:asciiTheme="minorHAnsi" w:eastAsiaTheme="minorEastAsia" w:hAnsiTheme="minorHAnsi"/>
+              <w:noProof/>
+              <w:sz w:val="22"/>
+              <w:lang w:val="ru-UA" w:eastAsia="ru-UA"/>
+            </w:rPr>
+          </w:pPr>
+          <w:hyperlink w:anchor="_Toc71150380" w:history="1">
+            <w:r>
+              <w:rPr>
+                <w:rStyle w:val="a7"/>
+                <w:noProof/>
+                <w:lang w:val="ru-RU"/>
+              </w:rPr>
+              <w:t>3.1.1</w:t>
+            </w:r>
+            <w:r>
+              <w:rPr>
+                <w:rFonts w:asciiTheme="minorHAnsi" w:eastAsiaTheme="minorEastAsia" w:hAnsiTheme="minorHAnsi"/>
+                <w:noProof/>
+                <w:sz w:val="22"/>
+                <w:lang w:val="ru-UA" w:eastAsia="ru-UA"/>
+              </w:rPr>
+              <w:tab/>
+            </w:r>
+            <w:r>
+              <w:rPr>
+                <w:rStyle w:val="a7"/>
+                <w:noProof/>
+                <w:lang w:val="uk-UA"/>
+              </w:rPr>
+              <w:t>Алгоритм Лемпеля – Зіва та його модифікацій</w:t>
+            </w:r>
+            <w:r>
+              <w:rPr>
+                <w:noProof/>
+                <w:webHidden/>
+              </w:rPr>
+              <w:tab/>
+            </w:r>
+            <w:r>
+              <w:rPr>
+                <w:noProof/>
+                <w:webHidden/>
+              </w:rPr>
+              <w:fldChar w:fldCharType="begin"/>
+            </w:r>
+            <w:r>
+              <w:rPr>
+                <w:noProof/>
+                <w:webHidden/>
+              </w:rPr>
+              <w:instrText xml:space="preserve"> PAGEREF _Toc71150380 \h </w:instrText>
+            </w:r>
+            <w:r>
+              <w:rPr>
+                <w:noProof/>
+                <w:webHidden/>
+              </w:rPr>
+            </w:r>
+            <w:r>
+              <w:rPr>
+                <w:noProof/>
+                <w:webHidden/>
+              </w:rPr>
+              <w:fldChar w:fldCharType="separate"/>
+            </w:r>
+            <w:r>
+              <w:rPr>
+                <w:noProof/>
+                <w:webHidden/>
+              </w:rPr>
+              <w:t>17</w:t>
+            </w:r>
+            <w:r>
+              <w:rPr>
+                <w:noProof/>
+                <w:webHidden/>
+              </w:rPr>
+              <w:fldChar w:fldCharType="end"/>
+            </w:r>
+          </w:hyperlink>
+        </w:p>
+        <w:p>
+          <w:pPr>
+            <w:pStyle w:val="21"/>
+            <w:tabs>
+              <w:tab w:val="left" w:pos="1100"/>
+              <w:tab w:val="right" w:leader="dot" w:pos="9345"/>
+            </w:tabs>
+            <w:rPr>
+              <w:rFonts w:asciiTheme="minorHAnsi" w:eastAsiaTheme="minorEastAsia" w:hAnsiTheme="minorHAnsi"/>
+              <w:noProof/>
+              <w:sz w:val="22"/>
+              <w:lang w:val="ru-UA" w:eastAsia="ru-UA"/>
+            </w:rPr>
+          </w:pPr>
+          <w:hyperlink w:anchor="_Toc71150381" w:history="1">
+            <w:r>
+              <w:rPr>
+                <w:rStyle w:val="a7"/>
+                <w:noProof/>
+                <w:lang w:val="ru-RU"/>
+              </w:rPr>
+              <w:t>3.1.2</w:t>
+            </w:r>
+            <w:r>
+              <w:rPr>
+                <w:rFonts w:asciiTheme="minorHAnsi" w:eastAsiaTheme="minorEastAsia" w:hAnsiTheme="minorHAnsi"/>
+                <w:noProof/>
+                <w:sz w:val="22"/>
+                <w:lang w:val="ru-UA" w:eastAsia="ru-UA"/>
+              </w:rPr>
+              <w:tab/>
+            </w:r>
+            <w:r>
+              <w:rPr>
+                <w:rStyle w:val="a7"/>
+                <w:noProof/>
+              </w:rPr>
+              <w:t xml:space="preserve">DEFLATE </w:t>
+            </w:r>
+            <w:r>
+              <w:rPr>
+                <w:rStyle w:val="a7"/>
+                <w:noProof/>
+                <w:lang w:val="uk-UA"/>
+              </w:rPr>
+              <w:t xml:space="preserve">та </w:t>
+            </w:r>
+            <w:r>
+              <w:rPr>
+                <w:rStyle w:val="a7"/>
+                <w:noProof/>
+              </w:rPr>
+              <w:t>DEFLATE64</w:t>
+            </w:r>
+            <w:r>
+              <w:rPr>
+                <w:noProof/>
+                <w:webHidden/>
+              </w:rPr>
+              <w:tab/>
+            </w:r>
+            <w:r>
+              <w:rPr>
+                <w:noProof/>
+                <w:webHidden/>
+              </w:rPr>
+              <w:fldChar w:fldCharType="begin"/>
+            </w:r>
+            <w:r>
+              <w:rPr>
+                <w:noProof/>
+                <w:webHidden/>
+              </w:rPr>
+              <w:instrText xml:space="preserve"> PAGEREF _Toc71150381 \h </w:instrText>
+            </w:r>
+            <w:r>
+              <w:rPr>
+                <w:noProof/>
+                <w:webHidden/>
+              </w:rPr>
+            </w:r>
+            <w:r>
+              <w:rPr>
+                <w:noProof/>
+                <w:webHidden/>
+              </w:rPr>
+              <w:fldChar w:fldCharType="separate"/>
+            </w:r>
+            <w:r>
+              <w:rPr>
+                <w:noProof/>
+                <w:webHidden/>
+              </w:rPr>
+              <w:t>17</w:t>
+            </w:r>
+            <w:r>
+              <w:rPr>
+                <w:noProof/>
+                <w:webHidden/>
+              </w:rPr>
+              <w:fldChar w:fldCharType="end"/>
+            </w:r>
+          </w:hyperlink>
+        </w:p>
+        <w:p>
+          <w:pPr>
+            <w:pStyle w:val="21"/>
+            <w:tabs>
+              <w:tab w:val="left" w:pos="880"/>
+              <w:tab w:val="right" w:leader="dot" w:pos="9345"/>
+            </w:tabs>
+            <w:rPr>
+              <w:rFonts w:asciiTheme="minorHAnsi" w:eastAsiaTheme="minorEastAsia" w:hAnsiTheme="minorHAnsi"/>
+              <w:noProof/>
+              <w:sz w:val="22"/>
+              <w:lang w:val="ru-UA" w:eastAsia="ru-UA"/>
+            </w:rPr>
+          </w:pPr>
+          <w:hyperlink w:anchor="_Toc71150382" w:history="1">
+            <w:r>
+              <w:rPr>
+                <w:rStyle w:val="a7"/>
+                <w:noProof/>
+                <w:lang w:val="uk-UA"/>
+              </w:rPr>
+              <w:t>3.2</w:t>
+            </w:r>
+            <w:r>
+              <w:rPr>
+                <w:rFonts w:asciiTheme="minorHAnsi" w:eastAsiaTheme="minorEastAsia" w:hAnsiTheme="minorHAnsi"/>
+                <w:noProof/>
+                <w:sz w:val="22"/>
+                <w:lang w:val="ru-UA" w:eastAsia="ru-UA"/>
+              </w:rPr>
+              <w:tab/>
+            </w:r>
+            <w:r>
+              <w:rPr>
+                <w:rStyle w:val="a7"/>
+                <w:noProof/>
+                <w:lang w:val="uk-UA"/>
+              </w:rPr>
+              <w:t>Алгоритми з використанням словника</w:t>
+            </w:r>
+            <w:r>
+              <w:rPr>
+                <w:noProof/>
+                <w:webHidden/>
+              </w:rPr>
+              <w:tab/>
+            </w:r>
+            <w:r>
+              <w:rPr>
+                <w:noProof/>
+                <w:webHidden/>
+              </w:rPr>
+              <w:fldChar w:fldCharType="begin"/>
+            </w:r>
+            <w:r>
+              <w:rPr>
+                <w:noProof/>
+                <w:webHidden/>
+              </w:rPr>
+              <w:instrText xml:space="preserve"> PAGEREF _Toc71150382 \h </w:instrText>
+            </w:r>
+            <w:r>
+              <w:rPr>
+                <w:noProof/>
+                <w:webHidden/>
+              </w:rPr>
+            </w:r>
+            <w:r>
+              <w:rPr>
+                <w:noProof/>
+                <w:webHidden/>
+              </w:rPr>
+              <w:fldChar w:fldCharType="separate"/>
+            </w:r>
+            <w:r>
+              <w:rPr>
+                <w:noProof/>
+                <w:webHidden/>
+              </w:rPr>
+              <w:t>17</w:t>
+            </w:r>
+            <w:r>
+              <w:rPr>
+                <w:noProof/>
+                <w:webHidden/>
+              </w:rPr>
+              <w:fldChar w:fldCharType="end"/>
+            </w:r>
+          </w:hyperlink>
+        </w:p>
+        <w:p>
+          <w:pPr>
+            <w:pStyle w:val="21"/>
+            <w:tabs>
+              <w:tab w:val="left" w:pos="880"/>
+              <w:tab w:val="right" w:leader="dot" w:pos="9345"/>
+            </w:tabs>
+            <w:rPr>
+              <w:rFonts w:asciiTheme="minorHAnsi" w:eastAsiaTheme="minorEastAsia" w:hAnsiTheme="minorHAnsi"/>
+              <w:noProof/>
+              <w:sz w:val="22"/>
+              <w:lang w:val="ru-UA" w:eastAsia="ru-UA"/>
+            </w:rPr>
+          </w:pPr>
+          <w:hyperlink w:anchor="_Toc71150383" w:history="1">
+            <w:r>
+              <w:rPr>
+                <w:rStyle w:val="a7"/>
+                <w:noProof/>
+                <w:lang w:val="uk-UA"/>
+              </w:rPr>
+              <w:t>3.3</w:t>
+            </w:r>
+            <w:r>
+              <w:rPr>
+                <w:rFonts w:asciiTheme="minorHAnsi" w:eastAsiaTheme="minorEastAsia" w:hAnsiTheme="minorHAnsi"/>
+                <w:noProof/>
+                <w:sz w:val="22"/>
+                <w:lang w:val="ru-UA" w:eastAsia="ru-UA"/>
+              </w:rPr>
+              <w:tab/>
+            </w:r>
+            <w:r>
+              <w:rPr>
+                <w:rStyle w:val="a7"/>
+                <w:noProof/>
+                <w:lang w:val="uk-UA"/>
+              </w:rPr>
+              <w:t>Алгоритми без використання словників</w:t>
+            </w:r>
+            <w:r>
+              <w:rPr>
+                <w:noProof/>
+                <w:webHidden/>
+              </w:rPr>
+              <w:tab/>
+            </w:r>
+            <w:r>
+              <w:rPr>
+                <w:noProof/>
+                <w:webHidden/>
+              </w:rPr>
+              <w:fldChar w:fldCharType="begin"/>
+            </w:r>
+            <w:r>
+              <w:rPr>
+                <w:noProof/>
+                <w:webHidden/>
+              </w:rPr>
+              <w:instrText xml:space="preserve"> PAGEREF _Toc71150383 \h </w:instrText>
+            </w:r>
+            <w:r>
+              <w:rPr>
+                <w:noProof/>
+                <w:webHidden/>
+              </w:rPr>
+            </w:r>
+            <w:r>
+              <w:rPr>
+                <w:noProof/>
+                <w:webHidden/>
+              </w:rPr>
+              <w:fldChar w:fldCharType="separate"/>
+            </w:r>
+            <w:r>
+              <w:rPr>
+                <w:noProof/>
+                <w:webHidden/>
+              </w:rPr>
+              <w:t>17</w:t>
+            </w:r>
+            <w:r>
+              <w:rPr>
+                <w:noProof/>
+                <w:webHidden/>
+              </w:rPr>
+              <w:fldChar w:fldCharType="end"/>
+            </w:r>
+          </w:hyperlink>
+        </w:p>
+        <w:p>
+          <w:pPr>
+            <w:pStyle w:val="21"/>
+            <w:tabs>
+              <w:tab w:val="left" w:pos="1100"/>
+              <w:tab w:val="right" w:leader="dot" w:pos="9345"/>
+            </w:tabs>
+            <w:rPr>
+              <w:rFonts w:asciiTheme="minorHAnsi" w:eastAsiaTheme="minorEastAsia" w:hAnsiTheme="minorHAnsi"/>
+              <w:noProof/>
+              <w:sz w:val="22"/>
+              <w:lang w:val="ru-UA" w:eastAsia="ru-UA"/>
+            </w:rPr>
+          </w:pPr>
+          <w:hyperlink w:anchor="_Toc71150384" w:history="1">
+            <w:r>
+              <w:rPr>
+                <w:rStyle w:val="a7"/>
+                <w:noProof/>
+                <w:lang w:val="ru-RU"/>
+              </w:rPr>
+              <w:t>3.3.1</w:t>
+            </w:r>
+            <w:r>
+              <w:rPr>
+                <w:rFonts w:asciiTheme="minorHAnsi" w:eastAsiaTheme="minorEastAsia" w:hAnsiTheme="minorHAnsi"/>
+                <w:noProof/>
+                <w:sz w:val="22"/>
+                <w:lang w:val="ru-UA" w:eastAsia="ru-UA"/>
+              </w:rPr>
+              <w:tab/>
+            </w:r>
+            <w:r>
+              <w:rPr>
+                <w:rStyle w:val="a7"/>
+                <w:noProof/>
+                <w:lang w:val="uk-UA"/>
+              </w:rPr>
+              <w:t>Передбачення щодо часткового збігу (</w:t>
+            </w:r>
+            <w:r>
+              <w:rPr>
+                <w:rStyle w:val="a7"/>
+                <w:noProof/>
+              </w:rPr>
+              <w:t>PPM</w:t>
+            </w:r>
+            <w:r>
+              <w:rPr>
+                <w:rStyle w:val="a7"/>
+                <w:noProof/>
+                <w:lang w:val="ru-RU"/>
+              </w:rPr>
+              <w:t>)</w:t>
+            </w:r>
+            <w:r>
+              <w:rPr>
+                <w:noProof/>
+                <w:webHidden/>
+              </w:rPr>
+              <w:tab/>
+            </w:r>
+            <w:r>
+              <w:rPr>
+                <w:noProof/>
+                <w:webHidden/>
+              </w:rPr>
+              <w:fldChar w:fldCharType="begin"/>
+            </w:r>
+            <w:r>
+              <w:rPr>
+                <w:noProof/>
+                <w:webHidden/>
+              </w:rPr>
+              <w:instrText xml:space="preserve"> PAGEREF _Toc71150384 \h </w:instrText>
+            </w:r>
+            <w:r>
+              <w:rPr>
+                <w:noProof/>
+                <w:webHidden/>
+              </w:rPr>
+            </w:r>
+            <w:r>
+              <w:rPr>
+                <w:noProof/>
+                <w:webHidden/>
+              </w:rPr>
+              <w:fldChar w:fldCharType="separate"/>
+            </w:r>
+            <w:r>
+              <w:rPr>
+                <w:noProof/>
+                <w:webHidden/>
+              </w:rPr>
+              <w:t>17</w:t>
+            </w:r>
+            <w:r>
+              <w:rPr>
+                <w:noProof/>
+                <w:webHidden/>
+              </w:rPr>
+              <w:fldChar w:fldCharType="end"/>
+            </w:r>
+          </w:hyperlink>
+        </w:p>
+        <w:p>
+          <w:pPr>
+            <w:pStyle w:val="21"/>
+            <w:tabs>
+              <w:tab w:val="left" w:pos="1100"/>
+              <w:tab w:val="right" w:leader="dot" w:pos="9345"/>
+            </w:tabs>
+            <w:rPr>
+              <w:rFonts w:asciiTheme="minorHAnsi" w:eastAsiaTheme="minorEastAsia" w:hAnsiTheme="minorHAnsi"/>
+              <w:noProof/>
+              <w:sz w:val="22"/>
+              <w:lang w:val="ru-UA" w:eastAsia="ru-UA"/>
+            </w:rPr>
+          </w:pPr>
+          <w:hyperlink w:anchor="_Toc71150385" w:history="1">
+            <w:r>
+              <w:rPr>
+                <w:rStyle w:val="a7"/>
+                <w:noProof/>
+                <w:lang w:val="ru-RU"/>
+              </w:rPr>
+              <w:t>3.3.2</w:t>
+            </w:r>
+            <w:r>
+              <w:rPr>
+                <w:rFonts w:asciiTheme="minorHAnsi" w:eastAsiaTheme="minorEastAsia" w:hAnsiTheme="minorHAnsi"/>
+                <w:noProof/>
+                <w:sz w:val="22"/>
+                <w:lang w:val="ru-UA" w:eastAsia="ru-UA"/>
+              </w:rPr>
+              <w:tab/>
+            </w:r>
+            <w:r>
+              <w:rPr>
+                <w:rStyle w:val="a7"/>
+                <w:noProof/>
+              </w:rPr>
+              <w:t>Bzip2</w:t>
+            </w:r>
+            <w:r>
+              <w:rPr>
+                <w:noProof/>
+                <w:webHidden/>
+              </w:rPr>
+              <w:tab/>
+            </w:r>
+            <w:r>
+              <w:rPr>
+                <w:noProof/>
+                <w:webHidden/>
+              </w:rPr>
+              <w:fldChar w:fldCharType="begin"/>
+            </w:r>
+            <w:r>
+              <w:rPr>
+                <w:noProof/>
+                <w:webHidden/>
+              </w:rPr>
+              <w:instrText xml:space="preserve"> PAGEREF _Toc71150385 \h </w:instrText>
+            </w:r>
+            <w:r>
+              <w:rPr>
+                <w:noProof/>
+                <w:webHidden/>
+              </w:rPr>
+            </w:r>
+            <w:r>
+              <w:rPr>
+                <w:noProof/>
+                <w:webHidden/>
+              </w:rPr>
+              <w:fldChar w:fldCharType="separate"/>
+            </w:r>
+            <w:r>
+              <w:rPr>
+                <w:noProof/>
+                <w:webHidden/>
+              </w:rPr>
+              <w:t>17</w:t>
+            </w:r>
+            <w:r>
+              <w:rPr>
+                <w:noProof/>
+                <w:webHidden/>
+              </w:rPr>
+              <w:fldChar w:fldCharType="end"/>
+            </w:r>
+          </w:hyperlink>
+        </w:p>
+        <w:p>
+          <w:pPr>
+            <w:pStyle w:val="21"/>
+            <w:tabs>
+              <w:tab w:val="left" w:pos="1100"/>
+              <w:tab w:val="right" w:leader="dot" w:pos="9345"/>
+            </w:tabs>
+            <w:rPr>
+              <w:rFonts w:asciiTheme="minorHAnsi" w:eastAsiaTheme="minorEastAsia" w:hAnsiTheme="minorHAnsi"/>
+              <w:noProof/>
+              <w:sz w:val="22"/>
+              <w:lang w:val="ru-UA" w:eastAsia="ru-UA"/>
+            </w:rPr>
+          </w:pPr>
+          <w:hyperlink w:anchor="_Toc71150386" w:history="1">
+            <w:r>
+              <w:rPr>
+                <w:rStyle w:val="a7"/>
+                <w:noProof/>
+                <w:lang w:val="ru-RU"/>
+              </w:rPr>
+              <w:t>3.3.3</w:t>
+            </w:r>
+            <w:r>
+              <w:rPr>
+                <w:rFonts w:asciiTheme="minorHAnsi" w:eastAsiaTheme="minorEastAsia" w:hAnsiTheme="minorHAnsi"/>
+                <w:noProof/>
+                <w:sz w:val="22"/>
+                <w:lang w:val="ru-UA" w:eastAsia="ru-UA"/>
+              </w:rPr>
+              <w:tab/>
+            </w:r>
+            <w:r>
+              <w:rPr>
+                <w:rStyle w:val="a7"/>
+                <w:noProof/>
+              </w:rPr>
+              <w:t>PAQ</w:t>
+            </w:r>
+            <w:r>
+              <w:rPr>
+                <w:noProof/>
+                <w:webHidden/>
+              </w:rPr>
+              <w:tab/>
+            </w:r>
+            <w:r>
+              <w:rPr>
+                <w:noProof/>
+                <w:webHidden/>
+              </w:rPr>
+              <w:fldChar w:fldCharType="begin"/>
+            </w:r>
+            <w:r>
+              <w:rPr>
+                <w:noProof/>
+                <w:webHidden/>
+              </w:rPr>
+              <w:instrText xml:space="preserve"> PAGEREF _Toc71150386 \h </w:instrText>
+            </w:r>
+            <w:r>
+              <w:rPr>
+                <w:noProof/>
+                <w:webHidden/>
+              </w:rPr>
+            </w:r>
+            <w:r>
+              <w:rPr>
+                <w:noProof/>
+                <w:webHidden/>
+              </w:rPr>
+              <w:fldChar w:fldCharType="separate"/>
+            </w:r>
+            <w:r>
+              <w:rPr>
+                <w:noProof/>
+                <w:webHidden/>
+              </w:rPr>
+              <w:t>17</w:t>
+            </w:r>
+            <w:r>
+              <w:rPr>
+                <w:noProof/>
+                <w:webHidden/>
+              </w:rPr>
+              <w:fldChar w:fldCharType="end"/>
+            </w:r>
+          </w:hyperlink>
+        </w:p>
+        <w:p>
+          <w:pPr>
+            <w:pStyle w:val="11"/>
+            <w:rPr>
+              <w:rFonts w:asciiTheme="minorHAnsi" w:eastAsiaTheme="minorEastAsia" w:hAnsiTheme="minorHAnsi"/>
+              <w:noProof/>
+              <w:sz w:val="22"/>
+              <w:lang w:val="ru-UA" w:eastAsia="ru-UA"/>
+            </w:rPr>
+          </w:pPr>
+          <w:hyperlink w:anchor="_Toc71150387" w:history="1">
+            <w:r>
+              <w:rPr>
+                <w:rStyle w:val="a7"/>
+                <w:noProof/>
+                <w:lang w:val="uk-UA"/>
+              </w:rPr>
+              <w:t>РОЗДІЛ 4. ІМПЛЕМЕНТАЦІЯ МЕТОДІВ І АЛГОРИТМІВ СТИСНЕННЯ</w:t>
+            </w:r>
+            <w:r>
+              <w:rPr>
+                <w:noProof/>
+                <w:webHidden/>
+              </w:rPr>
+              <w:tab/>
+            </w:r>
+            <w:r>
+              <w:rPr>
+                <w:noProof/>
+                <w:webHidden/>
+              </w:rPr>
+              <w:fldChar w:fldCharType="begin"/>
+            </w:r>
+            <w:r>
+              <w:rPr>
+                <w:noProof/>
+                <w:webHidden/>
+              </w:rPr>
+              <w:instrText xml:space="preserve"> PAGEREF _Toc71150387 \h </w:instrText>
+            </w:r>
+            <w:r>
+              <w:rPr>
+                <w:noProof/>
+                <w:webHidden/>
+              </w:rPr>
+            </w:r>
+            <w:r>
+              <w:rPr>
+                <w:noProof/>
+                <w:webHidden/>
+              </w:rPr>
+              <w:fldChar w:fldCharType="separate"/>
+            </w:r>
+            <w:r>
+              <w:rPr>
+                <w:noProof/>
+                <w:webHidden/>
+              </w:rPr>
+              <w:t>17</w:t>
+            </w:r>
+            <w:r>
+              <w:rPr>
+                <w:noProof/>
+                <w:webHidden/>
+              </w:rPr>
+              <w:fldChar w:fldCharType="end"/>
+            </w:r>
+          </w:hyperlink>
+        </w:p>
+        <w:p>
+          <w:pPr>
+            <w:pStyle w:val="21"/>
+            <w:tabs>
+              <w:tab w:val="left" w:pos="880"/>
+              <w:tab w:val="right" w:leader="dot" w:pos="9345"/>
+            </w:tabs>
+            <w:rPr>
+              <w:rFonts w:asciiTheme="minorHAnsi" w:eastAsiaTheme="minorEastAsia" w:hAnsiTheme="minorHAnsi"/>
+              <w:noProof/>
+              <w:sz w:val="22"/>
+              <w:lang w:val="ru-UA" w:eastAsia="ru-UA"/>
+            </w:rPr>
+          </w:pPr>
+          <w:hyperlink w:anchor="_Toc71150388" w:history="1">
+            <w:r>
+              <w:rPr>
+                <w:rStyle w:val="a7"/>
+                <w:noProof/>
+                <w:lang w:val="uk-UA"/>
+              </w:rPr>
+              <w:t>4.1</w:t>
+            </w:r>
+            <w:r>
+              <w:rPr>
+                <w:rFonts w:asciiTheme="minorHAnsi" w:eastAsiaTheme="minorEastAsia" w:hAnsiTheme="minorHAnsi"/>
+                <w:noProof/>
+                <w:sz w:val="22"/>
+                <w:lang w:val="ru-UA" w:eastAsia="ru-UA"/>
+              </w:rPr>
+              <w:tab/>
+            </w:r>
+            <w:r>
+              <w:rPr>
+                <w:rStyle w:val="a7"/>
+                <w:noProof/>
+                <w:lang w:val="uk-UA"/>
+              </w:rPr>
+              <w:t>Перетворення Барроуза – Віллера</w:t>
+            </w:r>
+            <w:r>
+              <w:rPr>
+                <w:noProof/>
+                <w:webHidden/>
+              </w:rPr>
+              <w:tab/>
+            </w:r>
+            <w:r>
+              <w:rPr>
+                <w:noProof/>
+                <w:webHidden/>
+              </w:rPr>
+              <w:fldChar w:fldCharType="begin"/>
+            </w:r>
+            <w:r>
+              <w:rPr>
+                <w:noProof/>
+                <w:webHidden/>
+              </w:rPr>
+              <w:instrText xml:space="preserve"> PAGEREF _Toc71150388 \h </w:instrText>
+            </w:r>
+            <w:r>
+              <w:rPr>
+                <w:noProof/>
+                <w:webHidden/>
+              </w:rPr>
+            </w:r>
+            <w:r>
+              <w:rPr>
+                <w:noProof/>
+                <w:webHidden/>
+              </w:rPr>
+              <w:fldChar w:fldCharType="separate"/>
+            </w:r>
+            <w:r>
+              <w:rPr>
+                <w:noProof/>
+                <w:webHidden/>
+              </w:rPr>
+              <w:t>17</w:t>
+            </w:r>
+            <w:r>
+              <w:rPr>
+                <w:noProof/>
+                <w:webHidden/>
+              </w:rPr>
+              <w:fldChar w:fldCharType="end"/>
+            </w:r>
+          </w:hyperlink>
+        </w:p>
+        <w:p>
+          <w:pPr>
+            <w:pStyle w:val="21"/>
+            <w:tabs>
+              <w:tab w:val="left" w:pos="880"/>
+              <w:tab w:val="right" w:leader="dot" w:pos="9345"/>
+            </w:tabs>
+            <w:rPr>
+              <w:rFonts w:asciiTheme="minorHAnsi" w:eastAsiaTheme="minorEastAsia" w:hAnsiTheme="minorHAnsi"/>
+              <w:noProof/>
+              <w:sz w:val="22"/>
+              <w:lang w:val="ru-UA" w:eastAsia="ru-UA"/>
+            </w:rPr>
+          </w:pPr>
+          <w:hyperlink w:anchor="_Toc71150389" w:history="1">
+            <w:r>
+              <w:rPr>
+                <w:rStyle w:val="a7"/>
+                <w:noProof/>
+                <w:lang w:val="uk-UA"/>
+              </w:rPr>
+              <w:t>4.2</w:t>
+            </w:r>
+            <w:r>
+              <w:rPr>
+                <w:rFonts w:asciiTheme="minorHAnsi" w:eastAsiaTheme="minorEastAsia" w:hAnsiTheme="minorHAnsi"/>
+                <w:noProof/>
+                <w:sz w:val="22"/>
+                <w:lang w:val="ru-UA" w:eastAsia="ru-UA"/>
+              </w:rPr>
+              <w:tab/>
+            </w:r>
+            <w:r>
+              <w:rPr>
+                <w:rStyle w:val="a7"/>
+                <w:noProof/>
+                <w:lang w:val="uk-UA"/>
+              </w:rPr>
+              <w:t xml:space="preserve">Стандартний метод </w:t>
+            </w:r>
+            <w:r>
+              <w:rPr>
+                <w:rStyle w:val="a7"/>
+                <w:noProof/>
+              </w:rPr>
+              <w:t>LZW</w:t>
+            </w:r>
+            <w:r>
+              <w:rPr>
+                <w:noProof/>
+                <w:webHidden/>
+              </w:rPr>
+              <w:tab/>
+            </w:r>
+            <w:r>
+              <w:rPr>
+                <w:noProof/>
+                <w:webHidden/>
+              </w:rPr>
+              <w:fldChar w:fldCharType="begin"/>
+            </w:r>
+            <w:r>
+              <w:rPr>
+                <w:noProof/>
+                <w:webHidden/>
+              </w:rPr>
+              <w:instrText xml:space="preserve"> PAGEREF _Toc71150389 \h </w:instrText>
+            </w:r>
+            <w:r>
+              <w:rPr>
+                <w:noProof/>
+                <w:webHidden/>
+              </w:rPr>
+            </w:r>
+            <w:r>
+              <w:rPr>
+                <w:noProof/>
+                <w:webHidden/>
+              </w:rPr>
+              <w:fldChar w:fldCharType="separate"/>
+            </w:r>
+            <w:r>
+              <w:rPr>
+                <w:noProof/>
+                <w:webHidden/>
+              </w:rPr>
+              <w:t>17</w:t>
+            </w:r>
+            <w:r>
+              <w:rPr>
+                <w:noProof/>
+                <w:webHidden/>
+              </w:rPr>
+              <w:fldChar w:fldCharType="end"/>
+            </w:r>
+          </w:hyperlink>
+        </w:p>
+        <w:p>
+          <w:pPr>
+            <w:pStyle w:val="21"/>
+            <w:tabs>
+              <w:tab w:val="left" w:pos="880"/>
+              <w:tab w:val="right" w:leader="dot" w:pos="9345"/>
+            </w:tabs>
+            <w:rPr>
+              <w:rFonts w:asciiTheme="minorHAnsi" w:eastAsiaTheme="minorEastAsia" w:hAnsiTheme="minorHAnsi"/>
+              <w:noProof/>
+              <w:sz w:val="22"/>
+              <w:lang w:val="ru-UA" w:eastAsia="ru-UA"/>
+            </w:rPr>
+          </w:pPr>
+          <w:hyperlink w:anchor="_Toc71150390" w:history="1">
+            <w:r>
+              <w:rPr>
+                <w:rStyle w:val="a7"/>
+                <w:noProof/>
+                <w:lang w:val="uk-UA"/>
+              </w:rPr>
+              <w:t>4.3</w:t>
+            </w:r>
+            <w:r>
+              <w:rPr>
+                <w:rFonts w:asciiTheme="minorHAnsi" w:eastAsiaTheme="minorEastAsia" w:hAnsiTheme="minorHAnsi"/>
+                <w:noProof/>
+                <w:sz w:val="22"/>
+                <w:lang w:val="ru-UA" w:eastAsia="ru-UA"/>
+              </w:rPr>
+              <w:tab/>
+            </w:r>
+            <w:r>
+              <w:rPr>
+                <w:rStyle w:val="a7"/>
+                <w:noProof/>
+                <w:lang w:val="uk-UA"/>
+              </w:rPr>
+              <w:t xml:space="preserve">Метод </w:t>
+            </w:r>
+            <w:r>
+              <w:rPr>
+                <w:rStyle w:val="a7"/>
+                <w:noProof/>
+              </w:rPr>
+              <w:t>LZW</w:t>
+            </w:r>
+            <w:r>
+              <w:rPr>
+                <w:rStyle w:val="a7"/>
+                <w:noProof/>
+                <w:lang w:val="ru-RU"/>
+              </w:rPr>
+              <w:t xml:space="preserve"> </w:t>
+            </w:r>
+            <w:r>
+              <w:rPr>
+                <w:rStyle w:val="a7"/>
+                <w:noProof/>
+                <w:lang w:val="uk-UA"/>
+              </w:rPr>
+              <w:t>з перетворенням Барроуза-Віллера</w:t>
+            </w:r>
+            <w:r>
+              <w:rPr>
+                <w:noProof/>
+                <w:webHidden/>
+              </w:rPr>
+              <w:tab/>
+            </w:r>
+            <w:r>
+              <w:rPr>
+                <w:noProof/>
+                <w:webHidden/>
+              </w:rPr>
+              <w:fldChar w:fldCharType="begin"/>
+            </w:r>
+            <w:r>
+              <w:rPr>
+                <w:noProof/>
+                <w:webHidden/>
+              </w:rPr>
+              <w:instrText xml:space="preserve"> PAGEREF _Toc71150390 \h </w:instrText>
+            </w:r>
+            <w:r>
+              <w:rPr>
+                <w:noProof/>
+                <w:webHidden/>
+              </w:rPr>
+            </w:r>
+            <w:r>
+              <w:rPr>
+                <w:noProof/>
+                <w:webHidden/>
+              </w:rPr>
+              <w:fldChar w:fldCharType="separate"/>
+            </w:r>
+            <w:r>
+              <w:rPr>
+                <w:noProof/>
+                <w:webHidden/>
+              </w:rPr>
+              <w:t>17</w:t>
+            </w:r>
+            <w:r>
+              <w:rPr>
+                <w:noProof/>
+                <w:webHidden/>
+              </w:rPr>
+              <w:fldChar w:fldCharType="end"/>
+            </w:r>
+          </w:hyperlink>
+        </w:p>
+        <w:p>
+          <w:pPr>
+            <w:pStyle w:val="21"/>
+            <w:tabs>
+              <w:tab w:val="left" w:pos="880"/>
+              <w:tab w:val="right" w:leader="dot" w:pos="9345"/>
+            </w:tabs>
+            <w:rPr>
+              <w:rFonts w:asciiTheme="minorHAnsi" w:eastAsiaTheme="minorEastAsia" w:hAnsiTheme="minorHAnsi"/>
+              <w:noProof/>
+              <w:sz w:val="22"/>
+              <w:lang w:val="ru-UA" w:eastAsia="ru-UA"/>
+            </w:rPr>
+          </w:pPr>
+          <w:hyperlink w:anchor="_Toc71150391" w:history="1">
+            <w:r>
+              <w:rPr>
+                <w:rStyle w:val="a7"/>
+                <w:noProof/>
+                <w:lang w:val="uk-UA"/>
+              </w:rPr>
+              <w:t>4.4</w:t>
+            </w:r>
+            <w:r>
+              <w:rPr>
+                <w:rFonts w:asciiTheme="minorHAnsi" w:eastAsiaTheme="minorEastAsia" w:hAnsiTheme="minorHAnsi"/>
+                <w:noProof/>
+                <w:sz w:val="22"/>
+                <w:lang w:val="ru-UA" w:eastAsia="ru-UA"/>
+              </w:rPr>
+              <w:tab/>
+            </w:r>
+            <w:r>
+              <w:rPr>
+                <w:rStyle w:val="a7"/>
+                <w:noProof/>
+                <w:lang w:val="uk-UA"/>
+              </w:rPr>
               <w:t>Метод Хаффмана (</w:t>
             </w:r>
             <w:r>
@@ -3227,7 +4504,7 @@
                 <w:noProof/>
                 <w:webHidden/>
               </w:rPr>
-              <w:instrText xml:space="preserve"> PAGEREF _Toc71067548 \h </w:instrText>
+              <w:instrText xml:space="preserve"> PAGEREF _Toc71150391 \h </w:instrText>
             </w:r>
             <w:r>
               <w:rPr>
@@ -3247,7 +4524,7 @@
                 <w:noProof/>
                 <w:webHidden/>
               </w:rPr>
-              <w:t>15</w:t>
+              <w:t>17</w:t>
             </w:r>
             <w:r>
               <w:rPr>
@@ -3271,7 +4548,7 @@
               <w:lang w:val="ru-UA" w:eastAsia="ru-UA"/>
             </w:rPr>
           </w:pPr>
-          <w:hyperlink w:anchor="_Toc71067549" w:history="1">
+          <w:hyperlink w:anchor="_Toc71150392" w:history="1">
             <w:r>
               <w:rPr>
                 <w:rStyle w:val="a7"/>
@@ -3294,7 +4571,7 @@
                 <w:noProof/>
                 <w:lang w:val="uk-UA"/>
               </w:rPr>
-              <w:t>. ПОРІВНЯННЯ РЕЗУЛЬТАТІВ</w:t>
+              <w:t>. ПОРІВНЯННЯ РЕЗУЛЬТАТІВ СТИСКАННЯ</w:t>
             </w:r>
             <w:r>
               <w:rPr>
@@ -3315,7 +4592,7 @@
                 <w:noProof/>
                 <w:webHidden/>
               </w:rPr>
-              <w:instrText xml:space="preserve"> PAGEREF _Toc71067549 \h </w:instrText>
+              <w:instrText xml:space="preserve"> PAGEREF _Toc71150392 \h </w:instrText>
             </w:r>
             <w:r>
               <w:rPr>
@@ -3335,7 +4612,7 @@
                 <w:noProof/>
                 <w:webHidden/>
               </w:rPr>
-              <w:t>15</w:t>
+              <w:t>17</w:t>
             </w:r>
             <w:r>
               <w:rPr>
@@ -3356,14 +4633,14 @@
               <w:lang w:val="ru-UA" w:eastAsia="ru-UA"/>
             </w:rPr>
           </w:pPr>
-          <w:hyperlink w:anchor="_Toc71067550" w:history="1">
+          <w:hyperlink w:anchor="_Toc71150393" w:history="1">
             <w:r>
               <w:rPr>
                 <w:rStyle w:val="a7"/>
                 <w:noProof/>
                 <w:lang w:val="uk-UA"/>
               </w:rPr>
-              <w:t>ВИСНОВКИ</w:t>
+              <w:t>5.1 Порівняння розроблених методів між собою</w:t>
             </w:r>
             <w:r>
               <w:rPr>
@@ -3384,7 +4661,7 @@
                 <w:noProof/>
                 <w:webHidden/>
               </w:rPr>
-              <w:instrText xml:space="preserve"> PAGEREF _Toc71067550 \h </w:instrText>
+              <w:instrText xml:space="preserve"> PAGEREF _Toc71150393 \h </w:instrText>
             </w:r>
             <w:r>
               <w:rPr>
@@ -3404,7 +4681,7 @@
                 <w:noProof/>
                 <w:webHidden/>
               </w:rPr>
-              <w:t>15</w:t>
+              <w:t>17</w:t>
             </w:r>
             <w:r>
               <w:rPr>
@@ -3425,14 +4702,14 @@
               <w:lang w:val="ru-UA" w:eastAsia="ru-UA"/>
             </w:rPr>
           </w:pPr>
-          <w:hyperlink w:anchor="_Toc71067551" w:history="1">
+          <w:hyperlink w:anchor="_Toc71150394" w:history="1">
             <w:r>
               <w:rPr>
                 <w:rStyle w:val="a7"/>
                 <w:noProof/>
                 <w:lang w:val="uk-UA"/>
               </w:rPr>
-              <w:t>ПЕРЕЛІК ВИКОРИСТАНИХ ДЖЕРЕЛ</w:t>
+              <w:t>5.2 Порівняння розроблених методів з алгоритмами та програмами, представленими на ринку</w:t>
             </w:r>
             <w:r>
               <w:rPr>
@@ -3453,7 +4730,7 @@
                 <w:noProof/>
                 <w:webHidden/>
               </w:rPr>
-              <w:instrText xml:space="preserve"> PAGEREF _Toc71067551 \h </w:instrText>
+              <w:instrText xml:space="preserve"> PAGEREF _Toc71150394 \h </w:instrText>
             </w:r>
             <w:r>
               <w:rPr>
@@ -3473,7 +4750,7 @@
                 <w:noProof/>
                 <w:webHidden/>
               </w:rPr>
-              <w:t>16</w:t>
+              <w:t>17</w:t>
             </w:r>
             <w:r>
               <w:rPr>
@@ -3494,13 +4771,151 @@
               <w:lang w:val="ru-UA" w:eastAsia="ru-UA"/>
             </w:rPr>
           </w:pPr>
-          <w:hyperlink w:anchor="_Toc71067552" w:history="1">
+          <w:hyperlink w:anchor="_Toc71150395" w:history="1">
             <w:r>
               <w:rPr>
                 <w:rStyle w:val="a7"/>
                 <w:noProof/>
                 <w:lang w:val="uk-UA"/>
               </w:rPr>
+              <w:t>ВИСНОВКИ</w:t>
+            </w:r>
+            <w:r>
+              <w:rPr>
+                <w:noProof/>
+                <w:webHidden/>
+              </w:rPr>
+              <w:tab/>
+            </w:r>
+            <w:r>
+              <w:rPr>
+                <w:noProof/>
+                <w:webHidden/>
+              </w:rPr>
+              <w:fldChar w:fldCharType="begin"/>
+            </w:r>
+            <w:r>
+              <w:rPr>
+                <w:noProof/>
+                <w:webHidden/>
+              </w:rPr>
+              <w:instrText xml:space="preserve"> PAGEREF _Toc71150395 \h </w:instrText>
+            </w:r>
+            <w:r>
+              <w:rPr>
+                <w:noProof/>
+                <w:webHidden/>
+              </w:rPr>
+            </w:r>
+            <w:r>
+              <w:rPr>
+                <w:noProof/>
+                <w:webHidden/>
+              </w:rPr>
+              <w:fldChar w:fldCharType="separate"/>
+            </w:r>
+            <w:r>
+              <w:rPr>
+                <w:noProof/>
+                <w:webHidden/>
+              </w:rPr>
+              <w:t>17</w:t>
+            </w:r>
+            <w:r>
+              <w:rPr>
+                <w:noProof/>
+                <w:webHidden/>
+              </w:rPr>
+              <w:fldChar w:fldCharType="end"/>
+            </w:r>
+          </w:hyperlink>
+        </w:p>
+        <w:p>
+          <w:pPr>
+            <w:pStyle w:val="11"/>
+            <w:rPr>
+              <w:rFonts w:asciiTheme="minorHAnsi" w:eastAsiaTheme="minorEastAsia" w:hAnsiTheme="minorHAnsi"/>
+              <w:noProof/>
+              <w:sz w:val="22"/>
+              <w:lang w:val="ru-UA" w:eastAsia="ru-UA"/>
+            </w:rPr>
+          </w:pPr>
+          <w:hyperlink w:anchor="_Toc71150396" w:history="1">
+            <w:r>
+              <w:rPr>
+                <w:rStyle w:val="a7"/>
+                <w:noProof/>
+                <w:lang w:val="uk-UA"/>
+              </w:rPr>
+              <w:t>ПЕРЕЛІК ВИКОРИСТАНИХ ДЖЕРЕЛ</w:t>
+            </w:r>
+            <w:r>
+              <w:rPr>
+                <w:noProof/>
+                <w:webHidden/>
+              </w:rPr>
+              <w:tab/>
+            </w:r>
+            <w:r>
+              <w:rPr>
+                <w:noProof/>
+                <w:webHidden/>
+              </w:rPr>
+              <w:fldChar w:fldCharType="begin"/>
+            </w:r>
+            <w:r>
+              <w:rPr>
+                <w:noProof/>
+                <w:webHidden/>
+              </w:rPr>
+              <w:instrText xml:space="preserve"> PAGEREF _Toc71150396 \h </w:instrText>
+            </w:r>
+            <w:r>
+              <w:rPr>
+                <w:noProof/>
+                <w:webHidden/>
+              </w:rPr>
+            </w:r>
+            <w:r>
+              <w:rPr>
+                <w:noProof/>
+                <w:webHidden/>
+              </w:rPr>
+              <w:fldChar w:fldCharType="separate"/>
+            </w:r>
+            <w:r>
+              <w:rPr>
+                <w:noProof/>
+                <w:webHidden/>
+              </w:rPr>
+              <w:t>18</w:t>
+            </w:r>
+            <w:r>
+              <w:rPr>
+                <w:noProof/>
+                <w:webHidden/>
+              </w:rPr>
+              <w:fldChar w:fldCharType="end"/>
+            </w:r>
+          </w:hyperlink>
+        </w:p>
+        <w:p>
+          <w:pPr>
+            <w:pStyle w:val="11"/>
+            <w:rPr>
+              <w:rFonts w:asciiTheme="minorHAnsi" w:eastAsiaTheme="minorEastAsia" w:hAnsiTheme="minorHAnsi"/>
+              <w:noProof/>
+              <w:sz w:val="22"/>
+              <w:lang w:val="ru-UA" w:eastAsia="ru-UA"/>
+            </w:rPr>
+          </w:pPr>
+          <w:hyperlink w:anchor="_Toc71150397" w:history="1">
+            <w:r>
+              <w:rPr>
+                <w:rStyle w:val="a7"/>
+                <w:noProof/>
+                <w:lang w:val="uk-UA"/>
+              </w:rPr>
               <w:t>ДОДАТКИ</w:t>
             </w:r>
             <w:r>
@@ -3522,7 +4937,7 @@
                 <w:noProof/>
                 <w:webHidden/>
               </w:rPr>
-              <w:instrText xml:space="preserve"> PAGEREF _Toc71067552 \h </w:instrText>
+              <w:instrText xml:space="preserve"> PAGEREF _Toc71150397 \h </w:instrText>
             </w:r>
             <w:r>
               <w:rPr>
@@ -3542,7 +4957,7 @@
                 <w:noProof/>
                 <w:webHidden/>
               </w:rPr>
-              <w:t>17</w:t>
+              <w:t>19</w:t>
             </w:r>
             <w:r>
               <w:rPr>
@@ -3573,12 +4988,30 @@
     <w:bookmarkStart w:id="1" w:name="_Toc41336112" w:displacedByCustomXml="prev"/>
     <w:p>
       <w:pPr>
+        <w:spacing w:after="160" w:line="259" w:lineRule="auto"/>
+        <w:jc w:val="left"/>
+        <w:rPr>
+          <w:rFonts w:eastAsiaTheme="majorEastAsia" w:cstheme="majorBidi"/>
+          <w:b/>
+          <w:szCs w:val="32"/>
+          <w:lang w:val="uk-UA"/>
+        </w:rPr>
+      </w:pPr>
+      <w:r>
+        <w:rPr>
+          <w:lang w:val="uk-UA"/>
+        </w:rPr>
+        <w:br w:type="page"/>
+      </w:r>
+    </w:p>
+    <w:p>
+      <w:pPr>
         <w:pStyle w:val="1"/>
         <w:rPr>
           <w:lang w:val="uk-UA"/>
         </w:rPr>
       </w:pPr>
-      <w:bookmarkStart w:id="2" w:name="_Toc71067530"/>
+      <w:bookmarkStart w:id="2" w:name="_Toc71150360"/>
       <w:r>
         <w:rPr>
           <w:lang w:val="uk-UA"/>
@@ -4212,7 +5645,7 @@
       <w:pPr>
         <w:ind w:firstLine="720"/>
         <w:rPr>
-          <w:lang w:val="uk-UA"/>
+          <w:lang w:val="ru-RU"/>
         </w:rPr>
       </w:pPr>
       <w:r>
@@ -4253,7 +5686,7 @@
           <w:lang w:val="ru-RU"/>
         </w:rPr>
       </w:pPr>
-      <w:bookmarkStart w:id="4" w:name="_Toc71067531"/>
+      <w:bookmarkStart w:id="4" w:name="_Toc71150361"/>
       <w:r>
         <w:rPr>
           <w:lang w:val="uk-UA"/>
@@ -4294,7 +5727,7 @@
           <w:lang w:val="uk-UA"/>
         </w:rPr>
       </w:pPr>
-      <w:bookmarkStart w:id="5" w:name="_Toc71067532"/>
+      <w:bookmarkStart w:id="5" w:name="_Toc71150362"/>
       <w:r>
         <w:rPr>
           <w:lang w:val="uk-UA"/>
@@ -4374,7 +5807,7 @@
           <w:lang w:val="uk-UA"/>
         </w:rPr>
       </w:pPr>
-      <w:bookmarkStart w:id="6" w:name="_Toc71067533"/>
+      <w:bookmarkStart w:id="6" w:name="_Toc71150363"/>
       <w:r>
         <w:rPr>
           <w:lang w:val="uk-UA"/>
@@ -4531,7 +5964,7 @@
           <w:lang w:val="uk-UA"/>
         </w:rPr>
       </w:pPr>
-      <w:bookmarkStart w:id="7" w:name="_Toc71067534"/>
+      <w:bookmarkStart w:id="7" w:name="_Toc71150364"/>
       <w:r>
         <w:rPr>
           <w:lang w:val="uk-UA"/>
@@ -5371,7 +6804,7 @@
           <w:lang w:val="uk-UA"/>
         </w:rPr>
       </w:pPr>
-      <w:bookmarkStart w:id="8" w:name="_Toc71067535"/>
+      <w:bookmarkStart w:id="8" w:name="_Toc71150365"/>
       <w:r>
         <w:rPr>
           <w:lang w:val="uk-UA"/>
@@ -6281,7 +7714,7 @@
           <w:lang w:val="uk-UA"/>
         </w:rPr>
       </w:pPr>
-      <w:bookmarkStart w:id="9" w:name="_Toc71067536"/>
+      <w:bookmarkStart w:id="9" w:name="_Toc71150366"/>
       <w:r>
         <w:rPr>
           <w:lang w:val="uk-UA"/>
@@ -6744,7 +8177,7 @@
           <w:lang w:val="uk-UA"/>
         </w:rPr>
       </w:pPr>
-      <w:bookmarkStart w:id="10" w:name="_Toc71067537"/>
+      <w:bookmarkStart w:id="10" w:name="_Toc71150367"/>
       <w:r>
         <w:rPr>
           <w:lang w:val="uk-UA"/>
@@ -6969,7 +8402,7 @@
           <w:lang w:val="uk-UA"/>
         </w:rPr>
       </w:pPr>
-      <w:bookmarkStart w:id="11" w:name="_Toc71067538"/>
+      <w:bookmarkStart w:id="11" w:name="_Toc71150368"/>
       <w:r>
         <w:rPr>
           <w:lang w:val="uk-UA"/>
@@ -7277,7 +8710,7 @@
           <w:lang w:val="uk-UA"/>
         </w:rPr>
       </w:pPr>
-      <w:bookmarkStart w:id="12" w:name="_Toc71067539"/>
+      <w:bookmarkStart w:id="12" w:name="_Toc71150369"/>
       <w:r>
         <w:rPr>
           <w:lang w:val="uk-UA"/>
@@ -7618,41 +9051,13 @@
     </w:p>
     <w:p>
       <w:pPr>
-        <w:rPr>
-          <w:lang w:val="uk-UA"/>
-        </w:rPr>
-      </w:pPr>
-    </w:p>
-    <w:p>
-      <w:pPr>
-        <w:rPr>
-          <w:lang w:val="uk-UA"/>
-        </w:rPr>
-      </w:pPr>
-    </w:p>
-    <w:p>
-      <w:pPr>
-        <w:rPr>
-          <w:lang w:val="uk-UA"/>
-        </w:rPr>
-      </w:pPr>
-    </w:p>
-    <w:p>
-      <w:pPr>
-        <w:rPr>
-          <w:lang w:val="uk-UA"/>
-        </w:rPr>
-      </w:pPr>
-    </w:p>
-    <w:p>
-      <w:pPr>
         <w:pStyle w:val="1"/>
         <w:jc w:val="both"/>
         <w:rPr>
           <w:lang w:val="ru-RU"/>
         </w:rPr>
       </w:pPr>
-      <w:bookmarkStart w:id="13" w:name="_Toc71067540"/>
+      <w:bookmarkStart w:id="13" w:name="_Toc71150370"/>
       <w:r>
         <w:rPr>
           <w:lang w:val="uk-UA"/>
@@ -7687,9 +9092,6 @@
           <w:numId w:val="3"/>
         </w:numPr>
         <w:jc w:val="left"/>
-        <w:rPr>
-          <w:lang w:val="uk-UA"/>
-        </w:rPr>
       </w:pPr>
       <w:r>
         <w:rPr>
@@ -7697,82 +9099,221 @@
         </w:rPr>
         <w:t xml:space="preserve"> </w:t>
       </w:r>
-      <w:bookmarkStart w:id="14" w:name="_Toc71067541"/>
-      <w:r>
-        <w:rPr>
-          <w:lang w:val="uk-UA"/>
-        </w:rPr>
-        <w:t xml:space="preserve">Відомості про </w:t>
-      </w:r>
-      <w:proofErr w:type="spellStart"/>
-      <w:r>
-        <w:rPr>
-          <w:lang w:val="uk-UA"/>
-        </w:rPr>
-        <w:t>Entity</w:t>
-      </w:r>
-      <w:proofErr w:type="spellEnd"/>
-      <w:r>
-        <w:rPr>
-          <w:lang w:val="uk-UA"/>
-        </w:rPr>
-        <w:t xml:space="preserve"> </w:t>
-      </w:r>
-      <w:proofErr w:type="spellStart"/>
-      <w:r>
-        <w:rPr>
-          <w:lang w:val="uk-UA"/>
-        </w:rPr>
-        <w:t>Framework</w:t>
+      <w:bookmarkStart w:id="14" w:name="_Toc71150371"/>
+      <w:r>
+        <w:rPr>
+          <w:lang w:val="uk-UA"/>
+        </w:rPr>
+        <w:t>Вступ</w:t>
       </w:r>
       <w:bookmarkEnd w:id="14"/>
-      <w:proofErr w:type="spellEnd"/>
     </w:p>
     <w:p>
       <w:pPr>
-        <w:pStyle w:val="1"/>
-        <w:jc w:val="both"/>
-        <w:rPr>
-          <w:lang w:val="ru-RU"/>
-        </w:rPr>
-      </w:pPr>
-      <w:bookmarkStart w:id="15" w:name="_Toc71067542"/>
-      <w:r>
-        <w:rPr>
-          <w:lang w:val="uk-UA"/>
-        </w:rPr>
-        <w:t>РОЗДІЛ 3. ОГЛЯД АЛГОРИТМІВ СТИСНЕННЯ</w:t>
+        <w:pStyle w:val="2"/>
+        <w:numPr>
+          <w:ilvl w:val="1"/>
+          <w:numId w:val="3"/>
+        </w:numPr>
+        <w:jc w:val="left"/>
+      </w:pPr>
+      <w:r>
+        <w:rPr>
+          <w:lang w:val="uk-UA"/>
+        </w:rPr>
+        <w:t xml:space="preserve"> </w:t>
+      </w:r>
+      <w:bookmarkStart w:id="15" w:name="_Toc71150372"/>
+      <w:r>
+        <w:rPr>
+          <w:lang w:val="uk-UA"/>
+        </w:rPr>
+        <w:t>Кодування довжин серій (</w:t>
+      </w:r>
+      <w:r>
+        <w:t>RLE)</w:t>
       </w:r>
       <w:bookmarkEnd w:id="15"/>
     </w:p>
     <w:p>
       <w:pPr>
+        <w:pStyle w:val="2"/>
+        <w:numPr>
+          <w:ilvl w:val="1"/>
+          <w:numId w:val="3"/>
+        </w:numPr>
+        <w:jc w:val="left"/>
+      </w:pPr>
+      <w:r>
+        <w:t xml:space="preserve"> </w:t>
+      </w:r>
+      <w:bookmarkStart w:id="16" w:name="_Toc71150373"/>
+      <w:r>
+        <w:rPr>
+          <w:lang w:val="uk-UA"/>
+        </w:rPr>
+        <w:t>Перетворення Барроуза – Віллера (</w:t>
+      </w:r>
+      <w:r>
+        <w:t>BWT)</w:t>
+      </w:r>
+      <w:bookmarkEnd w:id="16"/>
+    </w:p>
+    <w:p>
+      <w:pPr>
+        <w:pStyle w:val="2"/>
+        <w:numPr>
+          <w:ilvl w:val="1"/>
+          <w:numId w:val="3"/>
+        </w:numPr>
+        <w:jc w:val="left"/>
+      </w:pPr>
+      <w:r>
+        <w:rPr>
+          <w:lang w:val="uk-UA"/>
+        </w:rPr>
+        <w:t xml:space="preserve"> </w:t>
+      </w:r>
+      <w:bookmarkStart w:id="17" w:name="_Toc71150374"/>
+      <w:r>
+        <w:rPr>
+          <w:lang w:val="uk-UA"/>
+        </w:rPr>
+        <w:t>Ентропійне кодування (</w:t>
+      </w:r>
+      <w:r>
+        <w:t>Entropy coding)</w:t>
+      </w:r>
+      <w:bookmarkEnd w:id="17"/>
+    </w:p>
+    <w:p>
+      <w:pPr>
+        <w:pStyle w:val="2"/>
+        <w:numPr>
+          <w:ilvl w:val="1"/>
+          <w:numId w:val="3"/>
+        </w:numPr>
+        <w:jc w:val="left"/>
+      </w:pPr>
+      <w:r>
+        <w:rPr>
+          <w:lang w:val="uk-UA"/>
+        </w:rPr>
+        <w:t xml:space="preserve"> </w:t>
+      </w:r>
+      <w:bookmarkStart w:id="18" w:name="_Toc71150375"/>
+      <w:r>
+        <w:rPr>
+          <w:lang w:val="uk-UA"/>
+        </w:rPr>
+        <w:t>Алгоритм Шеннона – Фано (</w:t>
+      </w:r>
+      <w:r>
+        <w:t>Shannon</w:t>
+      </w:r>
+      <w:r>
+        <w:t xml:space="preserve"> </w:t>
+      </w:r>
+      <w:r>
+        <w:t>–</w:t>
+      </w:r>
+      <w:r>
+        <w:t xml:space="preserve"> </w:t>
+      </w:r>
+      <w:r>
+        <w:t xml:space="preserve">Fano </w:t>
+      </w:r>
+      <w:r>
+        <w:t>c</w:t>
+      </w:r>
+      <w:r>
+        <w:t>oding)</w:t>
+      </w:r>
+      <w:bookmarkEnd w:id="18"/>
+    </w:p>
+    <w:p>
+      <w:pPr>
+        <w:pStyle w:val="2"/>
+        <w:numPr>
+          <w:ilvl w:val="1"/>
+          <w:numId w:val="3"/>
+        </w:numPr>
+        <w:jc w:val="left"/>
+      </w:pPr>
+      <w:r>
+        <w:rPr>
+          <w:lang w:val="uk-UA"/>
+        </w:rPr>
+        <w:t xml:space="preserve"> </w:t>
+      </w:r>
+      <w:bookmarkStart w:id="19" w:name="_Toc71150376"/>
+      <w:r>
+        <w:rPr>
+          <w:lang w:val="uk-UA"/>
+        </w:rPr>
+        <w:t>Алгоритм Хаффмана (</w:t>
+      </w:r>
+      <w:r>
+        <w:t xml:space="preserve">Huffman </w:t>
+      </w:r>
+      <w:r>
+        <w:t>c</w:t>
+      </w:r>
+      <w:r>
+        <w:t>oding)</w:t>
+      </w:r>
+      <w:bookmarkEnd w:id="19"/>
+    </w:p>
+    <w:p>
+      <w:pPr>
+        <w:pStyle w:val="2"/>
+        <w:numPr>
+          <w:ilvl w:val="1"/>
+          <w:numId w:val="3"/>
+        </w:numPr>
+        <w:jc w:val="left"/>
+      </w:pPr>
+      <w:bookmarkStart w:id="20" w:name="_Toc71150377"/>
+      <w:r>
+        <w:rPr>
+          <w:lang w:val="uk-UA"/>
+        </w:rPr>
+        <w:t>Арифметичне кодування</w:t>
+      </w:r>
+      <w:r>
+        <w:rPr>
+          <w:lang w:val="uk-UA"/>
+        </w:rPr>
+        <w:t xml:space="preserve"> (</w:t>
+      </w:r>
+      <w:r>
+        <w:t>Arithmetic coding</w:t>
+      </w:r>
+      <w:r>
+        <w:t>)</w:t>
+      </w:r>
+      <w:bookmarkEnd w:id="20"/>
+    </w:p>
+    <w:p/>
+    <w:p/>
+    <w:p/>
+    <w:p>
+      <w:pPr>
         <w:pStyle w:val="1"/>
         <w:jc w:val="both"/>
-      </w:pPr>
-      <w:bookmarkStart w:id="16" w:name="_Toc71067543"/>
-      <w:r>
-        <w:rPr>
-          <w:lang w:val="uk-UA"/>
-        </w:rPr>
-        <w:t xml:space="preserve">РОЗДІЛ </w:t>
-      </w:r>
-      <w:r>
-        <w:rPr>
-          <w:lang w:val="uk-UA"/>
-        </w:rPr>
-        <w:t>4</w:t>
-      </w:r>
-      <w:r>
-        <w:rPr>
-          <w:lang w:val="uk-UA"/>
-        </w:rPr>
-        <w:t xml:space="preserve">. ІМПЛЕМЕНТАЦІЯ ПЕРЕТВОРЕННЯ </w:t>
-      </w:r>
-      <w:r>
-        <w:t>BWT</w:t>
-      </w:r>
-      <w:bookmarkEnd w:id="16"/>
+        <w:rPr>
+          <w:lang w:val="uk-UA"/>
+        </w:rPr>
+      </w:pPr>
+      <w:bookmarkStart w:id="21" w:name="_Toc71150378"/>
+      <w:r>
+        <w:rPr>
+          <w:lang w:val="uk-UA"/>
+        </w:rPr>
+        <w:lastRenderedPageBreak/>
+        <w:t>РОЗДІЛ 3. ОГЛЯД АЛГОРИТМІВ СТИСНЕННЯ</w:t>
+      </w:r>
+      <w:bookmarkEnd w:id="21"/>
     </w:p>
     <w:p>
       <w:pPr>
@@ -7786,189 +9327,268 @@
           <w:lang w:val="uk-UA"/>
         </w:rPr>
       </w:pPr>
+      <w:bookmarkStart w:id="22" w:name="_Toc71150379"/>
+      <w:r>
+        <w:rPr>
+          <w:lang w:val="uk-UA"/>
+        </w:rPr>
+        <w:t>Алгоритми «</w:t>
+      </w:r>
+      <w:proofErr w:type="spellStart"/>
+      <w:r>
+        <w:rPr>
+          <w:lang w:val="uk-UA"/>
+        </w:rPr>
+        <w:t>Ковзаючого</w:t>
+      </w:r>
+      <w:proofErr w:type="spellEnd"/>
+      <w:r>
+        <w:rPr>
+          <w:lang w:val="uk-UA"/>
+        </w:rPr>
+        <w:t xml:space="preserve"> вікна» (</w:t>
+      </w:r>
+      <w:r>
+        <w:t>Sliding</w:t>
+      </w:r>
       <w:r>
         <w:rPr>
           <w:lang w:val="uk-UA"/>
         </w:rPr>
         <w:t xml:space="preserve"> </w:t>
       </w:r>
-      <w:bookmarkStart w:id="17" w:name="_Toc71067544"/>
-      <w:r>
-        <w:rPr>
-          <w:lang w:val="uk-UA"/>
-        </w:rPr>
-        <w:t xml:space="preserve">Відомості про </w:t>
-      </w:r>
-      <w:proofErr w:type="spellStart"/>
-      <w:r>
-        <w:rPr>
-          <w:lang w:val="uk-UA"/>
-        </w:rPr>
-        <w:t>Entity</w:t>
-      </w:r>
-      <w:proofErr w:type="spellEnd"/>
-      <w:r>
-        <w:rPr>
-          <w:lang w:val="uk-UA"/>
-        </w:rPr>
-        <w:t xml:space="preserve"> </w:t>
-      </w:r>
-      <w:proofErr w:type="spellStart"/>
-      <w:r>
-        <w:rPr>
-          <w:lang w:val="uk-UA"/>
-        </w:rPr>
-        <w:t>Framework</w:t>
-      </w:r>
-      <w:proofErr w:type="spellEnd"/>
-      <w:r>
-        <w:fldChar w:fldCharType="begin"/>
-      </w:r>
-      <w:r>
-        <w:instrText xml:space="preserve"> HYPERLINK \l "_ПЕРЕЛІК_ВИКОРИСТАНИХ_ДЖЕРЕЛ" </w:instrText>
-      </w:r>
-      <w:r>
-        <w:fldChar w:fldCharType="separate"/>
-      </w:r>
-      <w:r>
-        <w:rPr>
-          <w:rStyle w:val="a7"/>
-          <w:sz w:val="18"/>
-          <w:szCs w:val="14"/>
-          <w:lang w:val="uk-UA"/>
-        </w:rPr>
-        <w:t>[7]</w:t>
-      </w:r>
-      <w:bookmarkEnd w:id="17"/>
-      <w:r>
-        <w:rPr>
-          <w:rStyle w:val="a7"/>
-          <w:sz w:val="18"/>
-          <w:szCs w:val="14"/>
-          <w:lang w:val="uk-UA"/>
-        </w:rPr>
-        <w:fldChar w:fldCharType="end"/>
-      </w:r>
+      <w:r>
+        <w:t>window</w:t>
+      </w:r>
+      <w:r>
+        <w:rPr>
+          <w:lang w:val="uk-UA"/>
+        </w:rPr>
+        <w:t>)</w:t>
+      </w:r>
+      <w:bookmarkEnd w:id="22"/>
     </w:p>
     <w:p>
       <w:pPr>
-        <w:pStyle w:val="1"/>
-        <w:jc w:val="both"/>
-      </w:pPr>
-      <w:bookmarkStart w:id="18" w:name="_Toc71067545"/>
-      <w:r>
-        <w:rPr>
-          <w:lang w:val="uk-UA"/>
-        </w:rPr>
-        <w:t xml:space="preserve">РОЗДІЛ </w:t>
-      </w:r>
-      <w:r>
-        <w:rPr>
-          <w:lang w:val="uk-UA"/>
-        </w:rPr>
-        <w:t>4</w:t>
-      </w:r>
-      <w:r>
-        <w:rPr>
-          <w:lang w:val="uk-UA"/>
-        </w:rPr>
-        <w:t>. ІМПЛЕМЕНТАЦІЯ МЕТОД</w:t>
-      </w:r>
-      <w:r>
-        <w:rPr>
-          <w:lang w:val="uk-UA"/>
-        </w:rPr>
-        <w:t>ІВ СТИСНЕННЯ</w:t>
-      </w:r>
-      <w:bookmarkEnd w:id="18"/>
+        <w:pStyle w:val="2"/>
+        <w:numPr>
+          <w:ilvl w:val="2"/>
+          <w:numId w:val="13"/>
+        </w:numPr>
+        <w:jc w:val="left"/>
+        <w:rPr>
+          <w:lang w:val="ru-RU"/>
+        </w:rPr>
+      </w:pPr>
+      <w:bookmarkStart w:id="23" w:name="_Toc71150380"/>
+      <w:r>
+        <w:rPr>
+          <w:lang w:val="uk-UA"/>
+        </w:rPr>
+        <w:t>Алгоритм Лемпеля – Зіва та його модифікацій</w:t>
+      </w:r>
+      <w:bookmarkEnd w:id="23"/>
+    </w:p>
+    <w:p>
+      <w:pPr>
+        <w:pStyle w:val="2"/>
+        <w:numPr>
+          <w:ilvl w:val="2"/>
+          <w:numId w:val="13"/>
+        </w:numPr>
+        <w:jc w:val="left"/>
+        <w:rPr>
+          <w:lang w:val="ru-RU"/>
+        </w:rPr>
+      </w:pPr>
+      <w:bookmarkStart w:id="24" w:name="_Toc71150381"/>
+      <w:r>
+        <w:t xml:space="preserve">DEFLATE </w:t>
+      </w:r>
+      <w:r>
+        <w:rPr>
+          <w:lang w:val="uk-UA"/>
+        </w:rPr>
+        <w:t xml:space="preserve">та </w:t>
+      </w:r>
+      <w:r>
+        <w:t>DEFLATE64</w:t>
+      </w:r>
+      <w:bookmarkEnd w:id="24"/>
     </w:p>
     <w:p>
       <w:pPr>
         <w:pStyle w:val="2"/>
         <w:numPr>
           <w:ilvl w:val="1"/>
-          <w:numId w:val="14"/>
+          <w:numId w:val="13"/>
         </w:numPr>
         <w:jc w:val="left"/>
-      </w:pPr>
-      <w:r>
-        <w:rPr>
-          <w:lang w:val="uk-UA"/>
-        </w:rPr>
-        <w:t xml:space="preserve"> </w:t>
-      </w:r>
-      <w:bookmarkStart w:id="19" w:name="_Toc71067546"/>
-      <w:r>
-        <w:rPr>
-          <w:lang w:val="uk-UA"/>
-        </w:rPr>
-        <w:t xml:space="preserve">Стандартний метод </w:t>
-      </w:r>
-      <w:r>
-        <w:t>LZW</w:t>
-      </w:r>
-      <w:bookmarkEnd w:id="19"/>
+        <w:rPr>
+          <w:lang w:val="uk-UA"/>
+        </w:rPr>
+      </w:pPr>
+      <w:bookmarkStart w:id="25" w:name="_Toc71150382"/>
+      <w:r>
+        <w:rPr>
+          <w:lang w:val="uk-UA"/>
+        </w:rPr>
+        <w:t xml:space="preserve">Алгоритми </w:t>
+      </w:r>
+      <w:r>
+        <w:rPr>
+          <w:lang w:val="uk-UA"/>
+        </w:rPr>
+        <w:t>з використанням словника</w:t>
+      </w:r>
+      <w:bookmarkEnd w:id="25"/>
     </w:p>
     <w:p>
       <w:pPr>
         <w:pStyle w:val="2"/>
         <w:numPr>
           <w:ilvl w:val="1"/>
-          <w:numId w:val="14"/>
+          <w:numId w:val="13"/>
         </w:numPr>
         <w:jc w:val="left"/>
         <w:rPr>
           <w:lang w:val="uk-UA"/>
         </w:rPr>
       </w:pPr>
-      <w:r>
-        <w:rPr>
-          <w:lang w:val="uk-UA"/>
-        </w:rPr>
-        <w:t xml:space="preserve"> </w:t>
-      </w:r>
-      <w:bookmarkStart w:id="20" w:name="_Toc71067547"/>
-      <w:r>
-        <w:rPr>
-          <w:lang w:val="uk-UA"/>
-        </w:rPr>
-        <w:t xml:space="preserve">Метод </w:t>
-      </w:r>
-      <w:r>
-        <w:t>LZW</w:t>
-      </w:r>
-      <w:r>
+      <w:bookmarkStart w:id="26" w:name="_Toc71150383"/>
+      <w:r>
+        <w:rPr>
+          <w:lang w:val="uk-UA"/>
+        </w:rPr>
+        <w:t xml:space="preserve">Алгоритми </w:t>
+      </w:r>
+      <w:r>
+        <w:rPr>
+          <w:lang w:val="uk-UA"/>
+        </w:rPr>
+        <w:t>без використання словників</w:t>
+      </w:r>
+      <w:bookmarkEnd w:id="26"/>
+    </w:p>
+    <w:p>
+      <w:pPr>
+        <w:pStyle w:val="2"/>
+        <w:numPr>
+          <w:ilvl w:val="2"/>
+          <w:numId w:val="13"/>
+        </w:numPr>
+        <w:jc w:val="left"/>
         <w:rPr>
           <w:lang w:val="ru-RU"/>
         </w:rPr>
-        <w:t xml:space="preserve"> </w:t>
-      </w:r>
-      <w:r>
-        <w:rPr>
-          <w:lang w:val="uk-UA"/>
-        </w:rPr>
-        <w:t>з перетворенням Барроуза-</w:t>
-      </w:r>
-      <w:r>
-        <w:rPr>
-          <w:lang w:val="uk-UA"/>
-        </w:rPr>
-        <w:t>В</w:t>
-      </w:r>
-      <w:r>
-        <w:rPr>
-          <w:lang w:val="uk-UA"/>
-        </w:rPr>
-        <w:t>іллера</w:t>
-      </w:r>
-      <w:bookmarkEnd w:id="20"/>
+      </w:pPr>
+      <w:bookmarkStart w:id="27" w:name="_Toc71150384"/>
+      <w:r>
+        <w:rPr>
+          <w:lang w:val="uk-UA"/>
+        </w:rPr>
+        <w:t>Передбачення щодо часткового збігу (</w:t>
+      </w:r>
+      <w:r>
+        <w:t>PPM</w:t>
+      </w:r>
+      <w:r>
+        <w:rPr>
+          <w:lang w:val="ru-RU"/>
+        </w:rPr>
+        <w:t>)</w:t>
+      </w:r>
+      <w:bookmarkEnd w:id="27"/>
+    </w:p>
+    <w:p>
+      <w:pPr>
+        <w:pStyle w:val="2"/>
+        <w:numPr>
+          <w:ilvl w:val="2"/>
+          <w:numId w:val="13"/>
+        </w:numPr>
+        <w:jc w:val="left"/>
+        <w:rPr>
+          <w:lang w:val="ru-RU"/>
+        </w:rPr>
+      </w:pPr>
+      <w:bookmarkStart w:id="28" w:name="_Toc71150385"/>
+      <w:r>
+        <w:t>Bzip2</w:t>
+      </w:r>
+      <w:bookmarkEnd w:id="28"/>
+    </w:p>
+    <w:p>
+      <w:pPr>
+        <w:pStyle w:val="2"/>
+        <w:numPr>
+          <w:ilvl w:val="2"/>
+          <w:numId w:val="13"/>
+        </w:numPr>
+        <w:jc w:val="left"/>
+        <w:rPr>
+          <w:lang w:val="ru-RU"/>
+        </w:rPr>
+      </w:pPr>
+      <w:bookmarkStart w:id="29" w:name="_Toc71150386"/>
+      <w:r>
+        <w:t>PAQ</w:t>
+      </w:r>
+      <w:bookmarkEnd w:id="29"/>
+    </w:p>
+    <w:p>
+      <w:pPr>
+        <w:pStyle w:val="1"/>
+        <w:jc w:val="both"/>
+        <w:rPr>
+          <w:lang w:val="ru-RU"/>
+        </w:rPr>
+      </w:pPr>
+      <w:bookmarkStart w:id="30" w:name="_Toc71150387"/>
+      <w:r>
+        <w:rPr>
+          <w:lang w:val="uk-UA"/>
+        </w:rPr>
+        <w:t xml:space="preserve">РОЗДІЛ </w:t>
+      </w:r>
+      <w:r>
+        <w:rPr>
+          <w:lang w:val="uk-UA"/>
+        </w:rPr>
+        <w:t>4</w:t>
+      </w:r>
+      <w:r>
+        <w:rPr>
+          <w:lang w:val="uk-UA"/>
+        </w:rPr>
+        <w:t xml:space="preserve">. ІМПЛЕМЕНТАЦІЯ </w:t>
+      </w:r>
+      <w:r>
+        <w:rPr>
+          <w:lang w:val="uk-UA"/>
+        </w:rPr>
+        <w:t xml:space="preserve">МЕТОДІВ </w:t>
+      </w:r>
+      <w:r>
+        <w:rPr>
+          <w:lang w:val="uk-UA"/>
+        </w:rPr>
+        <w:t>І</w:t>
+      </w:r>
+      <w:r>
+        <w:rPr>
+          <w:lang w:val="uk-UA"/>
+        </w:rPr>
+        <w:t xml:space="preserve"> АЛГОРИТМІВ СТИСНЕННЯ</w:t>
+      </w:r>
+      <w:bookmarkEnd w:id="30"/>
     </w:p>
     <w:p>
       <w:pPr>
         <w:pStyle w:val="2"/>
         <w:numPr>
           <w:ilvl w:val="1"/>
-          <w:numId w:val="14"/>
+          <w:numId w:val="15"/>
         </w:numPr>
         <w:jc w:val="left"/>
         <w:rPr>
@@ -7981,73 +9601,252 @@
         </w:rPr>
         <w:t xml:space="preserve"> </w:t>
       </w:r>
-      <w:bookmarkStart w:id="21" w:name="_Toc71067548"/>
-      <w:r>
-        <w:rPr>
-          <w:lang w:val="uk-UA"/>
-        </w:rPr>
-        <w:t>Метод Хаффмана (</w:t>
-      </w:r>
-      <w:r>
-        <w:t>Huffman coding)</w:t>
-      </w:r>
-      <w:bookmarkEnd w:id="21"/>
+      <w:bookmarkStart w:id="31" w:name="_Toc71150388"/>
+      <w:r>
+        <w:rPr>
+          <w:lang w:val="uk-UA"/>
+        </w:rPr>
+        <w:t>Перетворення Барроуза – Віллера</w:t>
+      </w:r>
+      <w:bookmarkEnd w:id="31"/>
+      <w:r>
+        <w:rPr>
+          <w:lang w:val="uk-UA"/>
+        </w:rPr>
+        <w:t xml:space="preserve"> </w:t>
+      </w:r>
     </w:p>
     <w:p>
       <w:pPr>
         <w:pStyle w:val="2"/>
-        <w:rPr>
-          <w:lang w:val="uk-UA"/>
-        </w:rPr>
-      </w:pPr>
-      <w:bookmarkStart w:id="22" w:name="_Toc71067549"/>
-      <w:r>
-        <w:rPr>
-          <w:lang w:val="uk-UA"/>
-        </w:rPr>
-        <w:t xml:space="preserve">РОЗДІЛ </w:t>
-      </w:r>
-      <w:r>
-        <w:rPr>
-          <w:lang w:val="ru-RU"/>
-        </w:rPr>
-        <w:t>5</w:t>
-      </w:r>
-      <w:r>
-        <w:rPr>
-          <w:lang w:val="uk-UA"/>
-        </w:rPr>
-        <w:t xml:space="preserve">. ПОРІВНЯННЯ </w:t>
-      </w:r>
-      <w:r>
-        <w:rPr>
-          <w:lang w:val="uk-UA"/>
-        </w:rPr>
-        <w:t>РЕЗУЛЬТАТІВ</w:t>
-      </w:r>
-      <w:bookmarkEnd w:id="22"/>
+        <w:numPr>
+          <w:ilvl w:val="1"/>
+          <w:numId w:val="15"/>
+        </w:numPr>
+        <w:jc w:val="left"/>
+        <w:rPr>
+          <w:lang w:val="uk-UA"/>
+        </w:rPr>
+      </w:pPr>
+      <w:r>
+        <w:rPr>
+          <w:lang w:val="uk-UA"/>
+        </w:rPr>
+        <w:t xml:space="preserve"> </w:t>
+      </w:r>
+      <w:bookmarkStart w:id="32" w:name="_Toc71150389"/>
+      <w:r>
+        <w:rPr>
+          <w:lang w:val="uk-UA"/>
+        </w:rPr>
+        <w:t xml:space="preserve">Стандартний метод </w:t>
+      </w:r>
+      <w:r>
+        <w:t>LZW</w:t>
+      </w:r>
+      <w:bookmarkEnd w:id="32"/>
     </w:p>
     <w:p>
       <w:pPr>
+        <w:pStyle w:val="2"/>
+        <w:numPr>
+          <w:ilvl w:val="1"/>
+          <w:numId w:val="15"/>
+        </w:numPr>
+        <w:jc w:val="left"/>
+        <w:rPr>
+          <w:lang w:val="uk-UA"/>
+        </w:rPr>
+      </w:pPr>
+      <w:r>
+        <w:rPr>
+          <w:lang w:val="uk-UA"/>
+        </w:rPr>
+        <w:t xml:space="preserve"> </w:t>
+      </w:r>
+      <w:bookmarkStart w:id="33" w:name="_Toc71150390"/>
+      <w:r>
+        <w:rPr>
+          <w:lang w:val="uk-UA"/>
+        </w:rPr>
+        <w:t xml:space="preserve">Метод </w:t>
+      </w:r>
+      <w:r>
+        <w:t>LZW</w:t>
+      </w:r>
+      <w:r>
+        <w:rPr>
+          <w:lang w:val="ru-RU"/>
+        </w:rPr>
+        <w:t xml:space="preserve"> </w:t>
+      </w:r>
+      <w:r>
+        <w:rPr>
+          <w:lang w:val="uk-UA"/>
+        </w:rPr>
+        <w:t>з перетворенням Барроуза-Віллера</w:t>
+      </w:r>
+      <w:bookmarkEnd w:id="33"/>
+    </w:p>
+    <w:p>
+      <w:pPr>
+        <w:pStyle w:val="2"/>
+        <w:numPr>
+          <w:ilvl w:val="1"/>
+          <w:numId w:val="15"/>
+        </w:numPr>
+        <w:jc w:val="left"/>
+        <w:rPr>
+          <w:lang w:val="uk-UA"/>
+        </w:rPr>
+      </w:pPr>
+      <w:r>
+        <w:rPr>
+          <w:lang w:val="uk-UA"/>
+        </w:rPr>
+        <w:t xml:space="preserve"> </w:t>
+      </w:r>
+      <w:bookmarkStart w:id="34" w:name="_Toc71150391"/>
+      <w:r>
+        <w:rPr>
+          <w:lang w:val="uk-UA"/>
+        </w:rPr>
+        <w:t>Метод Хаффмана (</w:t>
+      </w:r>
+      <w:r>
+        <w:t>Huffman coding)</w:t>
+      </w:r>
+      <w:bookmarkEnd w:id="34"/>
+    </w:p>
+    <w:p>
+      <w:pPr>
+        <w:pStyle w:val="2"/>
+        <w:jc w:val="left"/>
+        <w:rPr>
+          <w:lang w:val="uk-UA"/>
+        </w:rPr>
+      </w:pPr>
+      <w:bookmarkStart w:id="35" w:name="_Toc71150392"/>
+      <w:r>
+        <w:rPr>
+          <w:lang w:val="uk-UA"/>
+        </w:rPr>
+        <w:t xml:space="preserve">РОЗДІЛ </w:t>
+      </w:r>
+      <w:r>
+        <w:rPr>
+          <w:lang w:val="ru-RU"/>
+        </w:rPr>
+        <w:t>5</w:t>
+      </w:r>
+      <w:r>
+        <w:rPr>
+          <w:lang w:val="uk-UA"/>
+        </w:rPr>
+        <w:t xml:space="preserve">. ПОРІВНЯННЯ </w:t>
+      </w:r>
+      <w:r>
+        <w:rPr>
+          <w:lang w:val="uk-UA"/>
+        </w:rPr>
+        <w:t>РЕЗУЛЬТАТІВ</w:t>
+      </w:r>
+      <w:r>
+        <w:rPr>
+          <w:lang w:val="uk-UA"/>
+        </w:rPr>
+        <w:t xml:space="preserve"> СТИСКАННЯ</w:t>
+      </w:r>
+      <w:bookmarkEnd w:id="35"/>
+    </w:p>
+    <w:p>
+      <w:pPr>
         <w:pStyle w:val="1"/>
         <w:spacing w:before="0" w:line="240" w:lineRule="auto"/>
-        <w:rPr>
-          <w:lang w:val="uk-UA"/>
-        </w:rPr>
-      </w:pPr>
-      <w:bookmarkStart w:id="23" w:name="_Toc41336131"/>
-      <w:bookmarkStart w:id="24" w:name="_Toc71067550"/>
+        <w:jc w:val="left"/>
+        <w:rPr>
+          <w:lang w:val="uk-UA"/>
+        </w:rPr>
+      </w:pPr>
+      <w:bookmarkStart w:id="36" w:name="_Toc41336131"/>
+      <w:bookmarkStart w:id="37" w:name="_Toc71150393"/>
+      <w:r>
+        <w:rPr>
+          <w:lang w:val="uk-UA"/>
+        </w:rPr>
+        <w:t>5.1 Порівняння розроблених методів між собою</w:t>
+      </w:r>
+      <w:bookmarkEnd w:id="37"/>
+    </w:p>
+    <w:p>
+      <w:pPr>
+        <w:pStyle w:val="1"/>
+        <w:spacing w:before="0" w:line="240" w:lineRule="auto"/>
+        <w:jc w:val="left"/>
+        <w:rPr>
+          <w:lang w:val="uk-UA"/>
+        </w:rPr>
+      </w:pPr>
+    </w:p>
+    <w:p>
+      <w:pPr>
+        <w:pStyle w:val="1"/>
+        <w:spacing w:before="0" w:line="240" w:lineRule="auto"/>
+        <w:jc w:val="left"/>
+        <w:rPr>
+          <w:lang w:val="uk-UA"/>
+        </w:rPr>
+      </w:pPr>
+      <w:bookmarkStart w:id="38" w:name="_Toc71150394"/>
+      <w:r>
+        <w:rPr>
+          <w:lang w:val="uk-UA"/>
+        </w:rPr>
+        <w:t xml:space="preserve">5.2 </w:t>
+      </w:r>
+      <w:r>
+        <w:rPr>
+          <w:lang w:val="uk-UA"/>
+        </w:rPr>
+        <w:t>Порівняння розроблених методів</w:t>
+      </w:r>
+      <w:r>
+        <w:rPr>
+          <w:lang w:val="uk-UA"/>
+        </w:rPr>
+        <w:t xml:space="preserve"> з алгоритмами та програмами, представленими на ринку</w:t>
+      </w:r>
+      <w:bookmarkEnd w:id="38"/>
+    </w:p>
+    <w:p>
+      <w:pPr>
+        <w:pStyle w:val="1"/>
+        <w:spacing w:before="0" w:line="240" w:lineRule="auto"/>
+        <w:rPr>
+          <w:lang w:val="uk-UA"/>
+        </w:rPr>
+      </w:pPr>
+    </w:p>
+    <w:p>
+      <w:pPr>
+        <w:pStyle w:val="1"/>
+        <w:spacing w:before="0" w:line="240" w:lineRule="auto"/>
+        <w:rPr>
+          <w:lang w:val="uk-UA"/>
+        </w:rPr>
+      </w:pPr>
+      <w:bookmarkStart w:id="39" w:name="_Toc71150395"/>
       <w:r>
         <w:rPr>
           <w:lang w:val="uk-UA"/>
         </w:rPr>
         <w:t>ВИСНОВКИ</w:t>
       </w:r>
-      <w:bookmarkStart w:id="25" w:name="_ПЕРЕЛІК_ВИКОРИСТАНИХ_ДЖЕРЕЛ"/>
-      <w:bookmarkStart w:id="26" w:name="_Toc41336132"/>
-      <w:bookmarkEnd w:id="23"/>
-      <w:bookmarkEnd w:id="24"/>
-      <w:bookmarkEnd w:id="25"/>
+      <w:bookmarkStart w:id="40" w:name="_ПЕРЕЛІК_ВИКОРИСТАНИХ_ДЖЕРЕЛ"/>
+      <w:bookmarkStart w:id="41" w:name="_Toc41336132"/>
+      <w:bookmarkEnd w:id="36"/>
+      <w:bookmarkEnd w:id="39"/>
+      <w:bookmarkEnd w:id="40"/>
     </w:p>
     <w:p>
       <w:pPr>
@@ -8060,8 +9859,8 @@
           <w:lang w:val="uk-UA"/>
         </w:rPr>
       </w:pPr>
-      <w:bookmarkStart w:id="27" w:name="_ПЕРЕЛІК_ВИКОРИСТАНИХ_ДЖЕРЕЛ_1"/>
-      <w:bookmarkEnd w:id="27"/>
+      <w:bookmarkStart w:id="42" w:name="_ПЕРЕЛІК_ВИКОРИСТАНИХ_ДЖЕРЕЛ_1"/>
+      <w:bookmarkEnd w:id="42"/>
       <w:r>
         <w:rPr>
           <w:lang w:val="uk-UA"/>
@@ -8076,7 +9875,7 @@
           <w:lang w:val="uk-UA"/>
         </w:rPr>
       </w:pPr>
-      <w:bookmarkStart w:id="28" w:name="_Toc71067551"/>
+      <w:bookmarkStart w:id="43" w:name="_Toc71150396"/>
       <w:r>
         <w:rPr>
           <w:lang w:val="uk-UA"/>
@@ -8084,8 +9883,8 @@
         <w:lastRenderedPageBreak/>
         <w:t>ПЕРЕЛІК ВИКОРИСТАНИХ ДЖЕРЕЛ</w:t>
       </w:r>
-      <w:bookmarkEnd w:id="26"/>
-      <w:bookmarkEnd w:id="28"/>
+      <w:bookmarkEnd w:id="41"/>
+      <w:bookmarkEnd w:id="43"/>
     </w:p>
     <w:p>
       <w:pPr>
@@ -12050,8 +13849,8 @@
           <w:lang w:val="uk-UA"/>
         </w:rPr>
       </w:pPr>
-      <w:bookmarkStart w:id="29" w:name="_Toc6478953"/>
-      <w:bookmarkStart w:id="30" w:name="_Toc71067552"/>
+      <w:bookmarkStart w:id="44" w:name="_Toc6478953"/>
+      <w:bookmarkStart w:id="45" w:name="_Toc71150397"/>
       <w:r>
         <w:rPr>
           <w:szCs w:val="40"/>
@@ -12059,8 +13858,8 @@
         </w:rPr>
         <w:t>ДОДАТКИ</w:t>
       </w:r>
-      <w:bookmarkEnd w:id="29"/>
-      <w:bookmarkEnd w:id="30"/>
+      <w:bookmarkEnd w:id="44"/>
+      <w:bookmarkEnd w:id="45"/>
     </w:p>
     <w:p>
       <w:pPr>
@@ -12072,14 +13871,14 @@
           <w:lang w:val="uk-UA"/>
         </w:rPr>
       </w:pPr>
-      <w:bookmarkStart w:id="31" w:name="_Toc6475835"/>
+      <w:bookmarkStart w:id="46" w:name="_Toc6475835"/>
       <w:r>
         <w:rPr>
           <w:lang w:val="uk-UA"/>
         </w:rPr>
         <w:t>ДОДАТОК А</w:t>
       </w:r>
-      <w:bookmarkEnd w:id="31"/>
+      <w:bookmarkEnd w:id="46"/>
     </w:p>
     <w:sectPr>
       <w:headerReference w:type="default" r:id="rId25"/>
@@ -12391,6 +14190,119 @@
     </w:lvl>
   </w:abstractNum>
   <w:abstractNum w:abstractNumId="2" w15:restartNumberingAfterBreak="0">
+    <w:nsid w:val="155357B9"/>
+    <w:multiLevelType w:val="multilevel"/>
+    <w:tmpl w:val="47E8EFD0"/>
+    <w:lvl w:ilvl="0">
+      <w:start w:val="4"/>
+      <w:numFmt w:val="decimal"/>
+      <w:lvlText w:val="%1"/>
+      <w:lvlJc w:val="left"/>
+      <w:pPr>
+        <w:ind w:left="375" w:hanging="375"/>
+      </w:pPr>
+      <w:rPr>
+        <w:rFonts w:hint="default"/>
+      </w:rPr>
+    </w:lvl>
+    <w:lvl w:ilvl="1">
+      <w:start w:val="1"/>
+      <w:numFmt w:val="decimal"/>
+      <w:lvlText w:val="%1.%2"/>
+      <w:lvlJc w:val="left"/>
+      <w:pPr>
+        <w:ind w:left="1125" w:hanging="375"/>
+      </w:pPr>
+      <w:rPr>
+        <w:rFonts w:hint="default"/>
+      </w:rPr>
+    </w:lvl>
+    <w:lvl w:ilvl="2">
+      <w:start w:val="1"/>
+      <w:numFmt w:val="decimal"/>
+      <w:lvlText w:val="%1.%2.%3"/>
+      <w:lvlJc w:val="left"/>
+      <w:pPr>
+        <w:ind w:left="2220" w:hanging="720"/>
+      </w:pPr>
+      <w:rPr>
+        <w:rFonts w:hint="default"/>
+      </w:rPr>
+    </w:lvl>
+    <w:lvl w:ilvl="3">
+      <w:start w:val="1"/>
+      <w:numFmt w:val="decimal"/>
+      <w:lvlText w:val="%1.%2.%3.%4"/>
+      <w:lvlJc w:val="left"/>
+      <w:pPr>
+        <w:ind w:left="3330" w:hanging="1080"/>
+      </w:pPr>
+      <w:rPr>
+        <w:rFonts w:hint="default"/>
+      </w:rPr>
+    </w:lvl>
+    <w:lvl w:ilvl="4">
+      <w:start w:val="1"/>
+      <w:numFmt w:val="decimal"/>
+      <w:lvlText w:val="%1.%2.%3.%4.%5"/>
+      <w:lvlJc w:val="left"/>
+      <w:pPr>
+        <w:ind w:left="4080" w:hanging="1080"/>
+      </w:pPr>
+      <w:rPr>
+        <w:rFonts w:hint="default"/>
+      </w:rPr>
+    </w:lvl>
+    <w:lvl w:ilvl="5">
+      <w:start w:val="1"/>
+      <w:numFmt w:val="decimal"/>
+      <w:lvlText w:val="%1.%2.%3.%4.%5.%6"/>
+      <w:lvlJc w:val="left"/>
+      <w:pPr>
+        <w:ind w:left="5190" w:hanging="1440"/>
+      </w:pPr>
+      <w:rPr>
+        <w:rFonts w:hint="default"/>
+      </w:rPr>
+    </w:lvl>
+    <w:lvl w:ilvl="6">
+      <w:start w:val="1"/>
+      <w:numFmt w:val="decimal"/>
+      <w:lvlText w:val="%1.%2.%3.%4.%5.%6.%7"/>
+      <w:lvlJc w:val="left"/>
+      <w:pPr>
+        <w:ind w:left="5940" w:hanging="1440"/>
+      </w:pPr>
+      <w:rPr>
+        <w:rFonts w:hint="default"/>
+      </w:rPr>
+    </w:lvl>
+    <w:lvl w:ilvl="7">
+      <w:start w:val="1"/>
+      <w:numFmt w:val="decimal"/>
+      <w:lvlText w:val="%1.%2.%3.%4.%5.%6.%7.%8"/>
+      <w:lvlJc w:val="left"/>
+      <w:pPr>
+        <w:ind w:left="7050" w:hanging="1800"/>
+      </w:pPr>
+      <w:rPr>
+        <w:rFonts w:hint="default"/>
+      </w:rPr>
+    </w:lvl>
+    <w:lvl w:ilvl="8">
+      <w:start w:val="1"/>
+      <w:numFmt w:val="decimal"/>
+      <w:lvlText w:val="%1.%2.%3.%4.%5.%6.%7.%8.%9"/>
+      <w:lvlJc w:val="left"/>
+      <w:pPr>
+        <w:ind w:left="8160" w:hanging="2160"/>
+      </w:pPr>
+      <w:rPr>
+        <w:rFonts w:hint="default"/>
+      </w:rPr>
+    </w:lvl>
+  </w:abstractNum>
+  <w:abstractNum w:abstractNumId="3" w15:restartNumberingAfterBreak="0">
     <w:nsid w:val="1D516735"/>
     <w:multiLevelType w:val="hybridMultilevel"/>
     <w:tmpl w:val="726C39CA"/>
@@ -12503,7 +14415,7 @@
       </w:rPr>
     </w:lvl>
   </w:abstractNum>
-  <w:abstractNum w:abstractNumId="3" w15:restartNumberingAfterBreak="0">
+  <w:abstractNum w:abstractNumId="4" w15:restartNumberingAfterBreak="0">
     <w:nsid w:val="1F761C4D"/>
     <w:multiLevelType w:val="hybridMultilevel"/>
     <w:tmpl w:val="67049598"/>
@@ -12592,7 +14504,7 @@
       </w:pPr>
     </w:lvl>
   </w:abstractNum>
-  <w:abstractNum w:abstractNumId="4" w15:restartNumberingAfterBreak="0">
+  <w:abstractNum w:abstractNumId="5" w15:restartNumberingAfterBreak="0">
     <w:nsid w:val="1FAE05AE"/>
     <w:multiLevelType w:val="multilevel"/>
     <w:tmpl w:val="22E4EC30"/>
@@ -12705,7 +14617,7 @@
       </w:rPr>
     </w:lvl>
   </w:abstractNum>
-  <w:abstractNum w:abstractNumId="5" w15:restartNumberingAfterBreak="0">
+  <w:abstractNum w:abstractNumId="6" w15:restartNumberingAfterBreak="0">
     <w:nsid w:val="23A22C29"/>
     <w:multiLevelType w:val="hybridMultilevel"/>
     <w:tmpl w:val="D4DA4466"/>
@@ -12818,7 +14730,7 @@
       </w:rPr>
     </w:lvl>
   </w:abstractNum>
-  <w:abstractNum w:abstractNumId="6" w15:restartNumberingAfterBreak="0">
+  <w:abstractNum w:abstractNumId="7" w15:restartNumberingAfterBreak="0">
     <w:nsid w:val="24C12CE2"/>
     <w:multiLevelType w:val="multilevel"/>
     <w:tmpl w:val="3626AF7A"/>
@@ -12931,7 +14843,7 @@
       </w:rPr>
     </w:lvl>
   </w:abstractNum>
-  <w:abstractNum w:abstractNumId="7" w15:restartNumberingAfterBreak="0">
+  <w:abstractNum w:abstractNumId="8" w15:restartNumberingAfterBreak="0">
     <w:nsid w:val="35BA4ECF"/>
     <w:multiLevelType w:val="hybridMultilevel"/>
     <w:tmpl w:val="3E023DC8"/>
@@ -13044,7 +14956,7 @@
       </w:rPr>
     </w:lvl>
   </w:abstractNum>
-  <w:abstractNum w:abstractNumId="8" w15:restartNumberingAfterBreak="0">
+  <w:abstractNum w:abstractNumId="9" w15:restartNumberingAfterBreak="0">
     <w:nsid w:val="3A197F4E"/>
     <w:multiLevelType w:val="hybridMultilevel"/>
     <w:tmpl w:val="3A986132"/>
@@ -13133,7 +15045,7 @@
       </w:pPr>
     </w:lvl>
   </w:abstractNum>
-  <w:abstractNum w:abstractNumId="9" w15:restartNumberingAfterBreak="0">
+  <w:abstractNum w:abstractNumId="10" w15:restartNumberingAfterBreak="0">
     <w:nsid w:val="43E85A8B"/>
     <w:multiLevelType w:val="multilevel"/>
     <w:tmpl w:val="AD28879E"/>
@@ -13246,7 +15158,7 @@
       </w:rPr>
     </w:lvl>
   </w:abstractNum>
-  <w:abstractNum w:abstractNumId="10" w15:restartNumberingAfterBreak="0">
+  <w:abstractNum w:abstractNumId="11" w15:restartNumberingAfterBreak="0">
     <w:nsid w:val="4EE61817"/>
     <w:multiLevelType w:val="hybridMultilevel"/>
     <w:tmpl w:val="CF9C15CE"/>
@@ -13359,7 +15271,7 @@
       </w:rPr>
     </w:lvl>
   </w:abstractNum>
-  <w:abstractNum w:abstractNumId="11" w15:restartNumberingAfterBreak="0">
+  <w:abstractNum w:abstractNumId="12" w15:restartNumberingAfterBreak="0">
     <w:nsid w:val="66701E5D"/>
     <w:multiLevelType w:val="multilevel"/>
     <w:tmpl w:val="346EB158"/>
@@ -13472,7 +15384,7 @@
       </w:rPr>
     </w:lvl>
   </w:abstractNum>
-  <w:abstractNum w:abstractNumId="12" w15:restartNumberingAfterBreak="0">
+  <w:abstractNum w:abstractNumId="13" w15:restartNumberingAfterBreak="0">
     <w:nsid w:val="7A0D2433"/>
     <w:multiLevelType w:val="hybridMultilevel"/>
     <w:tmpl w:val="405C7DDC"/>
@@ -13585,7 +15497,7 @@
       </w:rPr>
     </w:lvl>
   </w:abstractNum>
-  <w:abstractNum w:abstractNumId="13" w15:restartNumberingAfterBreak="0">
+  <w:abstractNum w:abstractNumId="14" w15:restartNumberingAfterBreak="0">
     <w:nsid w:val="7F442847"/>
     <w:multiLevelType w:val="multilevel"/>
     <w:tmpl w:val="D47C2682"/>
@@ -13699,7 +15611,7 @@
     </w:lvl>
   </w:abstractNum>
   <w:num w:numId="1">
-    <w:abstractNumId w:val="7"/>
+    <w:abstractNumId w:val="8"/>
   </w:num>
   <w:num w:numId="2">
     <w:abstractNumId w:val="0"/>
@@ -13732,40 +15644,43 @@
     </w:lvlOverride>
   </w:num>
   <w:num w:numId="3">
+    <w:abstractNumId w:val="10"/>
+  </w:num>
+  <w:num w:numId="4">
+    <w:abstractNumId w:val="11"/>
+  </w:num>
+  <w:num w:numId="5">
     <w:abstractNumId w:val="9"/>
   </w:num>
-  <w:num w:numId="4">
-    <w:abstractNumId w:val="10"/>
+  <w:num w:numId="6">
+    <w:abstractNumId w:val="4"/>
   </w:num>
-  <w:num w:numId="5">
-    <w:abstractNumId w:val="8"/>
+  <w:num w:numId="7">
+    <w:abstractNumId w:val="13"/>
   </w:num>
-  <w:num w:numId="6">
+  <w:num w:numId="8">
     <w:abstractNumId w:val="3"/>
   </w:num>
-  <w:num w:numId="7">
-    <w:abstractNumId w:val="12"/>
+  <w:num w:numId="9">
+    <w:abstractNumId w:val="6"/>
   </w:num>
-  <w:num w:numId="8">
-    <w:abstractNumId w:val="2"/>
-  </w:num>
-  <w:num w:numId="9">
+  <w:num w:numId="10">
     <w:abstractNumId w:val="5"/>
   </w:num>
-  <w:num w:numId="10">
-    <w:abstractNumId w:val="4"/>
-  </w:num>
   <w:num w:numId="11">
-    <w:abstractNumId w:val="13"/>
+    <w:abstractNumId w:val="14"/>
   </w:num>
   <w:num w:numId="12">
     <w:abstractNumId w:val="1"/>
   </w:num>
   <w:num w:numId="13">
-    <w:abstractNumId w:val="11"/>
+    <w:abstractNumId w:val="12"/>
   </w:num>
   <w:num w:numId="14">
-    <w:abstractNumId w:val="6"/>
+    <w:abstractNumId w:val="7"/>
+  </w:num>
+  <w:num w:numId="15">
+    <w:abstractNumId w:val="2"/>
   </w:num>
 </w:numbering>
 </file>

</xml_diff>